<commit_message>
reformat and fix typos.
</commit_message>
<xml_diff>
--- a/labmanual/WA101-06a-Cloud.docx
+++ b/labmanual/WA101-06a-Cloud.docx
@@ -1,6 +1,6 @@
 
 <file path=word/document.xml><?xml version="1.0" encoding="utf-8"?>
-<w:document xmlns:wpc="http://schemas.microsoft.com/office/word/2010/wordprocessingCanvas" xmlns:mo="http://schemas.microsoft.com/office/mac/office/2008/main" xmlns:mc="http://schemas.openxmlformats.org/markup-compatibility/2006" xmlns:mv="urn:schemas-microsoft-com:mac:vml" xmlns:o="urn:schemas-microsoft-com:office:office" xmlns:r="http://schemas.openxmlformats.org/officeDocument/2006/relationships" xmlns:m="http://schemas.openxmlformats.org/officeDocument/2006/math" xmlns:v="urn:schemas-microsoft-com:vml" xmlns:wp14="http://schemas.microsoft.com/office/word/2010/wordprocessingDrawing" xmlns:wp="http://schemas.openxmlformats.org/drawingml/2006/wordprocessingDrawing" xmlns:w10="urn:schemas-microsoft-com:office:word" xmlns:w="http://schemas.openxmlformats.org/wordprocessingml/2006/main" xmlns:w14="http://schemas.microsoft.com/office/word/2010/wordml" xmlns:w15="http://schemas.microsoft.com/office/word/2012/wordml" xmlns:wpg="http://schemas.microsoft.com/office/word/2010/wordprocessingGroup" xmlns:wpi="http://schemas.microsoft.com/office/word/2010/wordprocessingInk" xmlns:wne="http://schemas.microsoft.com/office/word/2006/wordml" xmlns:wps="http://schemas.microsoft.com/office/word/2010/wordprocessingShape" mc:Ignorable="w14 w15 wp14">
+<w:document xmlns:wpc="http://schemas.microsoft.com/office/word/2010/wordprocessingCanvas" xmlns:mc="http://schemas.openxmlformats.org/markup-compatibility/2006" xmlns:o="urn:schemas-microsoft-com:office:office" xmlns:r="http://schemas.openxmlformats.org/officeDocument/2006/relationships" xmlns:m="http://schemas.openxmlformats.org/officeDocument/2006/math" xmlns:v="urn:schemas-microsoft-com:vml" xmlns:wp14="http://schemas.microsoft.com/office/word/2010/wordprocessingDrawing" xmlns:wp="http://schemas.openxmlformats.org/drawingml/2006/wordprocessingDrawing" xmlns:w10="urn:schemas-microsoft-com:office:word" xmlns:w="http://schemas.openxmlformats.org/wordprocessingml/2006/main" xmlns:w14="http://schemas.microsoft.com/office/word/2010/wordml" xmlns:w15="http://schemas.microsoft.com/office/word/2012/wordml" xmlns:wpg="http://schemas.microsoft.com/office/word/2010/wordprocessingGroup" xmlns:wpi="http://schemas.microsoft.com/office/word/2010/wordprocessingInk" xmlns:wne="http://schemas.microsoft.com/office/word/2006/wordml" xmlns:wps="http://schemas.microsoft.com/office/word/2010/wordprocessingShape" mc:Ignorable="w14 w15 wp14">
   <w:body>
     <w:p>
       <w:pPr>
@@ -28,6 +28,11 @@
       </w:r>
     </w:p>
     <w:p>
+      <w:pPr>
+        <w:rPr>
+          <w:del w:id="0" w:author="Greg Landry" w:date="2016-10-21T20:49:00Z"/>
+        </w:rPr>
+      </w:pPr>
       <w:r>
         <w:t>At the</w:t>
       </w:r>
@@ -35,11 +40,34 @@
         <w:t xml:space="preserve"> end of Chapter 6 you will</w:t>
       </w:r>
       <w:r>
-        <w:t xml:space="preserve"> understand how to build a complete WICED IOT App using </w:t>
+        <w:t xml:space="preserve"> understand how to build a complete WICED </w:t>
+      </w:r>
+      <w:del w:id="1" w:author="Greg Landry" w:date="2016-10-21T20:41:00Z">
+        <w:r>
+          <w:delText xml:space="preserve">IOT </w:delText>
+        </w:r>
+      </w:del>
+      <w:ins w:id="2" w:author="Greg Landry" w:date="2016-10-21T20:41:00Z">
+        <w:r>
+          <w:t>I</w:t>
+        </w:r>
+        <w:r>
+          <w:t>o</w:t>
+        </w:r>
+        <w:r>
+          <w:t xml:space="preserve">T </w:t>
+        </w:r>
+      </w:ins>
+      <w:r>
+        <w:t xml:space="preserve">App using </w:t>
       </w:r>
       <w:r>
         <w:rPr>
-          <w:u w:val="single"/>
+          <w:rPrChange w:id="3" w:author="Greg Landry" w:date="2016-10-21T20:49:00Z">
+            <w:rPr>
+              <w:u w:val="single"/>
+            </w:rPr>
+          </w:rPrChange>
         </w:rPr>
         <w:t>one</w:t>
       </w:r>
@@ -54,8 +82,19 @@
       </w:r>
     </w:p>
     <w:p>
-      <w:r>
-        <w:br/>
+      <w:pPr>
+        <w:rPr>
+          <w:ins w:id="4" w:author="Greg Landry" w:date="2016-10-21T20:50:00Z"/>
+        </w:rPr>
+      </w:pPr>
+    </w:p>
+    <w:p>
+      <w:del w:id="5" w:author="Greg Landry" w:date="2016-10-21T20:50:00Z">
+        <w:r>
+          <w:br/>
+        </w:r>
+      </w:del>
+      <w:r>
         <w:t>This section is the prequel to Chapter 6</w:t>
       </w:r>
       <w:r>
@@ -68,8 +107,18 @@
         <w:t xml:space="preserve">, </w:t>
       </w:r>
       <w:r>
-        <w:t xml:space="preserve">Sockets and the Application Protocols HTTP, MQTT, AMQP, and COAP </w:t>
-      </w:r>
+        <w:t>Sockets and the Application Protocols HTTP, MQTT, AMQP, and COAP</w:t>
+      </w:r>
+      <w:ins w:id="6" w:author="Greg Landry" w:date="2016-10-21T20:49:00Z">
+        <w:r>
+          <w:t>.</w:t>
+        </w:r>
+      </w:ins>
+      <w:del w:id="7" w:author="Greg Landry" w:date="2016-10-21T20:49:00Z">
+        <w:r>
+          <w:delText xml:space="preserve"> </w:delText>
+        </w:r>
+      </w:del>
     </w:p>
     <w:p>
       <w:pPr>
@@ -99,6 +148,11 @@
       </w:r>
     </w:p>
     <w:p>
+      <w:pPr>
+        <w:rPr>
+          <w:del w:id="8" w:author="Greg Landry" w:date="2016-10-21T20:49:00Z"/>
+        </w:rPr>
+      </w:pPr>
       <w:r>
         <w:t xml:space="preserve">When you see “HTTPS” in your browser window, the “S” stands for Secure. </w:t>
       </w:r>
@@ -118,13 +172,25 @@
         <w:t>All encryption does the same thing.  It takes un-encrypted data, combines it with a key, and runs it through an encryption algorithm to produce encrypted data.  You then transmit the encrypted data over the network.  When the other side receives the data it decrypts the encrypted data by combining it with a key, and running the decrypt algorithm.</w:t>
       </w:r>
     </w:p>
-    <w:p/>
+    <w:p>
+      <w:pPr>
+        <w:rPr>
+          <w:del w:id="9" w:author="Greg Landry" w:date="2016-10-21T20:47:00Z"/>
+        </w:rPr>
+      </w:pPr>
+    </w:p>
     <w:p>
       <w:r>
         <w:t>There are two types of encryption schemes, symmetric and asymmetric.</w:t>
       </w:r>
     </w:p>
-    <w:p/>
+    <w:p>
+      <w:pPr>
+        <w:rPr>
+          <w:del w:id="10" w:author="Greg Landry" w:date="2016-10-21T20:47:00Z"/>
+        </w:rPr>
+      </w:pPr>
+    </w:p>
     <w:p>
       <w:hyperlink r:id="rId8" w:history="1">
         <w:r>
@@ -135,7 +201,20 @@
         </w:r>
       </w:hyperlink>
       <w:r>
-        <w:t xml:space="preserve"> means that both sides use the same key.  That is, the key that you encrypt with is the same as the key you unencrypt with.  Examples of this type of encryption include </w:t>
+        <w:t xml:space="preserve"> means that both sides use the same key.  That is, the key that you encrypt with is the same as the key you </w:t>
+      </w:r>
+      <w:ins w:id="11" w:author="Greg Landry" w:date="2016-10-21T20:41:00Z">
+        <w:r>
+          <w:t>de</w:t>
+        </w:r>
+      </w:ins>
+      <w:del w:id="12" w:author="Greg Landry" w:date="2016-10-21T20:41:00Z">
+        <w:r>
+          <w:delText>unen</w:delText>
+        </w:r>
+      </w:del>
+      <w:r>
+        <w:t xml:space="preserve">crypt with.  Examples of this type of encryption include </w:t>
       </w:r>
       <w:hyperlink r:id="rId9" w:history="1">
         <w:r>
@@ -184,7 +263,13 @@
         <w:t>f you have never talked before how do you get both sides to know the key?</w:t>
       </w:r>
     </w:p>
-    <w:p/>
+    <w:p>
+      <w:pPr>
+        <w:rPr>
+          <w:del w:id="13" w:author="Greg Landry" w:date="2016-10-21T20:48:00Z"/>
+        </w:rPr>
+      </w:pPr>
+    </w:p>
     <w:p>
       <w:hyperlink r:id="rId11" w:history="1">
         <w:r>
@@ -201,28 +286,34 @@
         <w:t>the public key encrypted and vice</w:t>
       </w:r>
       <w:r>
-        <w:t xml:space="preserve"> versa.  This </w:t>
+        <w:t xml:space="preserve"> versa.  This is super cool because you can give out your public key to everyone, they can encrypt data, then only your private key can be used to decrypt it.  </w:t>
+      </w:r>
+      <w:r>
+        <w:t>What is amazing about Asymmetric encryption is that even knowing the Public key you can</w:t>
+      </w:r>
+      <w:ins w:id="14" w:author="Greg Landry" w:date="2016-10-21T20:42:00Z">
+        <w:r>
+          <w:t>’</w:t>
+        </w:r>
+      </w:ins>
+      <w:r>
+        <w:t xml:space="preserve">t </w:t>
       </w:r>
       <w:r>
         <w:lastRenderedPageBreak/>
-        <w:t xml:space="preserve">is super cool because you can give out your public key to everyone, they can encrypt data, then only your private key can be used to decrypt it.  </w:t>
-      </w:r>
-      <w:r>
-        <w:t xml:space="preserve">What is amazing about Asymmetric encryption is that even knowing the Public key you </w:t>
-      </w:r>
-      <w:proofErr w:type="gramStart"/>
-      <w:r>
-        <w:t>cant</w:t>
-      </w:r>
-      <w:proofErr w:type="gramEnd"/>
-      <w:r>
-        <w:t xml:space="preserve"> figure out the private key (there is the math magic). </w:t>
+        <w:t xml:space="preserve">figure out the private key (there is the math magic). </w:t>
       </w:r>
       <w:r>
         <w:t>The problem with this encryption technique is that it is slow.</w:t>
       </w:r>
     </w:p>
-    <w:p/>
+    <w:p>
+      <w:pPr>
+        <w:rPr>
+          <w:del w:id="15" w:author="Greg Landry" w:date="2016-10-21T20:48:00Z"/>
+        </w:rPr>
+      </w:pPr>
+    </w:p>
     <w:p>
       <w:r>
         <w:t>What now?  The most commo</w:t>
@@ -369,7 +460,20 @@
         <w:t xml:space="preserve">This scheme is completely effective against eavesdropping.  What happens if someone eavesdrops the original public key?  That is OK because they won’t have the “client private key” required to decrypt the symmetric key.  </w:t>
       </w:r>
       <w:r>
-        <w:t xml:space="preserve">So, what is the hitch?  </w:t>
+        <w:t>So, what</w:t>
+      </w:r>
+      <w:ins w:id="16" w:author="Greg Landry" w:date="2016-10-21T20:44:00Z">
+        <w:r>
+          <w:t xml:space="preserve">’s </w:t>
+        </w:r>
+      </w:ins>
+      <w:del w:id="17" w:author="Greg Landry" w:date="2016-10-21T20:44:00Z">
+        <w:r>
+          <w:delText xml:space="preserve"> is </w:delText>
+        </w:r>
+      </w:del>
+      <w:r>
+        <w:t xml:space="preserve">the hitch?  </w:t>
       </w:r>
       <w:r>
         <w:t>What this scheme doesn’t work against is called man-in-the-middle (MIM).  An MIM attack works by</w:t>
@@ -459,7 +563,15 @@
         </w:numPr>
       </w:pPr>
       <w:r>
-        <w:t>The MIM send you the symmetric key encrypted with your public key</w:t>
+        <w:t>The MIM send</w:t>
+      </w:r>
+      <w:ins w:id="18" w:author="Greg Landry" w:date="2016-10-21T20:52:00Z">
+        <w:r>
+          <w:t>s</w:t>
+        </w:r>
+      </w:ins>
+      <w:r>
+        <w:t xml:space="preserve"> you the symmetric key encrypted with your public key</w:t>
       </w:r>
     </w:p>
     <w:p>
@@ -510,7 +622,13 @@
         <w:t xml:space="preserve"> things are secure.</w:t>
       </w:r>
     </w:p>
-    <w:p/>
+    <w:p>
+      <w:pPr>
+        <w:rPr>
+          <w:del w:id="19" w:author="Greg Landry" w:date="2016-10-21T20:48:00Z"/>
+        </w:rPr>
+      </w:pPr>
+    </w:p>
     <w:p>
       <w:r>
         <w:t>However</w:t>
@@ -522,7 +640,20 @@
         <w:t>connection point in the network</w:t>
       </w:r>
       <w:r>
-        <w:t xml:space="preserve"> e.g. WIFI </w:t>
+        <w:t xml:space="preserve"> e.g. </w:t>
+      </w:r>
+      <w:ins w:id="20" w:author="Greg Landry" w:date="2016-10-21T20:45:00Z">
+        <w:r>
+          <w:t>WiFi</w:t>
+        </w:r>
+      </w:ins>
+      <w:del w:id="21" w:author="Greg Landry" w:date="2016-10-21T20:45:00Z">
+        <w:r>
+          <w:delText>WIFI</w:delText>
+        </w:r>
+      </w:del>
+      <w:r>
+        <w:t xml:space="preserve"> </w:t>
       </w:r>
       <w:r>
         <w:t>A</w:t>
@@ -552,8 +683,18 @@
         <w:t>s</w:t>
       </w:r>
       <w:r>
-        <w:t xml:space="preserve"> to protect against MIM attacks </w:t>
-      </w:r>
+        <w:t xml:space="preserve"> to protect against MIM attacks</w:t>
+      </w:r>
+      <w:ins w:id="22" w:author="Greg Landry" w:date="2016-10-21T20:45:00Z">
+        <w:r>
+          <w:t>:</w:t>
+        </w:r>
+      </w:ins>
+      <w:del w:id="23" w:author="Greg Landry" w:date="2016-10-21T20:45:00Z">
+        <w:r>
+          <w:delText xml:space="preserve"> </w:delText>
+        </w:r>
+      </w:del>
     </w:p>
     <w:p>
       <w:pPr>
@@ -593,13 +734,25 @@
         <w:t xml:space="preserve">  </w:t>
       </w:r>
     </w:p>
-    <w:p/>
+    <w:p>
+      <w:pPr>
+        <w:rPr>
+          <w:del w:id="24" w:author="Greg Landry" w:date="2016-10-21T20:48:00Z"/>
+        </w:rPr>
+      </w:pPr>
+    </w:p>
     <w:p>
       <w:r>
         <w:t>A CA is a server on the internet that has a huge dictionary of keys.  To use a CA, you embed the CAs verified public key in your system (so you can make a secure connection to the CA).  Then when you get a key from someone you don’t know, you open a secure connection to the CA and it verifies the key that you have matches the key you were sent.</w:t>
       </w:r>
     </w:p>
-    <w:p/>
+    <w:p>
+      <w:pPr>
+        <w:rPr>
+          <w:del w:id="25" w:author="Greg Landry" w:date="2016-10-21T20:48:00Z"/>
+        </w:rPr>
+      </w:pPr>
+    </w:p>
     <w:p>
       <w:r>
         <w:t>I</w:t>
@@ -701,32 +854,67 @@
     </w:p>
     <w:p>
       <w:r>
-        <w:t xml:space="preserve">SSL and TLS are two Application Layer Protocols that handle the key exchange described in the previous section and present an encrypted data pipe to the layer above it </w:t>
-      </w:r>
-      <w:proofErr w:type="spellStart"/>
-      <w:r>
-        <w:t>i.e</w:t>
-      </w:r>
-      <w:proofErr w:type="spellEnd"/>
+        <w:t>SSL and TLS are two Application Layer Protocols that handle the key exchange described in the previous section and present an encrypted data pipe to the layer above it</w:t>
+      </w:r>
+      <w:ins w:id="26" w:author="Greg Landry" w:date="2016-10-21T20:54:00Z">
+        <w:r>
+          <w:t xml:space="preserve"> -</w:t>
+        </w:r>
+      </w:ins>
+      <w:r>
+        <w:t xml:space="preserve"> i.e</w:t>
+      </w:r>
+      <w:ins w:id="27" w:author="Greg Landry" w:date="2016-10-21T20:54:00Z">
+        <w:r>
+          <w:t>.</w:t>
+        </w:r>
+      </w:ins>
       <w:r>
         <w:t xml:space="preserve"> the Web Browser or the WICED device running MQTT.  </w:t>
       </w:r>
       <w:r>
         <w:t xml:space="preserve">SSL is a fairly heavy (memory and </w:t>
       </w:r>
-      <w:proofErr w:type="spellStart"/>
-      <w:r>
-        <w:t>cpu</w:t>
-      </w:r>
-      <w:proofErr w:type="spellEnd"/>
+      <w:del w:id="28" w:author="Greg Landry" w:date="2016-10-21T20:54:00Z">
+        <w:r>
+          <w:delText>cpu</w:delText>
+        </w:r>
+      </w:del>
+      <w:ins w:id="29" w:author="Greg Landry" w:date="2016-10-21T20:54:00Z">
+        <w:r>
+          <w:t>CPU</w:t>
+        </w:r>
+      </w:ins>
       <w:r>
         <w:t>) protocol and has largely been displaced by the lighter weight and newer TLS.</w:t>
       </w:r>
     </w:p>
-    <w:p/>
-    <w:p>
-      <w:r>
-        <w:t>Both of these protocols are generally ascribed to the Application layer but to me it has always felt like it really belongs between the Application and the Transport Layer.  TLS is built into WICED and if you give it the keys (from the DCT) when you initialize a connection its operation appears transparent to the layer above it.  Several of the application layers protocols that are discussed in this chapter rest on a TLS connection i.e. HTTP</w:t>
+    <w:p>
+      <w:pPr>
+        <w:rPr>
+          <w:del w:id="30" w:author="Greg Landry" w:date="2016-10-21T20:48:00Z"/>
+        </w:rPr>
+      </w:pPr>
+    </w:p>
+    <w:p>
+      <w:r>
+        <w:t>Both of these protocols are generally ascribed to the Application layer but to me it has always felt like it really belongs between the Application and the Transport Layer.  TLS is built into WICED and if you give it the keys (from the DCT) when you initialize a connection its operation appears transparent to the layer above it.  Several of the application layer</w:t>
+      </w:r>
+      <w:del w:id="31" w:author="Greg Landry" w:date="2016-10-21T20:54:00Z">
+        <w:r>
+          <w:delText>s</w:delText>
+        </w:r>
+      </w:del>
+      <w:r>
+        <w:t xml:space="preserve"> protocols that are discussed in this chapter rest on a TLS connection</w:t>
+      </w:r>
+      <w:ins w:id="32" w:author="Greg Landry" w:date="2016-10-21T20:54:00Z">
+        <w:r>
+          <w:t xml:space="preserve"> -</w:t>
+        </w:r>
+      </w:ins>
+      <w:r>
+        <w:t xml:space="preserve"> i.e. HTTP</w:t>
       </w:r>
       <w:r>
         <w:sym w:font="Wingdings" w:char="F0E0"/>
@@ -749,94 +937,74 @@
       <w:r>
         <w:sym w:font="Wingdings" w:char="F0E0"/>
       </w:r>
-      <w:proofErr w:type="spellStart"/>
-      <w:r>
-        <w:t>WiFi</w:t>
-      </w:r>
-      <w:proofErr w:type="spellEnd"/>
+      <w:r>
+        <w:t xml:space="preserve">WiFi Datalink </w:t>
+      </w:r>
+      <w:r>
+        <w:sym w:font="Wingdings" w:char="F0E0"/>
+      </w:r>
+      <w:r>
+        <w:t xml:space="preserve"> WiFI </w:t>
+      </w:r>
+      <w:r>
+        <w:sym w:font="Wingdings" w:char="F0E0"/>
+      </w:r>
       <w:r>
         <w:t xml:space="preserve"> </w:t>
       </w:r>
-      <w:proofErr w:type="spellStart"/>
-      <w:r>
-        <w:t>Datalink</w:t>
-      </w:r>
-      <w:proofErr w:type="spellEnd"/>
-      <w:r>
-        <w:t xml:space="preserve"> </w:t>
+      <w:r>
+        <w:t xml:space="preserve">Router </w:t>
       </w:r>
       <w:r>
         <w:sym w:font="Wingdings" w:char="F0E0"/>
       </w:r>
       <w:r>
-        <w:t xml:space="preserve"> </w:t>
-      </w:r>
-      <w:proofErr w:type="spellStart"/>
-      <w:r>
-        <w:t>WiFI</w:t>
-      </w:r>
-      <w:proofErr w:type="spellEnd"/>
-      <w:r>
-        <w:t xml:space="preserve"> </w:t>
+        <w:t xml:space="preserve"> Router</w:t>
       </w:r>
       <w:r>
         <w:sym w:font="Wingdings" w:char="F0E0"/>
       </w:r>
       <w:r>
-        <w:t xml:space="preserve"> </w:t>
-      </w:r>
-      <w:r>
-        <w:t xml:space="preserve">Router </w:t>
+        <w:t>Server Ethernet</w:t>
       </w:r>
       <w:r>
         <w:sym w:font="Wingdings" w:char="F0E0"/>
       </w:r>
       <w:r>
-        <w:t xml:space="preserve"> Router</w:t>
+        <w:t>Server Datalink</w:t>
       </w:r>
       <w:r>
         <w:sym w:font="Wingdings" w:char="F0E0"/>
       </w:r>
       <w:r>
-        <w:t>Server Ethernet</w:t>
+        <w:t>Server IP</w:t>
       </w:r>
       <w:r>
         <w:sym w:font="Wingdings" w:char="F0E0"/>
       </w:r>
       <w:r>
-        <w:t xml:space="preserve">Server </w:t>
-      </w:r>
-      <w:proofErr w:type="spellStart"/>
-      <w:r>
-        <w:t>Datalink</w:t>
-      </w:r>
-      <w:proofErr w:type="spellEnd"/>
+        <w:t>Server TCP</w:t>
+      </w:r>
       <w:r>
         <w:sym w:font="Wingdings" w:char="F0E0"/>
       </w:r>
       <w:r>
-        <w:t>Server IP</w:t>
+        <w:t>TLS</w:t>
       </w:r>
       <w:r>
         <w:sym w:font="Wingdings" w:char="F0E0"/>
       </w:r>
       <w:r>
-        <w:t>Server TCP</w:t>
-      </w:r>
-      <w:r>
-        <w:sym w:font="Wingdings" w:char="F0E0"/>
-      </w:r>
-      <w:r>
-        <w:t>TLS</w:t>
-      </w:r>
-      <w:r>
-        <w:sym w:font="Wingdings" w:char="F0E0"/>
-      </w:r>
-      <w:r>
         <w:t>HTTP Server</w:t>
       </w:r>
     </w:p>
-    <w:p/>
+    <w:p>
+      <w:pPr>
+        <w:rPr>
+          <w:del w:id="33" w:author="Greg Landry" w:date="2016-10-21T20:48:00Z"/>
+        </w:rPr>
+      </w:pPr>
+    </w:p>
     <w:p>
       <w:pPr>
         <w:pStyle w:val="Heading3"/>
@@ -897,35 +1065,27 @@
         <w:t xml:space="preserve"> </w:t>
       </w:r>
       <w:r>
-        <w:t xml:space="preserve">Sockets are uniquely identified </w:t>
-      </w:r>
-      <w:r>
-        <w:t xml:space="preserve">by two tuples (source </w:t>
-      </w:r>
-      <w:proofErr w:type="spellStart"/>
-      <w:r>
-        <w:t>ip</w:t>
-      </w:r>
-      <w:proofErr w:type="spellEnd"/>
-      <w:r>
-        <w:t>/port) an (destination IP/port)</w:t>
-      </w:r>
-      <w:r>
-        <w:t xml:space="preserve"> e.g. 192.168.15.8/3287 + </w:t>
+        <w:t xml:space="preserve">Sockets are uniquely identified by two tuples (source </w:t>
+      </w:r>
+      <w:ins w:id="34" w:author="Greg Landry" w:date="2016-10-21T20:55:00Z">
+        <w:r>
+          <w:t>IP</w:t>
+        </w:r>
+      </w:ins>
+      <w:del w:id="35" w:author="Greg Landry" w:date="2016-10-21T20:55:00Z">
+        <w:r>
+          <w:delText>ip</w:delText>
+        </w:r>
+      </w:del>
+      <w:r>
+        <w:t xml:space="preserve">/port) an (destination IP/port) e.g. 192.168.15.8/3287 + </w:t>
       </w:r>
       <w:r>
         <w:rPr>
           <w:rFonts w:cs="Menlo"/>
           <w:color w:val="000000"/>
         </w:rPr>
-        <w:t>184.27.235.114</w:t>
-      </w:r>
-      <w:r>
-        <w:rPr>
-          <w:rFonts w:cs="Menlo"/>
-          <w:color w:val="000000"/>
-        </w:rPr>
-        <w:t>/80</w:t>
+        <w:t>184.27.235.114/80</w:t>
       </w:r>
       <w:r>
         <w:rPr>
@@ -941,6 +1101,7 @@
         <w:keepNext/>
       </w:pPr>
       <w:r>
+        <w:lastRenderedPageBreak/>
         <w:t xml:space="preserve">There are a bunch of </w:t>
       </w:r>
       <w:hyperlink r:id="rId16" w:history="1">
@@ -1049,6 +1210,9 @@
     <w:p>
       <w:pPr>
         <w:keepNext/>
+        <w:rPr>
+          <w:del w:id="36" w:author="Greg Landry" w:date="2016-10-21T20:48:00Z"/>
+        </w:rPr>
       </w:pPr>
     </w:p>
     <w:p>
@@ -1056,26 +1220,39 @@
         <w:keepNext/>
       </w:pPr>
       <w:r>
-        <w:t>WICED easily support TCP sockets (</w:t>
-      </w:r>
-      <w:proofErr w:type="spellStart"/>
-      <w:r>
-        <w:t>wiced_tcp_create_socket</w:t>
-      </w:r>
-      <w:proofErr w:type="spellEnd"/>
-      <w:r>
-        <w:t>) and you could create your own protocol to talk between your IOT device and a server.  However, the protocol that you create would be proprietary and probably a bad idea as there are a bunch of very capable protocols for exchanging data (</w:t>
-      </w:r>
-      <w:proofErr w:type="spellStart"/>
-      <w:r>
-        <w:t>e.g</w:t>
-      </w:r>
-      <w:proofErr w:type="spellEnd"/>
-      <w:r>
-        <w:t xml:space="preserve"> HTTP, MQTT, COAP, AMQP).  </w:t>
-      </w:r>
-      <w:r>
-        <w:t xml:space="preserve">All of these protocols are built into WICED and on top of TCP Sockets.  </w:t>
+        <w:t>WICED easily support</w:t>
+      </w:r>
+      <w:ins w:id="37" w:author="Greg Landry" w:date="2016-10-21T20:48:00Z">
+        <w:r>
+          <w:t>s</w:t>
+        </w:r>
+      </w:ins>
+      <w:r>
+        <w:t xml:space="preserve"> TCP sockets (wiced_tcp_create_socket) and you could create your own protocol to talk between your I</w:t>
+      </w:r>
+      <w:ins w:id="38" w:author="Greg Landry" w:date="2016-10-21T20:50:00Z">
+        <w:r>
+          <w:t>o</w:t>
+        </w:r>
+      </w:ins>
+      <w:del w:id="39" w:author="Greg Landry" w:date="2016-10-21T20:50:00Z">
+        <w:r>
+          <w:delText>O</w:delText>
+        </w:r>
+      </w:del>
+      <w:r>
+        <w:t xml:space="preserve">T device and a server.  However, the protocol that you create would be proprietary and probably a bad idea as there are a bunch of very capable protocols for exchanging data (e.g HTTP, MQTT, COAP, AMQP).  </w:t>
+      </w:r>
+      <w:r>
+        <w:t xml:space="preserve">All of these protocols are built into WICED and </w:t>
+      </w:r>
+      <w:ins w:id="40" w:author="Greg Landry" w:date="2016-10-21T20:56:00Z">
+        <w:r>
+          <w:t xml:space="preserve">sit </w:t>
+        </w:r>
+      </w:ins>
+      <w:r>
+        <w:t xml:space="preserve">on top of TCP Sockets.  </w:t>
       </w:r>
       <w:r>
         <w:t xml:space="preserve">But, </w:t>
@@ -1158,6 +1335,11 @@
       <w:r>
         <w:t>can perform the following functions</w:t>
       </w:r>
+      <w:ins w:id="41" w:author="Greg Landry" w:date="2016-10-21T20:56:00Z">
+        <w:r>
+          <w:t>:</w:t>
+        </w:r>
+      </w:ins>
     </w:p>
     <w:p>
       <w:pPr>
@@ -1197,8 +1379,13 @@
           <w:numId w:val="31"/>
         </w:numPr>
       </w:pPr>
-      <w:r>
-        <w:t>As well as HEAD, PUT, DELETE, TRACE, OPTIONS, CONNECT, PATH (less commonly used)</w:t>
+      <w:del w:id="42" w:author="Greg Landry" w:date="2016-10-21T20:56:00Z">
+        <w:r>
+          <w:delText xml:space="preserve">As well as </w:delText>
+        </w:r>
+      </w:del>
+      <w:r>
+        <w:t>HEAD, PUT, DELETE, TRACE, OPTIONS, CONNECT, PATH (less commonly used)</w:t>
       </w:r>
     </w:p>
     <w:p>
@@ -1218,171 +1405,376 @@
         <w:t xml:space="preserve"> </w:t>
       </w:r>
     </w:p>
-    <w:p/>
+    <w:p>
+      <w:pPr>
+        <w:rPr>
+          <w:del w:id="43" w:author="Greg Landry" w:date="2016-10-21T20:48:00Z"/>
+        </w:rPr>
+      </w:pPr>
+    </w:p>
     <w:p>
       <w:r>
         <w:t>For instance, you can send an HTTP get request to open “/” on example.com:</w:t>
       </w:r>
     </w:p>
     <w:p>
+      <w:pPr>
+        <w:spacing w:after="0"/>
+        <w:ind w:left="720"/>
+        <w:pPrChange w:id="44" w:author="Greg Landry" w:date="2016-10-21T20:51:00Z">
+          <w:pPr/>
+        </w:pPrChange>
+      </w:pPr>
       <w:r>
         <w:t>GET /index.html HTTP/1.1</w:t>
       </w:r>
     </w:p>
     <w:p>
+      <w:pPr>
+        <w:ind w:left="720"/>
+        <w:pPrChange w:id="45" w:author="Greg Landry" w:date="2016-10-21T20:51:00Z">
+          <w:pPr/>
+        </w:pPrChange>
+      </w:pPr>
       <w:r>
         <w:t xml:space="preserve">Host: </w:t>
       </w:r>
+      <w:r>
+        <w:fldChar w:fldCharType="begin"/>
+      </w:r>
+      <w:r>
+        <w:instrText xml:space="preserve"> HYPERLINK "http://www.example.com" </w:instrText>
+      </w:r>
+      <w:r>
+        <w:fldChar w:fldCharType="separate"/>
+      </w:r>
+      <w:r>
+        <w:rPr>
+          <w:rStyle w:val="Hyperlink"/>
+        </w:rPr>
+        <w:t>www.example.com</w:t>
+      </w:r>
+      <w:r>
+        <w:rPr>
+          <w:rStyle w:val="Hyperlink"/>
+        </w:rPr>
+        <w:fldChar w:fldCharType="end"/>
+      </w:r>
+    </w:p>
+    <w:p>
+      <w:del w:id="46" w:author="Greg Landry" w:date="2016-10-21T20:48:00Z">
+        <w:r>
+          <w:br/>
+        </w:r>
+      </w:del>
+      <w:r>
+        <w:t>Example.com will respond with:</w:t>
+      </w:r>
+    </w:p>
+    <w:p>
+      <w:pPr>
+        <w:rPr>
+          <w:del w:id="47" w:author="Greg Landry" w:date="2016-10-21T20:48:00Z"/>
+        </w:rPr>
+      </w:pPr>
+    </w:p>
+    <w:p>
+      <w:pPr>
+        <w:spacing w:after="0"/>
+        <w:ind w:left="720"/>
+        <w:pPrChange w:id="48" w:author="Greg Landry" w:date="2016-10-21T20:51:00Z">
+          <w:pPr/>
+        </w:pPrChange>
+      </w:pPr>
+      <w:r>
+        <w:t>HTTP/1.1 200 OK</w:t>
+      </w:r>
+    </w:p>
+    <w:p>
+      <w:pPr>
+        <w:spacing w:after="0"/>
+        <w:ind w:left="720"/>
+        <w:pPrChange w:id="49" w:author="Greg Landry" w:date="2016-10-21T20:51:00Z">
+          <w:pPr/>
+        </w:pPrChange>
+      </w:pPr>
+      <w:r>
+        <w:t>Date: Mon, 23 May 2005 22:38:34 GMT</w:t>
+      </w:r>
+    </w:p>
+    <w:p>
+      <w:pPr>
+        <w:spacing w:after="0"/>
+        <w:ind w:left="720"/>
+        <w:pPrChange w:id="50" w:author="Greg Landry" w:date="2016-10-21T20:51:00Z">
+          <w:pPr/>
+        </w:pPrChange>
+      </w:pPr>
+      <w:r>
+        <w:t>Content-Type: text/html; charset=UTF-8</w:t>
+      </w:r>
+    </w:p>
+    <w:p>
+      <w:pPr>
+        <w:spacing w:after="0"/>
+        <w:ind w:left="720"/>
+        <w:pPrChange w:id="51" w:author="Greg Landry" w:date="2016-10-21T20:51:00Z">
+          <w:pPr/>
+        </w:pPrChange>
+      </w:pPr>
+      <w:r>
+        <w:t>Content-Encoding: UTF-8</w:t>
+      </w:r>
+    </w:p>
+    <w:p>
+      <w:pPr>
+        <w:spacing w:after="0"/>
+        <w:ind w:left="720"/>
+        <w:pPrChange w:id="52" w:author="Greg Landry" w:date="2016-10-21T20:51:00Z">
+          <w:pPr/>
+        </w:pPrChange>
+      </w:pPr>
+      <w:r>
+        <w:t>Content-Length: 138</w:t>
+      </w:r>
+    </w:p>
+    <w:p>
+      <w:pPr>
+        <w:spacing w:after="0"/>
+        <w:ind w:left="720"/>
+        <w:pPrChange w:id="53" w:author="Greg Landry" w:date="2016-10-21T20:51:00Z">
+          <w:pPr/>
+        </w:pPrChange>
+      </w:pPr>
+      <w:r>
+        <w:t>Last-Modified: Wed, 08 Jan 2003 23:11:55 GMT</w:t>
+      </w:r>
+    </w:p>
+    <w:p>
+      <w:pPr>
+        <w:spacing w:after="0"/>
+        <w:ind w:left="720"/>
+        <w:pPrChange w:id="54" w:author="Greg Landry" w:date="2016-10-21T20:51:00Z">
+          <w:pPr/>
+        </w:pPrChange>
+      </w:pPr>
+      <w:r>
+        <w:t>Server: Apache/1.3.3.7 (Unix) (Red-Hat/Linux)</w:t>
+      </w:r>
+    </w:p>
+    <w:p>
+      <w:pPr>
+        <w:spacing w:after="0"/>
+        <w:ind w:left="720"/>
+        <w:pPrChange w:id="55" w:author="Greg Landry" w:date="2016-10-21T20:51:00Z">
+          <w:pPr/>
+        </w:pPrChange>
+      </w:pPr>
+      <w:r>
+        <w:t>ETag: "3f80f-1b6-3e1cb03b"</w:t>
+      </w:r>
+    </w:p>
+    <w:p>
+      <w:pPr>
+        <w:spacing w:after="0"/>
+        <w:ind w:left="720"/>
+        <w:pPrChange w:id="56" w:author="Greg Landry" w:date="2016-10-21T20:51:00Z">
+          <w:pPr/>
+        </w:pPrChange>
+      </w:pPr>
+      <w:r>
+        <w:t>Accept-Ranges: bytes</w:t>
+      </w:r>
+    </w:p>
+    <w:p>
+      <w:pPr>
+        <w:spacing w:after="0"/>
+        <w:ind w:left="720"/>
+        <w:pPrChange w:id="57" w:author="Greg Landry" w:date="2016-10-21T20:51:00Z">
+          <w:pPr/>
+        </w:pPrChange>
+      </w:pPr>
+      <w:r>
+        <w:t>Connection: close</w:t>
+      </w:r>
+    </w:p>
+    <w:p>
+      <w:pPr>
+        <w:spacing w:after="0"/>
+        <w:ind w:left="720"/>
+        <w:rPr>
+          <w:del w:id="58" w:author="Greg Landry" w:date="2016-10-21T20:48:00Z"/>
+        </w:rPr>
+        <w:pPrChange w:id="59" w:author="Greg Landry" w:date="2016-10-21T20:51:00Z">
+          <w:pPr/>
+        </w:pPrChange>
+      </w:pPr>
+    </w:p>
+    <w:p>
+      <w:pPr>
+        <w:spacing w:after="0"/>
+        <w:ind w:left="720"/>
+        <w:pPrChange w:id="60" w:author="Greg Landry" w:date="2016-10-21T20:51:00Z">
+          <w:pPr/>
+        </w:pPrChange>
+      </w:pPr>
+      <w:r>
+        <w:t>&lt;html&gt;</w:t>
+      </w:r>
+    </w:p>
+    <w:p>
+      <w:pPr>
+        <w:spacing w:after="0"/>
+        <w:ind w:left="720"/>
+        <w:pPrChange w:id="61" w:author="Greg Landry" w:date="2016-10-21T20:51:00Z">
+          <w:pPr/>
+        </w:pPrChange>
+      </w:pPr>
+      <w:r>
+        <w:t>&lt;head&gt;</w:t>
+      </w:r>
+    </w:p>
+    <w:p>
+      <w:pPr>
+        <w:spacing w:after="0"/>
+        <w:ind w:left="720"/>
+        <w:pPrChange w:id="62" w:author="Greg Landry" w:date="2016-10-21T20:51:00Z">
+          <w:pPr/>
+        </w:pPrChange>
+      </w:pPr>
+      <w:r>
+        <w:t xml:space="preserve">  &lt;title&gt;An Example Page&lt;/title&gt;</w:t>
+      </w:r>
+    </w:p>
+    <w:p>
+      <w:pPr>
+        <w:spacing w:after="0"/>
+        <w:ind w:left="720"/>
+        <w:pPrChange w:id="63" w:author="Greg Landry" w:date="2016-10-21T20:51:00Z">
+          <w:pPr/>
+        </w:pPrChange>
+      </w:pPr>
+      <w:r>
+        <w:t>&lt;/head&gt;</w:t>
+      </w:r>
+    </w:p>
+    <w:p>
+      <w:pPr>
+        <w:spacing w:after="0"/>
+        <w:ind w:left="720"/>
+        <w:pPrChange w:id="64" w:author="Greg Landry" w:date="2016-10-21T20:51:00Z">
+          <w:pPr/>
+        </w:pPrChange>
+      </w:pPr>
+      <w:r>
+        <w:lastRenderedPageBreak/>
+        <w:t>&lt;body&gt;</w:t>
+      </w:r>
+    </w:p>
+    <w:p>
+      <w:pPr>
+        <w:spacing w:after="0"/>
+        <w:ind w:left="720"/>
+        <w:pPrChange w:id="65" w:author="Greg Landry" w:date="2016-10-21T20:51:00Z">
+          <w:pPr/>
+        </w:pPrChange>
+      </w:pPr>
+      <w:r>
+        <w:t xml:space="preserve">  Hello World, this is a very simple HTML document.</w:t>
+      </w:r>
+    </w:p>
+    <w:p>
+      <w:pPr>
+        <w:spacing w:after="0"/>
+        <w:ind w:left="720"/>
+        <w:pPrChange w:id="66" w:author="Greg Landry" w:date="2016-10-21T20:51:00Z">
+          <w:pPr/>
+        </w:pPrChange>
+      </w:pPr>
+      <w:r>
+        <w:t>&lt;/body&gt;</w:t>
+      </w:r>
+    </w:p>
+    <w:p>
+      <w:pPr>
+        <w:ind w:left="720"/>
+        <w:pPrChange w:id="67" w:author="Greg Landry" w:date="2016-10-21T20:51:00Z">
+          <w:pPr/>
+        </w:pPrChange>
+      </w:pPr>
+      <w:r>
+        <w:t>&lt;/html&gt;</w:t>
+      </w:r>
+    </w:p>
+    <w:p>
+      <w:pPr>
+        <w:rPr>
+          <w:del w:id="68" w:author="Greg Landry" w:date="2016-10-21T20:48:00Z"/>
+        </w:rPr>
+      </w:pPr>
+    </w:p>
+    <w:p>
+      <w:r>
+        <w:t>It is possible (and semi-common) to build I</w:t>
+      </w:r>
+      <w:ins w:id="69" w:author="Greg Landry" w:date="2016-10-21T20:50:00Z">
+        <w:r>
+          <w:t>o</w:t>
+        </w:r>
+      </w:ins>
+      <w:del w:id="70" w:author="Greg Landry" w:date="2016-10-21T20:50:00Z">
+        <w:r>
+          <w:delText>O</w:delText>
+        </w:r>
+      </w:del>
+      <w:r>
+        <w:t>T devices that use HTTP to “PUT” their data to webservers in the cloud and “GET” their instructions</w:t>
+      </w:r>
+      <w:r>
+        <w:t>/data</w:t>
+      </w:r>
+      <w:r>
+        <w:t xml:space="preserve"> from webservers.  However, </w:t>
+      </w:r>
+      <w:r>
+        <w:t>HTTP</w:t>
+      </w:r>
+      <w:r>
+        <w:t xml:space="preserve"> is </w:t>
+      </w:r>
+      <w:del w:id="71" w:author="Greg Landry" w:date="2016-10-21T20:51:00Z">
+        <w:r>
+          <w:delText xml:space="preserve"> </w:delText>
+        </w:r>
+      </w:del>
+      <w:r>
+        <w:t xml:space="preserve">somewhat heavy and is generally being displaced by </w:t>
+      </w:r>
+      <w:r>
+        <w:t xml:space="preserve">other </w:t>
+      </w:r>
+      <w:r>
+        <w:t>protocols that are more suited to I</w:t>
+      </w:r>
+      <w:ins w:id="72" w:author="Greg Landry" w:date="2016-10-21T20:50:00Z">
+        <w:r>
+          <w:t>o</w:t>
+        </w:r>
+      </w:ins>
+      <w:del w:id="73" w:author="Greg Landry" w:date="2016-10-21T20:50:00Z">
+        <w:r>
+          <w:delText>O</w:delText>
+        </w:r>
+      </w:del>
+      <w:r>
+        <w:t>T.</w:t>
+      </w:r>
+    </w:p>
+    <w:p>
+      <w:pPr>
+        <w:pStyle w:val="Heading3"/>
+      </w:pPr>
       <w:hyperlink r:id="rId18" w:history="1">
-        <w:r>
-          <w:rPr>
-            <w:rStyle w:val="Hyperlink"/>
-          </w:rPr>
-          <w:t>www.example.com</w:t>
-        </w:r>
-      </w:hyperlink>
-    </w:p>
-    <w:p>
-      <w:r>
-        <w:br/>
-        <w:t>Example.com will respond with:</w:t>
-      </w:r>
-    </w:p>
-    <w:p/>
-    <w:p>
-      <w:r>
-        <w:t>HTTP/1.1 200 OK</w:t>
-      </w:r>
-    </w:p>
-    <w:p>
-      <w:r>
-        <w:t>Date: Mon, 23 May 2005 22:38:34 GMT</w:t>
-      </w:r>
-    </w:p>
-    <w:p>
-      <w:r>
-        <w:t>Content-Type: text/html; charset=UTF-8</w:t>
-      </w:r>
-    </w:p>
-    <w:p>
-      <w:r>
-        <w:t>Content-Encoding: UTF-8</w:t>
-      </w:r>
-    </w:p>
-    <w:p>
-      <w:r>
-        <w:t>Content-Length: 138</w:t>
-      </w:r>
-    </w:p>
-    <w:p>
-      <w:r>
-        <w:t>Last-Modified: Wed, 08 Jan 2003 23:11:55 GMT</w:t>
-      </w:r>
-    </w:p>
-    <w:p>
-      <w:r>
-        <w:t>Server: Apache/1.3.3.7 (Unix) (Red-Hat/Linux)</w:t>
-      </w:r>
-    </w:p>
-    <w:p>
-      <w:proofErr w:type="spellStart"/>
-      <w:r>
-        <w:t>ETag</w:t>
-      </w:r>
-      <w:proofErr w:type="spellEnd"/>
-      <w:r>
-        <w:t>: "3f80f-1b6-3e1cb03b"</w:t>
-      </w:r>
-    </w:p>
-    <w:p>
-      <w:r>
-        <w:t>Accept-Ranges: bytes</w:t>
-      </w:r>
-    </w:p>
-    <w:p>
-      <w:r>
-        <w:t>Connection: close</w:t>
-      </w:r>
-    </w:p>
-    <w:p/>
-    <w:p>
-      <w:r>
-        <w:t>&lt;html&gt;</w:t>
-      </w:r>
-    </w:p>
-    <w:p>
-      <w:r>
-        <w:t>&lt;head&gt;</w:t>
-      </w:r>
-    </w:p>
-    <w:p>
-      <w:r>
-        <w:t xml:space="preserve">  &lt;title&gt;An Example Page&lt;/title&gt;</w:t>
-      </w:r>
-    </w:p>
-    <w:p>
-      <w:r>
-        <w:lastRenderedPageBreak/>
-        <w:t>&lt;/head&gt;</w:t>
-      </w:r>
-    </w:p>
-    <w:p>
-      <w:r>
-        <w:t>&lt;body&gt;</w:t>
-      </w:r>
-    </w:p>
-    <w:p>
-      <w:r>
-        <w:t xml:space="preserve">  Hello World, this is a very simple HTML document.</w:t>
-      </w:r>
-    </w:p>
-    <w:p>
-      <w:r>
-        <w:t>&lt;/body&gt;</w:t>
-      </w:r>
-    </w:p>
-    <w:p>
-      <w:r>
-        <w:t>&lt;/html&gt;</w:t>
-      </w:r>
-    </w:p>
-    <w:p/>
-    <w:p>
-      <w:r>
-        <w:t>It is possible (and semi-common) to build IOT devices that use HTTP to “PUT” their data to webservers in the cloud and “GET” their instructions</w:t>
-      </w:r>
-      <w:r>
-        <w:t>/data</w:t>
-      </w:r>
-      <w:r>
-        <w:t xml:space="preserve"> from webservers.  However, </w:t>
-      </w:r>
-      <w:r>
-        <w:t>HTTP</w:t>
-      </w:r>
-      <w:r>
-        <w:t xml:space="preserve"> </w:t>
-      </w:r>
-      <w:proofErr w:type="gramStart"/>
-      <w:r>
-        <w:t>is  somewhat</w:t>
-      </w:r>
-      <w:proofErr w:type="gramEnd"/>
-      <w:r>
-        <w:t xml:space="preserve"> heavy and is generally being displaced by </w:t>
-      </w:r>
-      <w:r>
-        <w:t xml:space="preserve">other </w:t>
-      </w:r>
-      <w:r>
-        <w:t>protocols that are more suited to IOT.</w:t>
-      </w:r>
-    </w:p>
-    <w:p>
-      <w:pPr>
-        <w:pStyle w:val="Heading3"/>
-      </w:pPr>
-      <w:hyperlink r:id="rId19" w:history="1">
         <w:r>
           <w:rPr>
             <w:rStyle w:val="Hyperlink"/>
@@ -1462,47 +1854,97 @@
         <w:t xml:space="preserve"> to that topic.</w:t>
       </w:r>
     </w:p>
-    <w:p/>
-    <w:p>
-      <w:r>
-        <w:t>A Topic is simply the name of a message queue e.g. “</w:t>
-      </w:r>
-      <w:proofErr w:type="spellStart"/>
-      <w:r>
-        <w:t>mydevice</w:t>
-      </w:r>
-      <w:proofErr w:type="spellEnd"/>
-      <w:r>
-        <w:t>/status” or “</w:t>
-      </w:r>
-      <w:proofErr w:type="spellStart"/>
-      <w:r>
-        <w:t>mydevice</w:t>
-      </w:r>
-      <w:proofErr w:type="spellEnd"/>
-      <w:r>
-        <w:t>/pressure”.</w:t>
-      </w:r>
-    </w:p>
-    <w:p/>
-    <w:p>
-      <w:r>
-        <w:t>A Subscription is just the request by a client to have all messages sent to a specific topic sent to the client</w:t>
-      </w:r>
+    <w:p>
+      <w:pPr>
+        <w:rPr>
+          <w:del w:id="74" w:author="Greg Landry" w:date="2016-10-21T20:49:00Z"/>
+        </w:rPr>
+      </w:pPr>
+    </w:p>
+    <w:p>
+      <w:r>
+        <w:t xml:space="preserve">A Topic is simply the name of a message queue </w:t>
+      </w:r>
+      <w:ins w:id="75" w:author="Greg Landry" w:date="2016-10-21T20:57:00Z">
+        <w:r>
+          <w:t xml:space="preserve">- </w:t>
+        </w:r>
+      </w:ins>
+      <w:r>
+        <w:t>e.g. “mydevice/status” or “mydevice/pressure”.</w:t>
+      </w:r>
+    </w:p>
+    <w:p>
+      <w:pPr>
+        <w:rPr>
+          <w:del w:id="76" w:author="Greg Landry" w:date="2016-10-21T20:49:00Z"/>
+        </w:rPr>
+      </w:pPr>
+    </w:p>
+    <w:p>
+      <w:r>
+        <w:t xml:space="preserve">A Subscription is just the request by a client to have all messages </w:t>
+      </w:r>
+      <w:del w:id="77" w:author="Greg Landry" w:date="2016-10-21T20:58:00Z">
+        <w:r>
+          <w:delText xml:space="preserve">sent </w:delText>
+        </w:r>
+      </w:del>
+      <w:ins w:id="78" w:author="Greg Landry" w:date="2016-10-21T20:58:00Z">
+        <w:r>
+          <w:t>published</w:t>
+        </w:r>
+        <w:r>
+          <w:t xml:space="preserve"> </w:t>
+        </w:r>
+      </w:ins>
+      <w:r>
+        <w:t>to a specific topic sent to the client</w:t>
+      </w:r>
+      <w:ins w:id="79" w:author="Greg Landry" w:date="2016-10-21T20:58:00Z">
+        <w:r>
+          <w:t>.</w:t>
+        </w:r>
+      </w:ins>
       <w:r>
         <w:t xml:space="preserve"> </w:t>
       </w:r>
     </w:p>
-    <w:p/>
+    <w:p>
+      <w:pPr>
+        <w:rPr>
+          <w:del w:id="80" w:author="Greg Landry" w:date="2016-10-21T20:49:00Z"/>
+        </w:rPr>
+      </w:pPr>
+    </w:p>
     <w:p>
       <w:r>
         <w:t xml:space="preserve">Publishing is just the process by which a client sends a blob of data to a specific topic on the message broker.  </w:t>
       </w:r>
     </w:p>
-    <w:p/>
-    <w:p>
-      <w:r>
-        <w:t>A Message Broker is just a server that handles the tasks:</w:t>
+    <w:p>
+      <w:pPr>
+        <w:rPr>
+          <w:del w:id="81" w:author="Greg Landry" w:date="2016-10-21T20:49:00Z"/>
+        </w:rPr>
+      </w:pPr>
+    </w:p>
+    <w:p>
+      <w:r>
+        <w:t>A Me</w:t>
+      </w:r>
+      <w:ins w:id="82" w:author="Greg Landry" w:date="2016-10-21T20:58:00Z">
+        <w:r>
+          <w:t>s</w:t>
+        </w:r>
+      </w:ins>
+      <w:del w:id="83" w:author="Greg Landry" w:date="2016-10-21T20:58:00Z">
+        <w:r>
+          <w:delText>s</w:delText>
+        </w:r>
+      </w:del>
+      <w:r>
+        <w:t>sage Broker is just a server that handles the tasks:</w:t>
       </w:r>
     </w:p>
     <w:p>
@@ -1565,16 +2007,16 @@
         <w:t>Accepting messages from clients and pushing them to the subscribers (MQTT Publish)</w:t>
       </w:r>
     </w:p>
-    <w:p/>
-    <w:p>
-      <w:r>
-        <w:t xml:space="preserve">The format of the messages being sent in MQTT is unspecified. </w:t>
-      </w:r>
-      <w:r>
-        <w:t>The message broker does not know (or care) anything about the format of the data and it is up to the system designer to specify an overall format of the data.</w:t>
-      </w:r>
-      <w:r>
-        <w:t xml:space="preserve">  All that being said</w:t>
+    <w:p>
+      <w:pPr>
+        <w:rPr>
+          <w:del w:id="84" w:author="Greg Landry" w:date="2016-10-21T20:49:00Z"/>
+        </w:rPr>
+      </w:pPr>
+    </w:p>
+    <w:p>
+      <w:r>
+        <w:t>The format of the messages being sent in MQTT is unspecified. The message broker does not know (or care) anything about the format of the data and it is up to the system designer to specify an overall format of the data.  All that being said</w:t>
       </w:r>
       <w:r>
         <w:t>,</w:t>
@@ -1582,7 +2024,7 @@
       <w:r>
         <w:t xml:space="preserve"> </w:t>
       </w:r>
-      <w:hyperlink r:id="rId20" w:history="1">
+      <w:hyperlink r:id="rId19" w:history="1">
         <w:r>
           <w:rPr>
             <w:rStyle w:val="Hyperlink"/>
@@ -1591,34 +2033,45 @@
         </w:r>
       </w:hyperlink>
       <w:r>
-        <w:t xml:space="preserve"> has become the lingua franca of IOT.</w:t>
-      </w:r>
-    </w:p>
-    <w:p/>
-    <w:p>
-      <w:r>
-        <w:t xml:space="preserve">Cloud providers that use </w:t>
-      </w:r>
-      <w:r>
-        <w:t>MQTT</w:t>
-      </w:r>
-      <w:r>
-        <w:t xml:space="preserve"> include</w:t>
-      </w:r>
-      <w:r>
-        <w:t xml:space="preserve"> Amazon AWS,</w:t>
-      </w:r>
-      <w:bookmarkStart w:id="0" w:name="_GoBack"/>
-      <w:bookmarkEnd w:id="0"/>
-      <w:r>
-        <w:t xml:space="preserve"> </w:t>
+        <w:t xml:space="preserve"> has become the lingua franca of </w:t>
+      </w:r>
+      <w:del w:id="85" w:author="Greg Landry" w:date="2016-10-21T20:49:00Z">
+        <w:r>
+          <w:delText>IOT</w:delText>
+        </w:r>
+      </w:del>
+      <w:ins w:id="86" w:author="Greg Landry" w:date="2016-10-21T20:49:00Z">
+        <w:r>
+          <w:t>I</w:t>
+        </w:r>
+        <w:r>
+          <w:t>o</w:t>
+        </w:r>
+        <w:r>
+          <w:t>T</w:t>
+        </w:r>
+      </w:ins>
+      <w:r>
+        <w:t>.</w:t>
+      </w:r>
+    </w:p>
+    <w:p>
+      <w:pPr>
+        <w:rPr>
+          <w:del w:id="87" w:author="Greg Landry" w:date="2016-10-21T20:49:00Z"/>
+        </w:rPr>
+      </w:pPr>
+    </w:p>
+    <w:p>
+      <w:r>
+        <w:t xml:space="preserve">Cloud providers that use MQTT include Amazon AWS, </w:t>
       </w:r>
     </w:p>
     <w:p>
       <w:pPr>
         <w:pStyle w:val="Heading3"/>
       </w:pPr>
-      <w:hyperlink r:id="rId21" w:history="1">
+      <w:hyperlink r:id="rId20" w:history="1">
         <w:r>
           <w:rPr>
             <w:rStyle w:val="Hyperlink"/>
@@ -1678,7 +2131,7 @@
       <w:pPr>
         <w:pStyle w:val="Heading3"/>
       </w:pPr>
-      <w:hyperlink r:id="rId22" w:history="1">
+      <w:hyperlink r:id="rId21" w:history="1">
         <w:r>
           <w:rPr>
             <w:rStyle w:val="Hyperlink"/>
@@ -1729,24 +2182,30 @@
         </w:r>
       </w:hyperlink>
     </w:p>
-    <w:p/>
-    <w:p>
-      <w:r>
-        <w:t xml:space="preserve">Cloud providers that use </w:t>
-      </w:r>
-      <w:r>
-        <w:t>AMQP</w:t>
-      </w:r>
-      <w:r>
-        <w:t xml:space="preserve"> include </w:t>
-      </w:r>
-    </w:p>
-    <w:p/>
+    <w:p>
+      <w:pPr>
+        <w:rPr>
+          <w:del w:id="88" w:author="Greg Landry" w:date="2016-10-21T20:49:00Z"/>
+        </w:rPr>
+      </w:pPr>
+    </w:p>
+    <w:p>
+      <w:r>
+        <w:t xml:space="preserve">Cloud providers that use AMQP include </w:t>
+      </w:r>
+    </w:p>
+    <w:p>
+      <w:pPr>
+        <w:rPr>
+          <w:del w:id="89" w:author="Greg Landry" w:date="2016-10-21T20:49:00Z"/>
+        </w:rPr>
+      </w:pPr>
+    </w:p>
     <w:p>
       <w:pPr>
         <w:pStyle w:val="Heading3"/>
       </w:pPr>
-      <w:hyperlink r:id="rId23" w:history="1">
+      <w:hyperlink r:id="rId22" w:history="1">
         <w:r>
           <w:rPr>
             <w:rStyle w:val="Hyperlink"/>
@@ -1799,14 +2258,16 @@
     </w:p>
     <w:p>
       <w:r>
-        <w:t xml:space="preserve">JSON is an open-standard format that uses human-readable text to transmit data consisting of attribute–value pairs. </w:t>
-      </w:r>
-      <w:r>
-        <w:t xml:space="preserve"> JSON supports the following </w:t>
+        <w:t xml:space="preserve">JSON is an open-standard format that uses human-readable text to transmit data consisting of attribute–value pairs.  JSON supports the following </w:t>
       </w:r>
       <w:r>
         <w:t>data types</w:t>
       </w:r>
+      <w:ins w:id="90" w:author="Greg Landry" w:date="2016-10-21T20:59:00Z">
+        <w:r>
+          <w:t>:</w:t>
+        </w:r>
+      </w:ins>
     </w:p>
     <w:p>
       <w:pPr>
@@ -1817,6 +2278,7 @@
         </w:numPr>
       </w:pPr>
       <w:r>
+        <w:lastRenderedPageBreak/>
         <w:t>Double precision floating point</w:t>
       </w:r>
     </w:p>
@@ -1868,23 +2330,10 @@
         </w:numPr>
       </w:pPr>
       <w:r>
-        <w:t>Key/Value pairs as “</w:t>
-      </w:r>
-      <w:proofErr w:type="spellStart"/>
-      <w:r>
-        <w:t>key”:value</w:t>
-      </w:r>
-      <w:proofErr w:type="spellEnd"/>
-      <w:r>
-        <w:t xml:space="preserve"> (use “{}” to specify the </w:t>
-      </w:r>
-      <w:proofErr w:type="spellStart"/>
-      <w:r>
-        <w:t>keymap</w:t>
-      </w:r>
-      <w:proofErr w:type="spellEnd"/>
-      <w:r>
-        <w:t>)</w:t>
+        <w:t>Key/Value pairs as “key”:value</w:t>
+      </w:r>
+      <w:r>
+        <w:t xml:space="preserve"> (use “{}” to specify the keymap)</w:t>
       </w:r>
     </w:p>
     <w:p>
@@ -1897,47 +2346,45 @@
       <w:r>
         <w:t xml:space="preserve"> a legal JSON file looks</w:t>
       </w:r>
-    </w:p>
-    <w:p>
+      <w:ins w:id="91" w:author="Greg Landry" w:date="2016-10-21T20:52:00Z">
+        <w:r>
+          <w:t xml:space="preserve"> like this:</w:t>
+        </w:r>
+      </w:ins>
+    </w:p>
+    <w:p>
+      <w:pPr>
+        <w:spacing w:after="0"/>
+        <w:pPrChange w:id="92" w:author="Greg Landry" w:date="2016-10-21T20:52:00Z">
+          <w:pPr/>
+        </w:pPrChange>
+      </w:pPr>
       <w:r>
         <w:t>{</w:t>
       </w:r>
     </w:p>
     <w:p>
+      <w:pPr>
+        <w:spacing w:after="0"/>
+        <w:pPrChange w:id="93" w:author="Greg Landry" w:date="2016-10-21T20:52:00Z">
+          <w:pPr/>
+        </w:pPrChange>
+      </w:pPr>
       <w:r>
         <w:tab/>
-        <w:t>“</w:t>
-      </w:r>
-      <w:proofErr w:type="spellStart"/>
-      <w:r>
-        <w:t>astringkey</w:t>
-      </w:r>
-      <w:proofErr w:type="spellEnd"/>
-      <w:proofErr w:type="gramStart"/>
-      <w:r>
-        <w:t>” :</w:t>
-      </w:r>
-      <w:proofErr w:type="gramEnd"/>
-      <w:r>
-        <w:t xml:space="preserve"> “</w:t>
-      </w:r>
-      <w:proofErr w:type="spellStart"/>
-      <w:r>
-        <w:t>alan</w:t>
-      </w:r>
-      <w:proofErr w:type="spellEnd"/>
-      <w:r>
-        <w:t>”,</w:t>
-      </w:r>
-    </w:p>
-    <w:p>
+        <w:t>“astringkey” : “alan”,</w:t>
+      </w:r>
+    </w:p>
+    <w:p>
+      <w:pPr>
+        <w:spacing w:after="0"/>
+        <w:pPrChange w:id="94" w:author="Greg Landry" w:date="2016-10-21T20:52:00Z">
+          <w:pPr/>
+        </w:pPrChange>
+      </w:pPr>
       <w:r>
         <w:tab/>
-        <w:t>“age</w:t>
-      </w:r>
-      <w:proofErr w:type="gramStart"/>
-      <w:r>
-        <w:t>”</w:t>
+        <w:t>“age”</w:t>
       </w:r>
       <w:r>
         <w:t xml:space="preserve"> </w:t>
@@ -1945,7 +2392,6 @@
       <w:r>
         <w:t>:</w:t>
       </w:r>
-      <w:proofErr w:type="gramEnd"/>
       <w:r>
         <w:t xml:space="preserve"> </w:t>
       </w:r>
@@ -1954,62 +2400,64 @@
       </w:r>
     </w:p>
     <w:p>
+      <w:pPr>
+        <w:spacing w:after="0"/>
+        <w:pPrChange w:id="95" w:author="Greg Landry" w:date="2016-10-21T20:52:00Z">
+          <w:pPr/>
+        </w:pPrChange>
+      </w:pPr>
       <w:r>
         <w:tab/>
-        <w:t>“badass</w:t>
-      </w:r>
-      <w:proofErr w:type="gramStart"/>
-      <w:r>
-        <w:t>”</w:t>
-      </w:r>
-      <w:r>
-        <w:t xml:space="preserve"> :</w:t>
-      </w:r>
-      <w:proofErr w:type="gramEnd"/>
-      <w:r>
-        <w:t xml:space="preserve"> </w:t>
+        <w:t>“badass”</w:t>
+      </w:r>
+      <w:r>
+        <w:t xml:space="preserve"> : </w:t>
       </w:r>
       <w:r>
         <w:t>true,</w:t>
       </w:r>
     </w:p>
     <w:p>
+      <w:pPr>
+        <w:spacing w:after="0"/>
+        <w:pPrChange w:id="96" w:author="Greg Landry" w:date="2016-10-21T20:52:00Z">
+          <w:pPr/>
+        </w:pPrChange>
+      </w:pPr>
       <w:r>
         <w:tab/>
-        <w:t>“children</w:t>
-      </w:r>
-      <w:proofErr w:type="gramStart"/>
-      <w:r>
-        <w:t>”,  [</w:t>
-      </w:r>
-      <w:proofErr w:type="gramEnd"/>
-      <w:r>
-        <w:t>“</w:t>
-      </w:r>
-      <w:proofErr w:type="spellStart"/>
-      <w:r>
-        <w:t>Anna”,”Nicholas</w:t>
-      </w:r>
-      <w:proofErr w:type="spellEnd"/>
+        <w:t>“children”,  [“Anna”,”Nicholas</w:t>
+      </w:r>
+      <w:ins w:id="97" w:author="Greg Landry" w:date="2016-10-21T20:59:00Z">
+        <w:r>
+          <w:t>”</w:t>
+        </w:r>
+      </w:ins>
+      <w:bookmarkStart w:id="98" w:name="_GoBack"/>
+      <w:bookmarkEnd w:id="98"/>
       <w:r>
         <w:t>],</w:t>
       </w:r>
     </w:p>
     <w:p>
+      <w:pPr>
+        <w:spacing w:after="0"/>
+        <w:pPrChange w:id="99" w:author="Greg Landry" w:date="2016-10-21T20:52:00Z">
+          <w:pPr/>
+        </w:pPrChange>
+      </w:pPr>
       <w:r>
         <w:tab/>
-        <w:t>“address</w:t>
-      </w:r>
-      <w:proofErr w:type="gramStart"/>
-      <w:r>
-        <w:t>” :</w:t>
-      </w:r>
-      <w:proofErr w:type="gramEnd"/>
-      <w:r>
-        <w:t xml:space="preserve"> {</w:t>
-      </w:r>
-    </w:p>
-    <w:p>
+        <w:t>“address” : {</w:t>
+      </w:r>
+    </w:p>
+    <w:p>
+      <w:pPr>
+        <w:spacing w:after="0"/>
+        <w:pPrChange w:id="100" w:author="Greg Landry" w:date="2016-10-21T20:52:00Z">
+          <w:pPr/>
+        </w:pPrChange>
+      </w:pPr>
       <w:r>
         <w:tab/>
       </w:r>
@@ -2019,6 +2467,12 @@
       </w:r>
     </w:p>
     <w:p>
+      <w:pPr>
+        <w:spacing w:after="0"/>
+        <w:pPrChange w:id="101" w:author="Greg Landry" w:date="2016-10-21T20:52:00Z">
+          <w:pPr/>
+        </w:pPrChange>
+      </w:pPr>
       <w:r>
         <w:tab/>
       </w:r>
@@ -2034,6 +2488,12 @@
       </w:r>
     </w:p>
     <w:p>
+      <w:pPr>
+        <w:spacing w:after="0"/>
+        <w:pPrChange w:id="102" w:author="Greg Landry" w:date="2016-10-21T20:52:00Z">
+          <w:pPr/>
+        </w:pPrChange>
+      </w:pPr>
       <w:r>
         <w:tab/>
       </w:r>
@@ -2043,28 +2503,27 @@
       </w:r>
     </w:p>
     <w:p>
+      <w:pPr>
+        <w:spacing w:after="0"/>
+        <w:pPrChange w:id="103" w:author="Greg Landry" w:date="2016-10-21T20:52:00Z">
+          <w:pPr/>
+        </w:pPrChange>
+      </w:pPr>
       <w:r>
         <w:tab/>
       </w:r>
       <w:r>
         <w:tab/>
-        <w:t>“</w:t>
-      </w:r>
-      <w:proofErr w:type="spellStart"/>
-      <w:r>
-        <w:t>state”</w:t>
-      </w:r>
-      <w:proofErr w:type="gramStart"/>
-      <w:r>
-        <w:t>:”Kentucky</w:t>
-      </w:r>
-      <w:proofErr w:type="spellEnd"/>
-      <w:proofErr w:type="gramEnd"/>
-      <w:r>
-        <w:t>”,</w:t>
-      </w:r>
-    </w:p>
-    <w:p>
+        <w:t>“state”:”Kentucky”,</w:t>
+      </w:r>
+    </w:p>
+    <w:p>
+      <w:pPr>
+        <w:spacing w:after="0"/>
+        <w:pPrChange w:id="104" w:author="Greg Landry" w:date="2016-10-21T20:52:00Z">
+          <w:pPr/>
+        </w:pPrChange>
+      </w:pPr>
       <w:r>
         <w:tab/>
       </w:r>
@@ -2074,6 +2533,12 @@
       </w:r>
     </w:p>
     <w:p>
+      <w:pPr>
+        <w:spacing w:after="0"/>
+        <w:pPrChange w:id="105" w:author="Greg Landry" w:date="2016-10-21T20:52:00Z">
+          <w:pPr/>
+        </w:pPrChange>
+      </w:pPr>
       <w:r>
         <w:tab/>
         <w:t>}</w:t>
@@ -2084,25 +2549,39 @@
         <w:t>}</w:t>
       </w:r>
     </w:p>
-    <w:p/>
+    <w:p>
+      <w:pPr>
+        <w:rPr>
+          <w:del w:id="106" w:author="Greg Landry" w:date="2016-10-21T20:49:00Z"/>
+        </w:rPr>
+      </w:pPr>
+    </w:p>
     <w:p>
       <w:r>
         <w:t xml:space="preserve">The WICED-SDK has </w:t>
       </w:r>
       <w:r>
-        <w:t>a JSON parser built in.  You can find these function in the directory “Utilities</w:t>
+        <w:t>a JSON parser built in.  You can find these function</w:t>
+      </w:r>
+      <w:ins w:id="107" w:author="Greg Landry" w:date="2016-10-21T20:52:00Z">
+        <w:r>
+          <w:t>s</w:t>
+        </w:r>
+      </w:ins>
+      <w:r>
+        <w:t xml:space="preserve"> in the directory “Utilities</w:t>
       </w:r>
       <w:r>
         <w:sym w:font="Wingdings" w:char="F0E0"/>
       </w:r>
-      <w:proofErr w:type="spellStart"/>
-      <w:r>
-        <w:t>JSON_parser</w:t>
-      </w:r>
-      <w:proofErr w:type="spellEnd"/>
-      <w:r>
-        <w:t>”</w:t>
-      </w:r>
+      <w:r>
+        <w:t>JSON_parser”</w:t>
+      </w:r>
+      <w:ins w:id="108" w:author="Greg Landry" w:date="2016-10-21T20:52:00Z">
+        <w:r>
+          <w:t>.</w:t>
+        </w:r>
+      </w:ins>
     </w:p>
     <w:p>
       <w:pPr>
@@ -2115,6 +2594,7 @@
     <w:p>
       <w:pPr>
         <w:rPr>
+          <w:del w:id="109" w:author="Greg Landry" w:date="2016-10-21T20:49:00Z"/>
           <w:rFonts w:ascii="Cambria" w:eastAsia="Times New Roman" w:hAnsi="Cambria"/>
           <w:color w:val="4F81BD"/>
           <w:sz w:val="26"/>
@@ -2125,11 +2605,14 @@
     <w:p>
       <w:pPr>
         <w:ind w:left="360"/>
+        <w:rPr>
+          <w:del w:id="110" w:author="Greg Landry" w:date="2016-10-21T20:49:00Z"/>
+        </w:rPr>
       </w:pPr>
     </w:p>
     <w:p/>
     <w:sectPr>
-      <w:footerReference w:type="default" r:id="rId24"/>
+      <w:footerReference w:type="default" r:id="rId23"/>
       <w:pgSz w:w="12240" w:h="15840"/>
       <w:pgMar w:top="1440" w:right="1440" w:bottom="1440" w:left="1440" w:header="720" w:footer="720" w:gutter="0"/>
       <w:cols w:space="720"/>
@@ -2140,7 +2623,7 @@
 </file>
 
 <file path=word/endnotes.xml><?xml version="1.0" encoding="utf-8"?>
-<w:endnotes xmlns:wpc="http://schemas.microsoft.com/office/word/2010/wordprocessingCanvas" xmlns:mo="http://schemas.microsoft.com/office/mac/office/2008/main" xmlns:mc="http://schemas.openxmlformats.org/markup-compatibility/2006" xmlns:mv="urn:schemas-microsoft-com:mac:vml" xmlns:o="urn:schemas-microsoft-com:office:office" xmlns:r="http://schemas.openxmlformats.org/officeDocument/2006/relationships" xmlns:m="http://schemas.openxmlformats.org/officeDocument/2006/math" xmlns:v="urn:schemas-microsoft-com:vml" xmlns:wp14="http://schemas.microsoft.com/office/word/2010/wordprocessingDrawing" xmlns:wp="http://schemas.openxmlformats.org/drawingml/2006/wordprocessingDrawing" xmlns:w10="urn:schemas-microsoft-com:office:word" xmlns:w="http://schemas.openxmlformats.org/wordprocessingml/2006/main" xmlns:w14="http://schemas.microsoft.com/office/word/2010/wordml" xmlns:w15="http://schemas.microsoft.com/office/word/2012/wordml" xmlns:wpg="http://schemas.microsoft.com/office/word/2010/wordprocessingGroup" xmlns:wpi="http://schemas.microsoft.com/office/word/2010/wordprocessingInk" xmlns:wne="http://schemas.microsoft.com/office/word/2006/wordml" xmlns:wps="http://schemas.microsoft.com/office/word/2010/wordprocessingShape" mc:Ignorable="w14 w15 wp14">
+<w:endnotes xmlns:wpc="http://schemas.microsoft.com/office/word/2010/wordprocessingCanvas" xmlns:mc="http://schemas.openxmlformats.org/markup-compatibility/2006" xmlns:o="urn:schemas-microsoft-com:office:office" xmlns:r="http://schemas.openxmlformats.org/officeDocument/2006/relationships" xmlns:m="http://schemas.openxmlformats.org/officeDocument/2006/math" xmlns:v="urn:schemas-microsoft-com:vml" xmlns:wp14="http://schemas.microsoft.com/office/word/2010/wordprocessingDrawing" xmlns:wp="http://schemas.openxmlformats.org/drawingml/2006/wordprocessingDrawing" xmlns:w10="urn:schemas-microsoft-com:office:word" xmlns:w="http://schemas.openxmlformats.org/wordprocessingml/2006/main" xmlns:w14="http://schemas.microsoft.com/office/word/2010/wordml" xmlns:w15="http://schemas.microsoft.com/office/word/2012/wordml" xmlns:wpg="http://schemas.microsoft.com/office/word/2010/wordprocessingGroup" xmlns:wpi="http://schemas.microsoft.com/office/word/2010/wordprocessingInk" xmlns:wne="http://schemas.microsoft.com/office/word/2006/wordml" xmlns:wps="http://schemas.microsoft.com/office/word/2010/wordprocessingShape" mc:Ignorable="w14 w15 wp14">
   <w:endnote w:type="separator" w:id="-1">
     <w:p>
       <w:r>
@@ -2159,7 +2642,7 @@
 </file>
 
 <file path=word/footer1.xml><?xml version="1.0" encoding="utf-8"?>
-<w:ftr xmlns:wpc="http://schemas.microsoft.com/office/word/2010/wordprocessingCanvas" xmlns:mo="http://schemas.microsoft.com/office/mac/office/2008/main" xmlns:mc="http://schemas.openxmlformats.org/markup-compatibility/2006" xmlns:mv="urn:schemas-microsoft-com:mac:vml" xmlns:o="urn:schemas-microsoft-com:office:office" xmlns:r="http://schemas.openxmlformats.org/officeDocument/2006/relationships" xmlns:m="http://schemas.openxmlformats.org/officeDocument/2006/math" xmlns:v="urn:schemas-microsoft-com:vml" xmlns:wp14="http://schemas.microsoft.com/office/word/2010/wordprocessingDrawing" xmlns:wp="http://schemas.openxmlformats.org/drawingml/2006/wordprocessingDrawing" xmlns:w10="urn:schemas-microsoft-com:office:word" xmlns:w="http://schemas.openxmlformats.org/wordprocessingml/2006/main" xmlns:w14="http://schemas.microsoft.com/office/word/2010/wordml" xmlns:w15="http://schemas.microsoft.com/office/word/2012/wordml" xmlns:wpg="http://schemas.microsoft.com/office/word/2010/wordprocessingGroup" xmlns:wpi="http://schemas.microsoft.com/office/word/2010/wordprocessingInk" xmlns:wne="http://schemas.microsoft.com/office/word/2006/wordml" xmlns:wps="http://schemas.microsoft.com/office/word/2010/wordprocessingShape" mc:Ignorable="w14 w15 wp14">
+<w:ftr xmlns:wpc="http://schemas.microsoft.com/office/word/2010/wordprocessingCanvas" xmlns:mc="http://schemas.openxmlformats.org/markup-compatibility/2006" xmlns:o="urn:schemas-microsoft-com:office:office" xmlns:r="http://schemas.openxmlformats.org/officeDocument/2006/relationships" xmlns:m="http://schemas.openxmlformats.org/officeDocument/2006/math" xmlns:v="urn:schemas-microsoft-com:vml" xmlns:wp14="http://schemas.microsoft.com/office/word/2010/wordprocessingDrawing" xmlns:wp="http://schemas.openxmlformats.org/drawingml/2006/wordprocessingDrawing" xmlns:w10="urn:schemas-microsoft-com:office:word" xmlns:w="http://schemas.openxmlformats.org/wordprocessingml/2006/main" xmlns:w14="http://schemas.microsoft.com/office/word/2010/wordml" xmlns:w15="http://schemas.microsoft.com/office/word/2012/wordml" xmlns:wpg="http://schemas.microsoft.com/office/word/2010/wordprocessingGroup" xmlns:wpi="http://schemas.microsoft.com/office/word/2010/wordprocessingInk" xmlns:wne="http://schemas.microsoft.com/office/word/2006/wordml" xmlns:wps="http://schemas.microsoft.com/office/word/2010/wordprocessingShape" mc:Ignorable="w14 w15 wp14">
   <w:sdt>
     <w:sdtPr>
       <w:id w:val="-2068479625"/>
@@ -2215,7 +2698,7 @@
                 <w:bCs/>
                 <w:noProof/>
               </w:rPr>
-              <w:t>4</w:t>
+              <w:t>6</w:t>
             </w:r>
             <w:r>
               <w:rPr>
@@ -2277,7 +2760,7 @@
 </file>
 
 <file path=word/footnotes.xml><?xml version="1.0" encoding="utf-8"?>
-<w:footnotes xmlns:wpc="http://schemas.microsoft.com/office/word/2010/wordprocessingCanvas" xmlns:mo="http://schemas.microsoft.com/office/mac/office/2008/main" xmlns:mc="http://schemas.openxmlformats.org/markup-compatibility/2006" xmlns:mv="urn:schemas-microsoft-com:mac:vml" xmlns:o="urn:schemas-microsoft-com:office:office" xmlns:r="http://schemas.openxmlformats.org/officeDocument/2006/relationships" xmlns:m="http://schemas.openxmlformats.org/officeDocument/2006/math" xmlns:v="urn:schemas-microsoft-com:vml" xmlns:wp14="http://schemas.microsoft.com/office/word/2010/wordprocessingDrawing" xmlns:wp="http://schemas.openxmlformats.org/drawingml/2006/wordprocessingDrawing" xmlns:w10="urn:schemas-microsoft-com:office:word" xmlns:w="http://schemas.openxmlformats.org/wordprocessingml/2006/main" xmlns:w14="http://schemas.microsoft.com/office/word/2010/wordml" xmlns:w15="http://schemas.microsoft.com/office/word/2012/wordml" xmlns:wpg="http://schemas.microsoft.com/office/word/2010/wordprocessingGroup" xmlns:wpi="http://schemas.microsoft.com/office/word/2010/wordprocessingInk" xmlns:wne="http://schemas.microsoft.com/office/word/2006/wordml" xmlns:wps="http://schemas.microsoft.com/office/word/2010/wordprocessingShape" mc:Ignorable="w14 w15 wp14">
+<w:footnotes xmlns:wpc="http://schemas.microsoft.com/office/word/2010/wordprocessingCanvas" xmlns:mc="http://schemas.openxmlformats.org/markup-compatibility/2006" xmlns:o="urn:schemas-microsoft-com:office:office" xmlns:r="http://schemas.openxmlformats.org/officeDocument/2006/relationships" xmlns:m="http://schemas.openxmlformats.org/officeDocument/2006/math" xmlns:v="urn:schemas-microsoft-com:vml" xmlns:wp14="http://schemas.microsoft.com/office/word/2010/wordprocessingDrawing" xmlns:wp="http://schemas.openxmlformats.org/drawingml/2006/wordprocessingDrawing" xmlns:w10="urn:schemas-microsoft-com:office:word" xmlns:w="http://schemas.openxmlformats.org/wordprocessingml/2006/main" xmlns:w14="http://schemas.microsoft.com/office/word/2010/wordml" xmlns:w15="http://schemas.microsoft.com/office/word/2012/wordml" xmlns:wpg="http://schemas.microsoft.com/office/word/2010/wordprocessingGroup" xmlns:wpi="http://schemas.microsoft.com/office/word/2010/wordprocessingInk" xmlns:wne="http://schemas.microsoft.com/office/word/2006/wordml" xmlns:wps="http://schemas.microsoft.com/office/word/2010/wordprocessingShape" mc:Ignorable="w14 w15 wp14">
   <w:footnote w:type="separator" w:id="-1">
     <w:p>
       <w:r>
@@ -2296,8 +2779,8 @@
 </file>
 
 <file path=word/numbering.xml><?xml version="1.0" encoding="utf-8"?>
-<w:numbering xmlns:wpc="http://schemas.microsoft.com/office/word/2010/wordprocessingCanvas" xmlns:mo="http://schemas.microsoft.com/office/mac/office/2008/main" xmlns:mc="http://schemas.openxmlformats.org/markup-compatibility/2006" xmlns:mv="urn:schemas-microsoft-com:mac:vml" xmlns:o="urn:schemas-microsoft-com:office:office" xmlns:r="http://schemas.openxmlformats.org/officeDocument/2006/relationships" xmlns:m="http://schemas.openxmlformats.org/officeDocument/2006/math" xmlns:v="urn:schemas-microsoft-com:vml" xmlns:wp14="http://schemas.microsoft.com/office/word/2010/wordprocessingDrawing" xmlns:wp="http://schemas.openxmlformats.org/drawingml/2006/wordprocessingDrawing" xmlns:w10="urn:schemas-microsoft-com:office:word" xmlns:w="http://schemas.openxmlformats.org/wordprocessingml/2006/main" xmlns:w14="http://schemas.microsoft.com/office/word/2010/wordml" xmlns:w15="http://schemas.microsoft.com/office/word/2012/wordml" xmlns:wpg="http://schemas.microsoft.com/office/word/2010/wordprocessingGroup" xmlns:wpi="http://schemas.microsoft.com/office/word/2010/wordprocessingInk" xmlns:wne="http://schemas.microsoft.com/office/word/2006/wordml" xmlns:wps="http://schemas.microsoft.com/office/word/2010/wordprocessingShape" mc:Ignorable="w14 w15 wp14">
-  <w:abstractNum w:abstractNumId="0">
+<w:numbering xmlns:wpc="http://schemas.microsoft.com/office/word/2010/wordprocessingCanvas" xmlns:mc="http://schemas.openxmlformats.org/markup-compatibility/2006" xmlns:o="urn:schemas-microsoft-com:office:office" xmlns:r="http://schemas.openxmlformats.org/officeDocument/2006/relationships" xmlns:m="http://schemas.openxmlformats.org/officeDocument/2006/math" xmlns:v="urn:schemas-microsoft-com:vml" xmlns:wp14="http://schemas.microsoft.com/office/word/2010/wordprocessingDrawing" xmlns:wp="http://schemas.openxmlformats.org/drawingml/2006/wordprocessingDrawing" xmlns:w10="urn:schemas-microsoft-com:office:word" xmlns:w="http://schemas.openxmlformats.org/wordprocessingml/2006/main" xmlns:w14="http://schemas.microsoft.com/office/word/2010/wordml" xmlns:w15="http://schemas.microsoft.com/office/word/2012/wordml" xmlns:wpg="http://schemas.microsoft.com/office/word/2010/wordprocessingGroup" xmlns:wpi="http://schemas.microsoft.com/office/word/2010/wordprocessingInk" xmlns:wne="http://schemas.microsoft.com/office/word/2006/wordml" xmlns:wps="http://schemas.microsoft.com/office/word/2010/wordprocessingShape" mc:Ignorable="w14 w15 wp14">
+  <w:abstractNum w:abstractNumId="0" w15:restartNumberingAfterBreak="0">
     <w:nsid w:val="01D61B4B"/>
     <w:multiLevelType w:val="hybridMultilevel"/>
     <w:tmpl w:val="98BE5DEC"/>
@@ -2392,7 +2875,7 @@
       </w:pPr>
     </w:lvl>
   </w:abstractNum>
-  <w:abstractNum w:abstractNumId="1">
+  <w:abstractNum w:abstractNumId="1" w15:restartNumberingAfterBreak="0">
     <w:nsid w:val="04543757"/>
     <w:multiLevelType w:val="hybridMultilevel"/>
     <w:tmpl w:val="6C4AC810"/>
@@ -2505,7 +2988,7 @@
       </w:rPr>
     </w:lvl>
   </w:abstractNum>
-  <w:abstractNum w:abstractNumId="2">
+  <w:abstractNum w:abstractNumId="2" w15:restartNumberingAfterBreak="0">
     <w:nsid w:val="07242344"/>
     <w:multiLevelType w:val="hybridMultilevel"/>
     <w:tmpl w:val="E5663FF2"/>
@@ -2594,7 +3077,7 @@
       </w:pPr>
     </w:lvl>
   </w:abstractNum>
-  <w:abstractNum w:abstractNumId="3">
+  <w:abstractNum w:abstractNumId="3" w15:restartNumberingAfterBreak="0">
     <w:nsid w:val="0BDF127C"/>
     <w:multiLevelType w:val="hybridMultilevel"/>
     <w:tmpl w:val="680C0D0A"/>
@@ -2680,7 +3163,7 @@
       </w:pPr>
     </w:lvl>
   </w:abstractNum>
-  <w:abstractNum w:abstractNumId="4">
+  <w:abstractNum w:abstractNumId="4" w15:restartNumberingAfterBreak="0">
     <w:nsid w:val="16CF3F66"/>
     <w:multiLevelType w:val="hybridMultilevel"/>
     <w:tmpl w:val="9640A3E6"/>
@@ -2769,7 +3252,7 @@
       </w:pPr>
     </w:lvl>
   </w:abstractNum>
-  <w:abstractNum w:abstractNumId="5">
+  <w:abstractNum w:abstractNumId="5" w15:restartNumberingAfterBreak="0">
     <w:nsid w:val="19B02049"/>
     <w:multiLevelType w:val="hybridMultilevel"/>
     <w:tmpl w:val="49B88726"/>
@@ -2855,7 +3338,7 @@
       </w:pPr>
     </w:lvl>
   </w:abstractNum>
-  <w:abstractNum w:abstractNumId="6">
+  <w:abstractNum w:abstractNumId="6" w15:restartNumberingAfterBreak="0">
     <w:nsid w:val="1C8B3026"/>
     <w:multiLevelType w:val="hybridMultilevel"/>
     <w:tmpl w:val="A21CAFF4"/>
@@ -2941,7 +3424,7 @@
       </w:pPr>
     </w:lvl>
   </w:abstractNum>
-  <w:abstractNum w:abstractNumId="7">
+  <w:abstractNum w:abstractNumId="7" w15:restartNumberingAfterBreak="0">
     <w:nsid w:val="21696B40"/>
     <w:multiLevelType w:val="hybridMultilevel"/>
     <w:tmpl w:val="AF1E8B50"/>
@@ -3027,7 +3510,7 @@
       </w:pPr>
     </w:lvl>
   </w:abstractNum>
-  <w:abstractNum w:abstractNumId="8">
+  <w:abstractNum w:abstractNumId="8" w15:restartNumberingAfterBreak="0">
     <w:nsid w:val="22321BD4"/>
     <w:multiLevelType w:val="hybridMultilevel"/>
     <w:tmpl w:val="932461D8"/>
@@ -3140,7 +3623,7 @@
       </w:rPr>
     </w:lvl>
   </w:abstractNum>
-  <w:abstractNum w:abstractNumId="9">
+  <w:abstractNum w:abstractNumId="9" w15:restartNumberingAfterBreak="0">
     <w:nsid w:val="22E43F91"/>
     <w:multiLevelType w:val="hybridMultilevel"/>
     <w:tmpl w:val="BDC4A790"/>
@@ -3253,7 +3736,7 @@
       </w:rPr>
     </w:lvl>
   </w:abstractNum>
-  <w:abstractNum w:abstractNumId="10">
+  <w:abstractNum w:abstractNumId="10" w15:restartNumberingAfterBreak="0">
     <w:nsid w:val="2694350F"/>
     <w:multiLevelType w:val="hybridMultilevel"/>
     <w:tmpl w:val="9CB8B1D8"/>
@@ -3366,7 +3849,7 @@
       </w:rPr>
     </w:lvl>
   </w:abstractNum>
-  <w:abstractNum w:abstractNumId="11">
+  <w:abstractNum w:abstractNumId="11" w15:restartNumberingAfterBreak="0">
     <w:nsid w:val="313B4EC7"/>
     <w:multiLevelType w:val="hybridMultilevel"/>
     <w:tmpl w:val="B7EAFA64"/>
@@ -3455,7 +3938,7 @@
       </w:pPr>
     </w:lvl>
   </w:abstractNum>
-  <w:abstractNum w:abstractNumId="12">
+  <w:abstractNum w:abstractNumId="12" w15:restartNumberingAfterBreak="0">
     <w:nsid w:val="336F6CA4"/>
     <w:multiLevelType w:val="hybridMultilevel"/>
     <w:tmpl w:val="23E2EA9A"/>
@@ -3568,7 +4051,7 @@
       </w:rPr>
     </w:lvl>
   </w:abstractNum>
-  <w:abstractNum w:abstractNumId="13">
+  <w:abstractNum w:abstractNumId="13" w15:restartNumberingAfterBreak="0">
     <w:nsid w:val="39C279C6"/>
     <w:multiLevelType w:val="hybridMultilevel"/>
     <w:tmpl w:val="0B5E56A8"/>
@@ -3654,7 +4137,7 @@
       </w:pPr>
     </w:lvl>
   </w:abstractNum>
-  <w:abstractNum w:abstractNumId="14">
+  <w:abstractNum w:abstractNumId="14" w15:restartNumberingAfterBreak="0">
     <w:nsid w:val="3DA51505"/>
     <w:multiLevelType w:val="hybridMultilevel"/>
     <w:tmpl w:val="257C8FDC"/>
@@ -3740,7 +4223,7 @@
       </w:pPr>
     </w:lvl>
   </w:abstractNum>
-  <w:abstractNum w:abstractNumId="15">
+  <w:abstractNum w:abstractNumId="15" w15:restartNumberingAfterBreak="0">
     <w:nsid w:val="3DB9289D"/>
     <w:multiLevelType w:val="hybridMultilevel"/>
     <w:tmpl w:val="929AB4D0"/>
@@ -3853,7 +4336,7 @@
       </w:rPr>
     </w:lvl>
   </w:abstractNum>
-  <w:abstractNum w:abstractNumId="16">
+  <w:abstractNum w:abstractNumId="16" w15:restartNumberingAfterBreak="0">
     <w:nsid w:val="3EE7742C"/>
     <w:multiLevelType w:val="hybridMultilevel"/>
     <w:tmpl w:val="0DDC1E74"/>
@@ -3942,7 +4425,7 @@
       </w:pPr>
     </w:lvl>
   </w:abstractNum>
-  <w:abstractNum w:abstractNumId="17">
+  <w:abstractNum w:abstractNumId="17" w15:restartNumberingAfterBreak="0">
     <w:nsid w:val="409E39A3"/>
     <w:multiLevelType w:val="hybridMultilevel"/>
     <w:tmpl w:val="C798BD04"/>
@@ -4055,7 +4538,7 @@
       </w:rPr>
     </w:lvl>
   </w:abstractNum>
-  <w:abstractNum w:abstractNumId="18">
+  <w:abstractNum w:abstractNumId="18" w15:restartNumberingAfterBreak="0">
     <w:nsid w:val="453A783B"/>
     <w:multiLevelType w:val="hybridMultilevel"/>
     <w:tmpl w:val="8C7CE1F8"/>
@@ -4168,7 +4651,7 @@
       </w:rPr>
     </w:lvl>
   </w:abstractNum>
-  <w:abstractNum w:abstractNumId="19">
+  <w:abstractNum w:abstractNumId="19" w15:restartNumberingAfterBreak="0">
     <w:nsid w:val="4D6B48A5"/>
     <w:multiLevelType w:val="hybridMultilevel"/>
     <w:tmpl w:val="CC2EABA6"/>
@@ -4254,7 +4737,7 @@
       </w:pPr>
     </w:lvl>
   </w:abstractNum>
-  <w:abstractNum w:abstractNumId="20">
+  <w:abstractNum w:abstractNumId="20" w15:restartNumberingAfterBreak="0">
     <w:nsid w:val="4DCB17C4"/>
     <w:multiLevelType w:val="hybridMultilevel"/>
     <w:tmpl w:val="847E7E30"/>
@@ -4340,7 +4823,7 @@
       </w:pPr>
     </w:lvl>
   </w:abstractNum>
-  <w:abstractNum w:abstractNumId="21">
+  <w:abstractNum w:abstractNumId="21" w15:restartNumberingAfterBreak="0">
     <w:nsid w:val="542008EC"/>
     <w:multiLevelType w:val="hybridMultilevel"/>
     <w:tmpl w:val="D3B098FA"/>
@@ -4453,7 +4936,7 @@
       </w:rPr>
     </w:lvl>
   </w:abstractNum>
-  <w:abstractNum w:abstractNumId="22">
+  <w:abstractNum w:abstractNumId="22" w15:restartNumberingAfterBreak="0">
     <w:nsid w:val="595017B9"/>
     <w:multiLevelType w:val="hybridMultilevel"/>
     <w:tmpl w:val="7E54FB58"/>
@@ -4566,7 +5049,7 @@
       </w:rPr>
     </w:lvl>
   </w:abstractNum>
-  <w:abstractNum w:abstractNumId="23">
+  <w:abstractNum w:abstractNumId="23" w15:restartNumberingAfterBreak="0">
     <w:nsid w:val="5A0D7024"/>
     <w:multiLevelType w:val="hybridMultilevel"/>
     <w:tmpl w:val="D06C6D70"/>
@@ -4679,7 +5162,7 @@
       </w:rPr>
     </w:lvl>
   </w:abstractNum>
-  <w:abstractNum w:abstractNumId="24">
+  <w:abstractNum w:abstractNumId="24" w15:restartNumberingAfterBreak="0">
     <w:nsid w:val="5AA82C44"/>
     <w:multiLevelType w:val="hybridMultilevel"/>
     <w:tmpl w:val="C1D25132"/>
@@ -4792,7 +5275,7 @@
       </w:rPr>
     </w:lvl>
   </w:abstractNum>
-  <w:abstractNum w:abstractNumId="25">
+  <w:abstractNum w:abstractNumId="25" w15:restartNumberingAfterBreak="0">
     <w:nsid w:val="5AB05BC1"/>
     <w:multiLevelType w:val="hybridMultilevel"/>
     <w:tmpl w:val="A43AB884"/>
@@ -4878,7 +5361,7 @@
       </w:pPr>
     </w:lvl>
   </w:abstractNum>
-  <w:abstractNum w:abstractNumId="26">
+  <w:abstractNum w:abstractNumId="26" w15:restartNumberingAfterBreak="0">
     <w:nsid w:val="5C781F7D"/>
     <w:multiLevelType w:val="hybridMultilevel"/>
     <w:tmpl w:val="64C8EB9A"/>
@@ -4967,7 +5450,7 @@
       </w:pPr>
     </w:lvl>
   </w:abstractNum>
-  <w:abstractNum w:abstractNumId="27">
+  <w:abstractNum w:abstractNumId="27" w15:restartNumberingAfterBreak="0">
     <w:nsid w:val="60124E8B"/>
     <w:multiLevelType w:val="hybridMultilevel"/>
     <w:tmpl w:val="69B4A572"/>
@@ -5080,7 +5563,7 @@
       </w:rPr>
     </w:lvl>
   </w:abstractNum>
-  <w:abstractNum w:abstractNumId="28">
+  <w:abstractNum w:abstractNumId="28" w15:restartNumberingAfterBreak="0">
     <w:nsid w:val="623C73FE"/>
     <w:multiLevelType w:val="hybridMultilevel"/>
     <w:tmpl w:val="3C3E7090"/>
@@ -5193,7 +5676,7 @@
       </w:rPr>
     </w:lvl>
   </w:abstractNum>
-  <w:abstractNum w:abstractNumId="29">
+  <w:abstractNum w:abstractNumId="29" w15:restartNumberingAfterBreak="0">
     <w:nsid w:val="67236A12"/>
     <w:multiLevelType w:val="hybridMultilevel"/>
     <w:tmpl w:val="19B0C604"/>
@@ -5279,7 +5762,7 @@
       </w:pPr>
     </w:lvl>
   </w:abstractNum>
-  <w:abstractNum w:abstractNumId="30">
+  <w:abstractNum w:abstractNumId="30" w15:restartNumberingAfterBreak="0">
     <w:nsid w:val="743739C9"/>
     <w:multiLevelType w:val="hybridMultilevel"/>
     <w:tmpl w:val="4D1694FC"/>
@@ -5392,7 +5875,7 @@
       </w:rPr>
     </w:lvl>
   </w:abstractNum>
-  <w:abstractNum w:abstractNumId="31">
+  <w:abstractNum w:abstractNumId="31" w15:restartNumberingAfterBreak="0">
     <w:nsid w:val="783E41CA"/>
     <w:multiLevelType w:val="hybridMultilevel"/>
     <w:tmpl w:val="664AA8DA"/>
@@ -5505,7 +5988,7 @@
       </w:rPr>
     </w:lvl>
   </w:abstractNum>
-  <w:abstractNum w:abstractNumId="32">
+  <w:abstractNum w:abstractNumId="32" w15:restartNumberingAfterBreak="0">
     <w:nsid w:val="7F9D6C64"/>
     <w:multiLevelType w:val="hybridMultilevel"/>
     <w:tmpl w:val="08C2464E"/>
@@ -5693,6 +6176,14 @@
 </w:numbering>
 </file>
 
+<file path=word/people.xml><?xml version="1.0" encoding="utf-8"?>
+<w15:people xmlns:wpc="http://schemas.microsoft.com/office/word/2010/wordprocessingCanvas" xmlns:mc="http://schemas.openxmlformats.org/markup-compatibility/2006" xmlns:o="urn:schemas-microsoft-com:office:office" xmlns:r="http://schemas.openxmlformats.org/officeDocument/2006/relationships" xmlns:m="http://schemas.openxmlformats.org/officeDocument/2006/math" xmlns:v="urn:schemas-microsoft-com:vml" xmlns:wp14="http://schemas.microsoft.com/office/word/2010/wordprocessingDrawing" xmlns:wp="http://schemas.openxmlformats.org/drawingml/2006/wordprocessingDrawing" xmlns:w10="urn:schemas-microsoft-com:office:word" xmlns:w="http://schemas.openxmlformats.org/wordprocessingml/2006/main" xmlns:w14="http://schemas.microsoft.com/office/word/2010/wordml" xmlns:w15="http://schemas.microsoft.com/office/word/2012/wordml" xmlns:wpg="http://schemas.microsoft.com/office/word/2010/wordprocessingGroup" xmlns:wpi="http://schemas.microsoft.com/office/word/2010/wordprocessingInk" xmlns:wne="http://schemas.microsoft.com/office/word/2006/wordml" xmlns:wps="http://schemas.microsoft.com/office/word/2010/wordprocessingShape" mc:Ignorable="w14 w15 wp14">
+  <w15:person w15:author="Greg Landry">
+    <w15:presenceInfo w15:providerId="None" w15:userId="Greg Landry"/>
+  </w15:person>
+</w15:people>
+</file>
+
 <file path=word/styles.xml><?xml version="1.0" encoding="utf-8"?>
 <w:styles xmlns:mc="http://schemas.openxmlformats.org/markup-compatibility/2006" xmlns:r="http://schemas.openxmlformats.org/officeDocument/2006/relationships" xmlns:w="http://schemas.openxmlformats.org/wordprocessingml/2006/main" xmlns:w14="http://schemas.microsoft.com/office/word/2010/wordml" xmlns:w15="http://schemas.microsoft.com/office/word/2012/wordml" mc:Ignorable="w14 w15">
   <w:docDefaults>
@@ -5710,7 +6201,7 @@
       </w:pPr>
     </w:pPrDefault>
   </w:docDefaults>
-  <w:latentStyles w:defLockedState="0" w:defUIPriority="99" w:defSemiHidden="0" w:defUnhideWhenUsed="0" w:defQFormat="0" w:count="380">
+  <w:latentStyles w:defLockedState="0" w:defUIPriority="99" w:defSemiHidden="0" w:defUnhideWhenUsed="0" w:defQFormat="0" w:count="371">
     <w:lsdException w:name="Normal" w:uiPriority="0" w:qFormat="1"/>
     <w:lsdException w:name="heading 1" w:uiPriority="9" w:qFormat="1"/>
     <w:lsdException w:name="heading 2" w:semiHidden="1" w:uiPriority="9" w:unhideWhenUsed="1" w:qFormat="1"/>
@@ -6086,14 +6577,7 @@
   <w:style w:type="paragraph" w:default="1" w:styleId="Normal">
     <w:name w:val="Normal"/>
     <w:qFormat/>
-    <w:rsid w:val="003A03BF"/>
-    <w:pPr>
-      <w:spacing w:after="0" w:line="240" w:lineRule="auto"/>
-    </w:pPr>
-    <w:rPr>
-      <w:sz w:val="24"/>
-      <w:szCs w:val="24"/>
-    </w:rPr>
+    <w:rsid w:val="004B4C28"/>
   </w:style>
   <w:style w:type="paragraph" w:styleId="Heading1">
     <w:name w:val="heading 1"/>
@@ -6213,7 +6697,7 @@
     <w:uiPriority w:val="1"/>
     <w:semiHidden/>
     <w:unhideWhenUsed/>
-    <w:rsid w:val="003A03BF"/>
+    <w:rsid w:val="004B4C28"/>
   </w:style>
   <w:style w:type="table" w:default="1" w:styleId="TableNormal">
     <w:name w:val="Normal Table"/>
@@ -6235,7 +6719,7 @@
     <w:uiPriority w:val="99"/>
     <w:semiHidden/>
     <w:unhideWhenUsed/>
-    <w:rsid w:val="003A03BF"/>
+    <w:rsid w:val="004B4C28"/>
   </w:style>
   <w:style w:type="paragraph" w:styleId="ListParagraph">
     <w:name w:val="List Paragraph"/>
@@ -6647,7 +7131,6 @@
       <w:szCs w:val="20"/>
     </w:rPr>
     <w:tblPr>
-      <w:tblInd w:w="0" w:type="dxa"/>
       <w:tblBorders>
         <w:top w:val="single" w:sz="4" w:space="0" w:color="auto"/>
         <w:left w:val="single" w:sz="4" w:space="0" w:color="auto"/>
@@ -6656,12 +7139,6 @@
         <w:insideH w:val="single" w:sz="4" w:space="0" w:color="auto"/>
         <w:insideV w:val="single" w:sz="4" w:space="0" w:color="auto"/>
       </w:tblBorders>
-      <w:tblCellMar>
-        <w:top w:w="0" w:type="dxa"/>
-        <w:left w:w="108" w:type="dxa"/>
-        <w:bottom w:w="0" w:type="dxa"/>
-        <w:right w:w="108" w:type="dxa"/>
-      </w:tblCellMar>
     </w:tblPr>
   </w:style>
   <w:style w:type="character" w:styleId="PlaceholderText">
@@ -7019,7 +7496,7 @@
 </file>
 
 <file path=customXml/itemProps1.xml><?xml version="1.0" encoding="utf-8"?>
-<ds:datastoreItem xmlns:ds="http://schemas.openxmlformats.org/officeDocument/2006/customXml" ds:itemID="{7A0DCBF3-6D19-DC41-8D7E-F5CD895FD7F2}">
+<ds:datastoreItem xmlns:ds="http://schemas.openxmlformats.org/officeDocument/2006/customXml" ds:itemID="{CE8BF333-B098-4AEA-A007-E5F0BCC8E9F3}">
   <ds:schemaRefs>
     <ds:schemaRef ds:uri="http://schemas.openxmlformats.org/officeDocument/2006/bibliography"/>
   </ds:schemaRefs>

</xml_diff>

<commit_message>
Updates chapter 6a based on GJL and JAMD feedback
</commit_message>
<xml_diff>
--- a/labmanual/WA101-06a-Cloud.docx
+++ b/labmanual/WA101-06a-Cloud.docx
@@ -1,6 +1,6 @@
 
 <file path=word/document.xml><?xml version="1.0" encoding="utf-8"?>
-<w:document xmlns:wpc="http://schemas.microsoft.com/office/word/2010/wordprocessingCanvas" xmlns:mc="http://schemas.openxmlformats.org/markup-compatibility/2006" xmlns:o="urn:schemas-microsoft-com:office:office" xmlns:r="http://schemas.openxmlformats.org/officeDocument/2006/relationships" xmlns:m="http://schemas.openxmlformats.org/officeDocument/2006/math" xmlns:v="urn:schemas-microsoft-com:vml" xmlns:wp14="http://schemas.microsoft.com/office/word/2010/wordprocessingDrawing" xmlns:wp="http://schemas.openxmlformats.org/drawingml/2006/wordprocessingDrawing" xmlns:w10="urn:schemas-microsoft-com:office:word" xmlns:w="http://schemas.openxmlformats.org/wordprocessingml/2006/main" xmlns:w14="http://schemas.microsoft.com/office/word/2010/wordml" xmlns:w15="http://schemas.microsoft.com/office/word/2012/wordml" xmlns:wpg="http://schemas.microsoft.com/office/word/2010/wordprocessingGroup" xmlns:wpi="http://schemas.microsoft.com/office/word/2010/wordprocessingInk" xmlns:wne="http://schemas.microsoft.com/office/word/2006/wordml" xmlns:wps="http://schemas.microsoft.com/office/word/2010/wordprocessingShape" mc:Ignorable="w14 w15 wp14">
+<w:document xmlns:wpc="http://schemas.microsoft.com/office/word/2010/wordprocessingCanvas" xmlns:mo="http://schemas.microsoft.com/office/mac/office/2008/main" xmlns:mc="http://schemas.openxmlformats.org/markup-compatibility/2006" xmlns:mv="urn:schemas-microsoft-com:mac:vml" xmlns:o="urn:schemas-microsoft-com:office:office" xmlns:r="http://schemas.openxmlformats.org/officeDocument/2006/relationships" xmlns:m="http://schemas.openxmlformats.org/officeDocument/2006/math" xmlns:v="urn:schemas-microsoft-com:vml" xmlns:wp14="http://schemas.microsoft.com/office/word/2010/wordprocessingDrawing" xmlns:wp="http://schemas.openxmlformats.org/drawingml/2006/wordprocessingDrawing" xmlns:w10="urn:schemas-microsoft-com:office:word" xmlns:w="http://schemas.openxmlformats.org/wordprocessingml/2006/main" xmlns:w14="http://schemas.microsoft.com/office/word/2010/wordml" xmlns:w15="http://schemas.microsoft.com/office/word/2012/wordml" xmlns:wpg="http://schemas.microsoft.com/office/word/2010/wordprocessingGroup" xmlns:wpi="http://schemas.microsoft.com/office/word/2010/wordprocessingInk" xmlns:wne="http://schemas.microsoft.com/office/word/2006/wordml" xmlns:wps="http://schemas.microsoft.com/office/word/2010/wordprocessingShape" mc:Ignorable="w14 w15 wp14">
   <w:body>
     <w:p>
       <w:pPr>
@@ -28,46 +28,39 @@
       </w:r>
     </w:p>
     <w:p>
-      <w:pPr>
+      <w:r>
+        <w:t>At the</w:t>
+      </w:r>
+      <w:r>
+        <w:t xml:space="preserve"> end of Chapter 6 you will</w:t>
+      </w:r>
+      <w:r>
+        <w:t xml:space="preserve"> understand how to build a complete WICED </w:t>
+      </w:r>
+      <w:proofErr w:type="spellStart"/>
+      <w:r>
+        <w:t>I</w:t>
+      </w:r>
+      <w:ins w:id="0" w:author="Alan Hawse" w:date="2016-10-22T05:23:00Z">
+        <w:r>
+          <w:t>o</w:t>
+        </w:r>
+      </w:ins>
+      <w:del w:id="1" w:author="Alan Hawse" w:date="2016-10-22T05:23:00Z">
+        <w:r>
+          <w:delText>O</w:delText>
+        </w:r>
+      </w:del>
+      <w:r>
+        <w:t>T</w:t>
+      </w:r>
+      <w:proofErr w:type="spellEnd"/>
+      <w:r>
+        <w:t xml:space="preserve"> App using </w:t>
+      </w:r>
+      <w:r>
         <w:rPr>
-          <w:del w:id="0" w:author="Greg Landry" w:date="2016-10-21T20:49:00Z"/>
-        </w:rPr>
-      </w:pPr>
-      <w:r>
-        <w:t>At the</w:t>
-      </w:r>
-      <w:r>
-        <w:t xml:space="preserve"> end of Chapter 6 you will</w:t>
-      </w:r>
-      <w:r>
-        <w:t xml:space="preserve"> understand how to build a complete WICED </w:t>
-      </w:r>
-      <w:del w:id="1" w:author="Greg Landry" w:date="2016-10-21T20:41:00Z">
-        <w:r>
-          <w:delText xml:space="preserve">IOT </w:delText>
-        </w:r>
-      </w:del>
-      <w:ins w:id="2" w:author="Greg Landry" w:date="2016-10-21T20:41:00Z">
-        <w:r>
-          <w:t>I</w:t>
-        </w:r>
-        <w:r>
-          <w:t>o</w:t>
-        </w:r>
-        <w:r>
-          <w:t xml:space="preserve">T </w:t>
-        </w:r>
-      </w:ins>
-      <w:r>
-        <w:t xml:space="preserve">App using </w:t>
-      </w:r>
-      <w:r>
-        <w:rPr>
-          <w:rPrChange w:id="3" w:author="Greg Landry" w:date="2016-10-21T20:49:00Z">
-            <w:rPr>
-              <w:u w:val="single"/>
-            </w:rPr>
-          </w:rPrChange>
+          <w:u w:val="single"/>
         </w:rPr>
         <w:t>one</w:t>
       </w:r>
@@ -82,115 +75,157 @@
       </w:r>
     </w:p>
     <w:p>
-      <w:pPr>
-        <w:rPr>
-          <w:ins w:id="4" w:author="Greg Landry" w:date="2016-10-21T20:50:00Z"/>
-        </w:rPr>
-      </w:pPr>
-    </w:p>
-    <w:p>
-      <w:del w:id="5" w:author="Greg Landry" w:date="2016-10-21T20:50:00Z">
-        <w:r>
-          <w:br/>
+      <w:r>
+        <w:br/>
+        <w:t>This section is the prequel to Chapter 6</w:t>
+      </w:r>
+      <w:r>
+        <w:t xml:space="preserve"> with the foundation information required to understand the rest of the chapter</w:t>
+      </w:r>
+      <w:r>
+        <w:t>.  At the end of this section you should understand the basics of Encryption, Secure Channels</w:t>
+      </w:r>
+      <w:r>
+        <w:t xml:space="preserve">, </w:t>
+      </w:r>
+      <w:r>
+        <w:t xml:space="preserve">Sockets and the Application Protocols HTTP, MQTT, AMQP, and COAP </w:t>
+      </w:r>
+    </w:p>
+    <w:p>
+      <w:pPr>
+        <w:pStyle w:val="Heading2"/>
+      </w:pPr>
+      <w:r>
+        <w:t>Time</w:t>
+      </w:r>
+      <w:r>
+        <w:t>: 4 Hours</w:t>
+      </w:r>
+    </w:p>
+    <w:p>
+      <w:pPr>
+        <w:pStyle w:val="Heading2"/>
+      </w:pPr>
+      <w:r>
+        <w:t>Fundamentals</w:t>
+      </w:r>
+    </w:p>
+    <w:p>
+      <w:pPr>
+        <w:pStyle w:val="Heading3"/>
+      </w:pPr>
+      <w:r>
+        <w:t>Symmetric and Asymmetric Encryption: A Foundation</w:t>
+      </w:r>
+    </w:p>
+    <w:p>
+      <w:r>
+        <w:t xml:space="preserve">When you see “HTTPS” in your browser window, the “S” stands for Secure. </w:t>
+      </w:r>
+      <w:r>
+        <w:t xml:space="preserve"> The reason it is called Secure is that it uses an encrypted channel for all communication.  But how can that be?  How do you get a secure channel going?  And what does it mean to have a secure channel?  What is secure?  This could be a very complicated topic as establishing a fundamental mathematical understanding of encryption requires competence in advanced mathematics that is far beyond most everybody on the face of this planet.  It is also beyond what there is room to type in this </w:t>
+      </w:r>
+      <w:r>
+        <w:t>manual</w:t>
+      </w:r>
+      <w:r>
+        <w:t>.  It is also far beyond what I have the ability to explain.  But, don’t despair.  The practical aspects of getting this going are actually pretty simple.</w:t>
+      </w:r>
+    </w:p>
+    <w:p/>
+    <w:p>
+      <w:r>
+        <w:t xml:space="preserve">All encryption does the same thing.  It takes un-encrypted data, combines it with a key, and runs it through an encryption algorithm to produce encrypted data.  </w:t>
+      </w:r>
+      <w:ins w:id="2" w:author="James  Dougherty" w:date="2016-10-21T16:57:00Z">
+        <w:r>
+          <w:t xml:space="preserve">The original data is called plain </w:t>
+        </w:r>
+      </w:ins>
+      <w:ins w:id="3" w:author="James  Dougherty" w:date="2016-10-21T16:58:00Z">
+        <w:r>
+          <w:t xml:space="preserve">or clear </w:t>
+        </w:r>
+      </w:ins>
+      <w:ins w:id="4" w:author="James  Dougherty" w:date="2016-10-21T16:57:00Z">
+        <w:r>
+          <w:t xml:space="preserve">text and the encrypted data is known as “cipher-text”. </w:t>
+        </w:r>
+      </w:ins>
+      <w:r>
+        <w:t xml:space="preserve">You then transmit the </w:t>
+      </w:r>
+      <w:del w:id="5" w:author="James  Dougherty" w:date="2016-10-21T16:58:00Z">
+        <w:r>
+          <w:delText>encrypted data</w:delText>
         </w:r>
       </w:del>
-      <w:r>
-        <w:t>This section is the prequel to Chapter 6</w:t>
-      </w:r>
-      <w:r>
-        <w:t xml:space="preserve"> with the foundation information required to understand the rest of the chapter</w:t>
-      </w:r>
-      <w:r>
-        <w:t>.  At the end of this section you should understand the basics of Encryption, Secure Channels</w:t>
-      </w:r>
-      <w:r>
-        <w:t xml:space="preserve">, </w:t>
-      </w:r>
-      <w:r>
-        <w:t>Sockets and the Application Protocols HTTP, MQTT, AMQP, and COAP</w:t>
-      </w:r>
-      <w:ins w:id="6" w:author="Greg Landry" w:date="2016-10-21T20:49:00Z">
-        <w:r>
-          <w:t>.</w:t>
-        </w:r>
-      </w:ins>
-      <w:del w:id="7" w:author="Greg Landry" w:date="2016-10-21T20:49:00Z">
-        <w:r>
-          <w:delText xml:space="preserve"> </w:delText>
+      <w:ins w:id="6" w:author="James  Dougherty" w:date="2016-10-21T16:58:00Z">
+        <w:r>
+          <w:t>cipher-text</w:t>
+        </w:r>
+      </w:ins>
+      <w:r>
+        <w:t xml:space="preserve"> over the network.  When the other side receives the data it decrypts the </w:t>
+      </w:r>
+      <w:del w:id="7" w:author="Alan Hawse" w:date="2016-10-22T05:37:00Z">
+        <w:r>
+          <w:delText>encrypted data</w:delText>
         </w:r>
       </w:del>
-    </w:p>
-    <w:p>
-      <w:pPr>
-        <w:pStyle w:val="Heading2"/>
-      </w:pPr>
-      <w:r>
-        <w:t>Time</w:t>
-      </w:r>
-      <w:r>
-        <w:t>: 4 Hours</w:t>
-      </w:r>
-    </w:p>
-    <w:p>
-      <w:pPr>
-        <w:pStyle w:val="Heading2"/>
-      </w:pPr>
-      <w:r>
-        <w:t>Fundamentals</w:t>
-      </w:r>
-    </w:p>
-    <w:p>
-      <w:pPr>
-        <w:pStyle w:val="Heading3"/>
-      </w:pPr>
-      <w:r>
-        <w:t>Symmetric and Asymmetric Encryption: A Foundation</w:t>
-      </w:r>
-    </w:p>
-    <w:p>
-      <w:pPr>
-        <w:rPr>
-          <w:del w:id="8" w:author="Greg Landry" w:date="2016-10-21T20:49:00Z"/>
-        </w:rPr>
-      </w:pPr>
-      <w:r>
-        <w:t xml:space="preserve">When you see “HTTPS” in your browser window, the “S” stands for Secure. </w:t>
-      </w:r>
-      <w:r>
-        <w:t xml:space="preserve"> The reason it is called Secure is that it uses an encrypted channel for all communication.  But how can that be?  How do you get a secure channel going?  And what does it mean to have a secure channel?  What is secure?  This could be a very complicated topic as establishing a fundamental mathematical understanding of encryption requires competence in advanced mathematics that is far beyond most everybody on the face of this planet.  It is also beyond what there is room to type in this </w:t>
-      </w:r>
-      <w:r>
-        <w:t>manual</w:t>
-      </w:r>
-      <w:r>
-        <w:t>.  It is also far beyond what I have the ability to explain.  But, don’t despair.  The practical aspects of getting this going are actually pretty simple.</w:t>
+      <w:ins w:id="8" w:author="Alan Hawse" w:date="2016-10-22T05:37:00Z">
+        <w:r>
+          <w:t>cipher-text</w:t>
+        </w:r>
+      </w:ins>
+      <w:r>
+        <w:t xml:space="preserve"> by combining it with a key, and running the decrypt algorithm</w:t>
+      </w:r>
+      <w:ins w:id="9" w:author="James  Dougherty" w:date="2016-10-21T16:58:00Z">
+        <w:r>
+          <w:t xml:space="preserve"> to produce clear-text</w:t>
+        </w:r>
+      </w:ins>
+      <w:ins w:id="10" w:author="Alan Hawse" w:date="2016-10-22T05:37:00Z">
+        <w:r>
+          <w:t xml:space="preserve"> </w:t>
+        </w:r>
+        <w:proofErr w:type="spellStart"/>
+        <w:r>
+          <w:t>a.k.a</w:t>
+        </w:r>
+        <w:proofErr w:type="spellEnd"/>
+        <w:r>
+          <w:t xml:space="preserve"> </w:t>
+        </w:r>
+      </w:ins>
+      <w:ins w:id="11" w:author="James  Dougherty" w:date="2016-10-21T16:58:00Z">
+        <w:del w:id="12" w:author="Alan Hawse" w:date="2016-10-22T05:37:00Z">
+          <w:r>
+            <w:delText xml:space="preserve"> (</w:delText>
+          </w:r>
+        </w:del>
+        <w:r>
+          <w:t>the original data</w:t>
+        </w:r>
+        <w:del w:id="13" w:author="Alan Hawse" w:date="2016-10-22T05:37:00Z">
+          <w:r>
+            <w:delText>)</w:delText>
+          </w:r>
+        </w:del>
+      </w:ins>
+      <w:r>
+        <w:t>.</w:t>
       </w:r>
     </w:p>
     <w:p/>
     <w:p>
       <w:r>
-        <w:t>All encryption does the same thing.  It takes un-encrypted data, combines it with a key, and runs it through an encryption algorithm to produce encrypted data.  You then transmit the encrypted data over the network.  When the other side receives the data it decrypts the encrypted data by combining it with a key, and running the decrypt algorithm.</w:t>
-      </w:r>
-    </w:p>
-    <w:p>
-      <w:pPr>
-        <w:rPr>
-          <w:del w:id="9" w:author="Greg Landry" w:date="2016-10-21T20:47:00Z"/>
-        </w:rPr>
-      </w:pPr>
-    </w:p>
-    <w:p>
-      <w:r>
         <w:t>There are two types of encryption schemes, symmetric and asymmetric.</w:t>
       </w:r>
     </w:p>
-    <w:p>
-      <w:pPr>
-        <w:rPr>
-          <w:del w:id="10" w:author="Greg Landry" w:date="2016-10-21T20:47:00Z"/>
-        </w:rPr>
-      </w:pPr>
-    </w:p>
+    <w:p/>
     <w:p>
       <w:hyperlink r:id="rId8" w:history="1">
         <w:r>
@@ -203,12 +238,12 @@
       <w:r>
         <w:t xml:space="preserve"> means that both sides use the same key.  That is, the key that you encrypt with is the same as the key you </w:t>
       </w:r>
-      <w:ins w:id="11" w:author="Greg Landry" w:date="2016-10-21T20:41:00Z">
+      <w:ins w:id="14" w:author="Alan Hawse" w:date="2016-10-22T05:29:00Z">
         <w:r>
           <w:t>de</w:t>
         </w:r>
       </w:ins>
-      <w:del w:id="12" w:author="Greg Landry" w:date="2016-10-21T20:41:00Z">
+      <w:del w:id="15" w:author="Alan Hawse" w:date="2016-10-22T05:29:00Z">
         <w:r>
           <w:delText>unen</w:delText>
         </w:r>
@@ -262,14 +297,69 @@
       <w:r>
         <w:t>f you have never talked before how do you get both sides to know the key?</w:t>
       </w:r>
-    </w:p>
-    <w:p>
-      <w:pPr>
-        <w:rPr>
-          <w:del w:id="13" w:author="Greg Landry" w:date="2016-10-21T20:48:00Z"/>
-        </w:rPr>
-      </w:pPr>
-    </w:p>
+      <w:ins w:id="16" w:author="James  Dougherty" w:date="2016-10-21T16:58:00Z">
+        <w:r>
+          <w:t xml:space="preserve"> The other problem with symmetric key cryptography </w:t>
+        </w:r>
+      </w:ins>
+      <w:ins w:id="17" w:author="James  Dougherty" w:date="2016-10-21T16:59:00Z">
+        <w:r>
+          <w:t xml:space="preserve">is that once the key is lost or compromised, the system will be compromised as well. Changing the key </w:t>
+        </w:r>
+      </w:ins>
+      <w:ins w:id="18" w:author="Alan Hawse" w:date="2016-10-22T05:38:00Z">
+        <w:r>
+          <w:t xml:space="preserve">at regular </w:t>
+        </w:r>
+      </w:ins>
+      <w:ins w:id="19" w:author="James  Dougherty" w:date="2016-10-21T16:59:00Z">
+        <w:r>
+          <w:t>interval</w:t>
+        </w:r>
+      </w:ins>
+      <w:ins w:id="20" w:author="Alan Hawse" w:date="2016-10-22T05:38:00Z">
+        <w:r>
+          <w:t>s</w:t>
+        </w:r>
+      </w:ins>
+      <w:ins w:id="21" w:author="James  Dougherty" w:date="2016-10-21T16:59:00Z">
+        <w:r>
+          <w:t xml:space="preserve"> </w:t>
+        </w:r>
+        <w:r>
+          <w:lastRenderedPageBreak/>
+          <w:t>is one solution to the problem</w:t>
+        </w:r>
+      </w:ins>
+      <w:ins w:id="22" w:author="Alan Hawse" w:date="2016-10-22T05:39:00Z">
+        <w:r>
+          <w:t xml:space="preserve">.  Another technique </w:t>
+        </w:r>
+      </w:ins>
+      <w:ins w:id="23" w:author="Alan Hawse" w:date="2016-10-22T05:40:00Z">
+        <w:r>
+          <w:t xml:space="preserve">to help protect privacy </w:t>
+        </w:r>
+      </w:ins>
+      <w:ins w:id="24" w:author="Alan Hawse" w:date="2016-10-22T05:39:00Z">
+        <w:r>
+          <w:t>is to use one way algorithms to create the keys.</w:t>
+        </w:r>
+      </w:ins>
+      <w:ins w:id="25" w:author="James  Dougherty" w:date="2016-10-21T16:59:00Z">
+        <w:del w:id="26" w:author="Alan Hawse" w:date="2016-10-22T05:39:00Z">
+          <w:r>
+            <w:delText xml:space="preserve"> </w:delText>
+          </w:r>
+        </w:del>
+        <w:del w:id="27" w:author="Alan Hawse" w:date="2016-10-22T05:40:00Z">
+          <w:r>
+            <w:delText xml:space="preserve">or using a one-way mapping function function to derive the common key. </w:delText>
+          </w:r>
+        </w:del>
+      </w:ins>
+    </w:p>
+    <w:p/>
     <w:p>
       <w:hyperlink r:id="rId11" w:history="1">
         <w:r>
@@ -289,31 +379,41 @@
         <w:t xml:space="preserve"> versa.  This is super cool because you can give out your public key to everyone, they can encrypt data, then only your private key can be used to decrypt it.  </w:t>
       </w:r>
       <w:r>
-        <w:t>What is amazing about Asymmetric encryption is that even knowing the Public key you can</w:t>
-      </w:r>
-      <w:ins w:id="14" w:author="Greg Landry" w:date="2016-10-21T20:42:00Z">
-        <w:r>
-          <w:t>’</w:t>
-        </w:r>
-      </w:ins>
-      <w:r>
-        <w:t xml:space="preserve">t </w:t>
-      </w:r>
-      <w:r>
-        <w:lastRenderedPageBreak/>
-        <w:t xml:space="preserve">figure out the private key (there is the math magic). </w:t>
-      </w:r>
-      <w:r>
-        <w:t>The problem with this encryption technique is that it is slow.</w:t>
-      </w:r>
-    </w:p>
-    <w:p>
-      <w:pPr>
-        <w:rPr>
-          <w:del w:id="15" w:author="Greg Landry" w:date="2016-10-21T20:48:00Z"/>
-        </w:rPr>
-      </w:pPr>
-    </w:p>
+        <w:t>What is amazing about Asymmetric encryption is that even knowing the Public key you cant figure out the private key (</w:t>
+      </w:r>
+      <w:del w:id="28" w:author="James  Dougherty" w:date="2016-10-21T17:00:00Z">
+        <w:r>
+          <w:delText>there is the math magic</w:delText>
+        </w:r>
+      </w:del>
+      <w:ins w:id="29" w:author="James  Dougherty" w:date="2016-10-21T17:00:00Z">
+        <w:r>
+          <w:t xml:space="preserve"> one-way function</w:t>
+        </w:r>
+      </w:ins>
+      <w:r>
+        <w:t xml:space="preserve">). </w:t>
+      </w:r>
+      <w:r>
+        <w:t>The problem with this encryption technique is that it is slow</w:t>
+      </w:r>
+      <w:ins w:id="30" w:author="James  Dougherty" w:date="2016-10-21T17:00:00Z">
+        <w:r>
+          <w:t xml:space="preserve"> and requires large key storage on the device (usually in the OTP or FLASH) to store the public key (192 bytes for PGP)</w:t>
+        </w:r>
+      </w:ins>
+      <w:ins w:id="31" w:author="Alan Hawse" w:date="2016-10-22T05:41:00Z">
+        <w:r>
+          <w:t>.</w:t>
+        </w:r>
+      </w:ins>
+      <w:del w:id="32" w:author="James  Dougherty" w:date="2016-10-21T17:00:00Z">
+        <w:r>
+          <w:delText>.</w:delText>
+        </w:r>
+      </w:del>
+    </w:p>
+    <w:p/>
     <w:p>
       <w:r>
         <w:t>What now?  The most commo</w:t>
@@ -345,6 +445,11 @@
       <w:r>
         <w:t>You give out your public key to the server</w:t>
       </w:r>
+      <w:ins w:id="33" w:author="James  Dougherty" w:date="2016-10-21T17:20:00Z">
+        <w:r>
+          <w:t xml:space="preserve"> </w:t>
+        </w:r>
+      </w:ins>
     </w:p>
     <w:p>
       <w:pPr>
@@ -462,18 +567,18 @@
       <w:r>
         <w:t>So, what</w:t>
       </w:r>
-      <w:ins w:id="16" w:author="Greg Landry" w:date="2016-10-21T20:44:00Z">
-        <w:r>
-          <w:t xml:space="preserve">’s </w:t>
-        </w:r>
-      </w:ins>
-      <w:del w:id="17" w:author="Greg Landry" w:date="2016-10-21T20:44:00Z">
-        <w:r>
-          <w:delText xml:space="preserve"> is </w:delText>
+      <w:ins w:id="34" w:author="Alan Hawse" w:date="2016-10-22T05:23:00Z">
+        <w:r>
+          <w:t>’</w:t>
+        </w:r>
+      </w:ins>
+      <w:del w:id="35" w:author="Alan Hawse" w:date="2016-10-22T05:23:00Z">
+        <w:r>
+          <w:delText xml:space="preserve"> i</w:delText>
         </w:r>
       </w:del>
       <w:r>
-        <w:t xml:space="preserve">the hitch?  </w:t>
+        <w:t xml:space="preserve">s the hitch?  </w:t>
       </w:r>
       <w:r>
         <w:t>What this scheme doesn’t work against is called man-in-the-middle (MIM).  An MIM attack works by</w:t>
@@ -539,6 +644,7 @@
         </w:numPr>
       </w:pPr>
       <w:r>
+        <w:lastRenderedPageBreak/>
         <w:t>The Server encrypts a symmetric key using the MIMs public key and send it back to the MIM</w:t>
       </w:r>
     </w:p>
@@ -565,7 +671,7 @@
       <w:r>
         <w:t>The MIM send</w:t>
       </w:r>
-      <w:ins w:id="18" w:author="Greg Landry" w:date="2016-10-21T20:52:00Z">
+      <w:ins w:id="36" w:author="Alan Hawse" w:date="2016-10-22T05:29:00Z">
         <w:r>
           <w:t>s</w:t>
         </w:r>
@@ -612,7 +718,6 @@
     </w:p>
     <w:p>
       <w:r>
-        <w:lastRenderedPageBreak/>
         <w:t>Once the MIM is in the middle it can read all of the traffic.  You are only vulnerable to this attack if the MIM gets in the middle on the first transaction.  After that</w:t>
       </w:r>
       <w:r>
@@ -622,13 +727,7 @@
         <w:t xml:space="preserve"> things are secure.</w:t>
       </w:r>
     </w:p>
-    <w:p>
-      <w:pPr>
-        <w:rPr>
-          <w:del w:id="19" w:author="Greg Landry" w:date="2016-10-21T20:48:00Z"/>
-        </w:rPr>
-      </w:pPr>
-    </w:p>
+    <w:p/>
     <w:p>
       <w:r>
         <w:t>However</w:t>
@@ -642,17 +741,35 @@
       <w:r>
         <w:t xml:space="preserve"> e.g. </w:t>
       </w:r>
-      <w:ins w:id="20" w:author="Greg Landry" w:date="2016-10-21T20:45:00Z">
-        <w:r>
-          <w:t>WiFi</w:t>
-        </w:r>
-      </w:ins>
-      <w:del w:id="21" w:author="Greg Landry" w:date="2016-10-21T20:45:00Z">
-        <w:r>
-          <w:delText>WIFI</w:delText>
+      <w:proofErr w:type="spellStart"/>
+      <w:r>
+        <w:t>W</w:t>
+      </w:r>
+      <w:ins w:id="37" w:author="Alan Hawse" w:date="2016-10-22T05:24:00Z">
+        <w:r>
+          <w:t>i</w:t>
+        </w:r>
+      </w:ins>
+      <w:del w:id="38" w:author="Alan Hawse" w:date="2016-10-22T05:24:00Z">
+        <w:r>
+          <w:delText>I</w:delText>
         </w:r>
       </w:del>
       <w:r>
+        <w:t>F</w:t>
+      </w:r>
+      <w:ins w:id="39" w:author="Alan Hawse" w:date="2016-10-22T05:24:00Z">
+        <w:r>
+          <w:t>i</w:t>
+        </w:r>
+      </w:ins>
+      <w:proofErr w:type="spellEnd"/>
+      <w:del w:id="40" w:author="Alan Hawse" w:date="2016-10-22T05:24:00Z">
+        <w:r>
+          <w:delText>I</w:delText>
+        </w:r>
+      </w:del>
+      <w:r>
         <w:t xml:space="preserve"> </w:t>
       </w:r>
       <w:r>
@@ -683,18 +800,8 @@
         <w:t>s</w:t>
       </w:r>
       <w:r>
-        <w:t xml:space="preserve"> to protect against MIM attacks</w:t>
-      </w:r>
-      <w:ins w:id="22" w:author="Greg Landry" w:date="2016-10-21T20:45:00Z">
-        <w:r>
-          <w:t>:</w:t>
-        </w:r>
-      </w:ins>
-      <w:del w:id="23" w:author="Greg Landry" w:date="2016-10-21T20:45:00Z">
-        <w:r>
-          <w:delText xml:space="preserve"> </w:delText>
-        </w:r>
-      </w:del>
+        <w:t xml:space="preserve"> to protect against MIM attacks </w:t>
+      </w:r>
     </w:p>
     <w:p>
       <w:pPr>
@@ -734,25 +841,13 @@
         <w:t xml:space="preserve">  </w:t>
       </w:r>
     </w:p>
-    <w:p>
-      <w:pPr>
-        <w:rPr>
-          <w:del w:id="24" w:author="Greg Landry" w:date="2016-10-21T20:48:00Z"/>
-        </w:rPr>
-      </w:pPr>
-    </w:p>
+    <w:p/>
     <w:p>
       <w:r>
         <w:t>A CA is a server on the internet that has a huge dictionary of keys.  To use a CA, you embed the CAs verified public key in your system (so you can make a secure connection to the CA).  Then when you get a key from someone you don’t know, you open a secure connection to the CA and it verifies the key that you have matches the key you were sent.</w:t>
       </w:r>
     </w:p>
-    <w:p>
-      <w:pPr>
-        <w:rPr>
-          <w:del w:id="25" w:author="Greg Landry" w:date="2016-10-21T20:48:00Z"/>
-        </w:rPr>
-      </w:pPr>
-    </w:p>
+    <w:p/>
     <w:p>
       <w:r>
         <w:t>I</w:t>
@@ -854,33 +949,30 @@
     </w:p>
     <w:p>
       <w:r>
-        <w:t>SSL and TLS are two Application Layer Protocols that handle the key exchange described in the previous section and present an encrypted data pipe to the layer above it</w:t>
-      </w:r>
-      <w:ins w:id="26" w:author="Greg Landry" w:date="2016-10-21T20:54:00Z">
-        <w:r>
-          <w:t xml:space="preserve"> -</w:t>
-        </w:r>
-      </w:ins>
-      <w:r>
-        <w:t xml:space="preserve"> i.e</w:t>
-      </w:r>
-      <w:ins w:id="27" w:author="Greg Landry" w:date="2016-10-21T20:54:00Z">
-        <w:r>
-          <w:t>.</w:t>
-        </w:r>
-      </w:ins>
+        <w:t xml:space="preserve">SSL and TLS are two Application Layer Protocols that handle the key exchange described in the previous section and present an encrypted data pipe to the layer above it </w:t>
+      </w:r>
+      <w:ins w:id="41" w:author="Alan Hawse" w:date="2016-10-22T05:25:00Z">
+        <w:r>
+          <w:t xml:space="preserve">- </w:t>
+        </w:r>
+      </w:ins>
+      <w:proofErr w:type="spellStart"/>
+      <w:r>
+        <w:t>i.e</w:t>
+      </w:r>
+      <w:proofErr w:type="spellEnd"/>
       <w:r>
         <w:t xml:space="preserve"> the Web Browser or the WICED device running MQTT.  </w:t>
       </w:r>
       <w:r>
         <w:t xml:space="preserve">SSL is a fairly heavy (memory and </w:t>
       </w:r>
-      <w:del w:id="28" w:author="Greg Landry" w:date="2016-10-21T20:54:00Z">
+      <w:del w:id="42" w:author="Alan Hawse" w:date="2016-10-22T05:24:00Z">
         <w:r>
           <w:delText>cpu</w:delText>
         </w:r>
       </w:del>
-      <w:ins w:id="29" w:author="Greg Landry" w:date="2016-10-21T20:54:00Z">
+      <w:ins w:id="43" w:author="Alan Hawse" w:date="2016-10-22T05:24:00Z">
         <w:r>
           <w:t>CPU</w:t>
         </w:r>
@@ -889,129 +981,133 @@
         <w:t>) protocol and has largely been displaced by the lighter weight and newer TLS.</w:t>
       </w:r>
     </w:p>
-    <w:p>
-      <w:pPr>
-        <w:rPr>
-          <w:del w:id="30" w:author="Greg Landry" w:date="2016-10-21T20:48:00Z"/>
-        </w:rPr>
-      </w:pPr>
-    </w:p>
-    <w:p>
-      <w:r>
-        <w:t>Both of these protocols are generally ascribed to the Application layer but to me it has always felt like it really belongs between the Application and the Transport Layer.  TLS is built into WICED and if you give it the keys (from the DCT) when you initialize a connection its operation appears transparent to the layer above it.  Several of the application layer</w:t>
-      </w:r>
-      <w:del w:id="31" w:author="Greg Landry" w:date="2016-10-21T20:54:00Z">
-        <w:r>
-          <w:delText>s</w:delText>
+    <w:p/>
+    <w:p>
+      <w:r>
+        <w:t>Both of these protocols are generally ascribed to the Application layer but to me it has always felt like it really belongs between the Application and the Transport Layer.  TLS is built into WICED and if you give it the keys (from the DCT) when you initialize a connection its operation appears transparent to the layer above it.  Several of the application layers protocols that are discussed in this chapter rest on a TLS connection i.e. HTTP</w:t>
+      </w:r>
+      <w:r>
+        <w:sym w:font="Wingdings" w:char="F0E0"/>
+      </w:r>
+      <w:r>
+        <w:t>TLS</w:t>
+      </w:r>
+      <w:r>
+        <w:sym w:font="Wingdings" w:char="F0E0"/>
+      </w:r>
+      <w:r>
+        <w:t>TCP</w:t>
+      </w:r>
+      <w:r>
+        <w:sym w:font="Wingdings" w:char="F0E0"/>
+      </w:r>
+      <w:r>
+        <w:t>IP</w:t>
+      </w:r>
+      <w:r>
+        <w:sym w:font="Wingdings" w:char="F0E0"/>
+      </w:r>
+      <w:proofErr w:type="spellStart"/>
+      <w:r>
+        <w:t>WiFi</w:t>
+      </w:r>
+      <w:proofErr w:type="spellEnd"/>
+      <w:r>
+        <w:t xml:space="preserve"> </w:t>
+      </w:r>
+      <w:proofErr w:type="spellStart"/>
+      <w:r>
+        <w:t>Datalink</w:t>
+      </w:r>
+      <w:proofErr w:type="spellEnd"/>
+      <w:r>
+        <w:t xml:space="preserve"> </w:t>
+      </w:r>
+      <w:r>
+        <w:sym w:font="Wingdings" w:char="F0E0"/>
+      </w:r>
+      <w:r>
+        <w:t xml:space="preserve"> </w:t>
+      </w:r>
+      <w:proofErr w:type="spellStart"/>
+      <w:r>
+        <w:t>WiFI</w:t>
+      </w:r>
+      <w:proofErr w:type="spellEnd"/>
+      <w:r>
+        <w:t xml:space="preserve"> </w:t>
+      </w:r>
+      <w:r>
+        <w:sym w:font="Wingdings" w:char="F0E0"/>
+      </w:r>
+      <w:r>
+        <w:t xml:space="preserve"> </w:t>
+      </w:r>
+      <w:r>
+        <w:t xml:space="preserve">Router </w:t>
+      </w:r>
+      <w:r>
+        <w:sym w:font="Wingdings" w:char="F0E0"/>
+      </w:r>
+      <w:r>
+        <w:t xml:space="preserve"> Router</w:t>
+      </w:r>
+      <w:r>
+        <w:sym w:font="Wingdings" w:char="F0E0"/>
+      </w:r>
+      <w:r>
+        <w:t>Server Ethernet</w:t>
+      </w:r>
+      <w:r>
+        <w:sym w:font="Wingdings" w:char="F0E0"/>
+      </w:r>
+      <w:r>
+        <w:t>Server Datalink</w:t>
+      </w:r>
+      <w:r>
+        <w:sym w:font="Wingdings" w:char="F0E0"/>
+      </w:r>
+      <w:r>
+        <w:t>Server IP</w:t>
+      </w:r>
+      <w:r>
+        <w:sym w:font="Wingdings" w:char="F0E0"/>
+      </w:r>
+      <w:r>
+        <w:t>Server TCP</w:t>
+      </w:r>
+      <w:r>
+        <w:sym w:font="Wingdings" w:char="F0E0"/>
+      </w:r>
+      <w:r>
+        <w:t>TLS</w:t>
+      </w:r>
+      <w:r>
+        <w:sym w:font="Wingdings" w:char="F0E0"/>
+      </w:r>
+      <w:r>
+        <w:t>HTTP Server</w:t>
+      </w:r>
+    </w:p>
+    <w:p/>
+    <w:p>
+      <w:pPr>
+        <w:pStyle w:val="Heading3"/>
+      </w:pPr>
+      <w:r>
+        <w:lastRenderedPageBreak/>
+        <w:t xml:space="preserve">Sockets – </w:t>
+      </w:r>
+      <w:del w:id="44" w:author="James  Dougherty" w:date="2016-10-21T17:32:00Z">
+        <w:r>
+          <w:delText>Old School</w:delText>
         </w:r>
       </w:del>
-      <w:r>
-        <w:t xml:space="preserve"> protocols that are discussed in this chapter rest on a TLS connection</w:t>
-      </w:r>
-      <w:ins w:id="32" w:author="Greg Landry" w:date="2016-10-21T20:54:00Z">
-        <w:r>
-          <w:t xml:space="preserve"> -</w:t>
-        </w:r>
-      </w:ins>
-      <w:r>
-        <w:t xml:space="preserve"> i.e. HTTP</w:t>
-      </w:r>
-      <w:r>
-        <w:sym w:font="Wingdings" w:char="F0E0"/>
-      </w:r>
-      <w:r>
-        <w:t>TLS</w:t>
-      </w:r>
-      <w:r>
-        <w:sym w:font="Wingdings" w:char="F0E0"/>
-      </w:r>
-      <w:r>
-        <w:t>TCP</w:t>
-      </w:r>
-      <w:r>
-        <w:sym w:font="Wingdings" w:char="F0E0"/>
-      </w:r>
-      <w:r>
-        <w:t>IP</w:t>
-      </w:r>
-      <w:r>
-        <w:sym w:font="Wingdings" w:char="F0E0"/>
-      </w:r>
-      <w:r>
-        <w:t xml:space="preserve">WiFi Datalink </w:t>
-      </w:r>
-      <w:r>
-        <w:sym w:font="Wingdings" w:char="F0E0"/>
-      </w:r>
-      <w:r>
-        <w:t xml:space="preserve"> WiFI </w:t>
-      </w:r>
-      <w:r>
-        <w:sym w:font="Wingdings" w:char="F0E0"/>
-      </w:r>
-      <w:r>
-        <w:t xml:space="preserve"> </w:t>
-      </w:r>
-      <w:r>
-        <w:t xml:space="preserve">Router </w:t>
-      </w:r>
-      <w:r>
-        <w:sym w:font="Wingdings" w:char="F0E0"/>
-      </w:r>
-      <w:r>
-        <w:t xml:space="preserve"> Router</w:t>
-      </w:r>
-      <w:r>
-        <w:sym w:font="Wingdings" w:char="F0E0"/>
-      </w:r>
-      <w:r>
-        <w:t>Server Ethernet</w:t>
-      </w:r>
-      <w:r>
-        <w:sym w:font="Wingdings" w:char="F0E0"/>
-      </w:r>
-      <w:r>
-        <w:t>Server Datalink</w:t>
-      </w:r>
-      <w:r>
-        <w:sym w:font="Wingdings" w:char="F0E0"/>
-      </w:r>
-      <w:r>
-        <w:t>Server IP</w:t>
-      </w:r>
-      <w:r>
-        <w:sym w:font="Wingdings" w:char="F0E0"/>
-      </w:r>
-      <w:r>
-        <w:t>Server TCP</w:t>
-      </w:r>
-      <w:r>
-        <w:sym w:font="Wingdings" w:char="F0E0"/>
-      </w:r>
-      <w:r>
-        <w:t>TLS</w:t>
-      </w:r>
-      <w:r>
-        <w:sym w:font="Wingdings" w:char="F0E0"/>
-      </w:r>
-      <w:r>
-        <w:t>HTTP Server</w:t>
-      </w:r>
-    </w:p>
-    <w:p>
-      <w:pPr>
-        <w:rPr>
-          <w:del w:id="33" w:author="Greg Landry" w:date="2016-10-21T20:48:00Z"/>
-        </w:rPr>
-      </w:pPr>
-    </w:p>
-    <w:p>
-      <w:pPr>
-        <w:pStyle w:val="Heading3"/>
-      </w:pPr>
-      <w:r>
-        <w:t>Sockets – Old School</w:t>
-      </w:r>
+      <w:ins w:id="45" w:author="James  Dougherty" w:date="2016-10-21T17:32:00Z">
+        <w:r>
+          <w:t>Fundamentals of TCP Communication</w:t>
+        </w:r>
+      </w:ins>
     </w:p>
     <w:p>
       <w:pPr>
@@ -1067,18 +1163,34 @@
       <w:r>
         <w:t xml:space="preserve">Sockets are uniquely identified by two tuples (source </w:t>
       </w:r>
-      <w:ins w:id="34" w:author="Greg Landry" w:date="2016-10-21T20:55:00Z">
+      <w:ins w:id="46" w:author="Alan Hawse" w:date="2016-10-22T05:25:00Z">
         <w:r>
           <w:t>IP</w:t>
         </w:r>
       </w:ins>
-      <w:del w:id="35" w:author="Greg Landry" w:date="2016-10-21T20:55:00Z">
+      <w:del w:id="47" w:author="Alan Hawse" w:date="2016-10-22T05:25:00Z">
         <w:r>
           <w:delText>ip</w:delText>
         </w:r>
       </w:del>
       <w:r>
-        <w:t xml:space="preserve">/port) an (destination IP/port) e.g. 192.168.15.8/3287 + </w:t>
+        <w:t>/</w:t>
+      </w:r>
+      <w:ins w:id="48" w:author="James  Dougherty" w:date="2016-10-21T17:32:00Z">
+        <w:r>
+          <w:t xml:space="preserve"> source </w:t>
+        </w:r>
+      </w:ins>
+      <w:r>
+        <w:t>port) an (destination IP/</w:t>
+      </w:r>
+      <w:ins w:id="49" w:author="James  Dougherty" w:date="2016-10-21T17:32:00Z">
+        <w:r>
+          <w:t xml:space="preserve"> destination </w:t>
+        </w:r>
+      </w:ins>
+      <w:r>
+        <w:t xml:space="preserve">port) e.g. 192.168.15.8/3287 + </w:t>
       </w:r>
       <w:r>
         <w:rPr>
@@ -1094,6 +1206,42 @@
         </w:rPr>
         <w:t>.  This one reason why there can be multiple open connections to a webserver running on port 80.</w:t>
       </w:r>
+      <w:ins w:id="50" w:author="James  Dougherty" w:date="2016-10-21T17:32:00Z">
+        <w:r>
+          <w:rPr>
+            <w:rFonts w:cs="Menlo"/>
+            <w:color w:val="000000"/>
+          </w:rPr>
+          <w:t xml:space="preserve"> The local (or ephemeral port) is allocated by the TCP and new ports are allocated on the initiator </w:t>
+        </w:r>
+      </w:ins>
+      <w:ins w:id="51" w:author="James  Dougherty" w:date="2016-10-21T17:33:00Z">
+        <w:r>
+          <w:rPr>
+            <w:rFonts w:cs="Menlo"/>
+            <w:color w:val="000000"/>
+          </w:rPr>
+          <w:t xml:space="preserve">(client) </w:t>
+        </w:r>
+      </w:ins>
+      <w:ins w:id="52" w:author="James  Dougherty" w:date="2016-10-21T17:34:00Z">
+        <w:r>
+          <w:rPr>
+            <w:rFonts w:cs="Menlo"/>
+            <w:color w:val="000000"/>
+          </w:rPr>
+          <w:t xml:space="preserve">for each connection </w:t>
+        </w:r>
+      </w:ins>
+      <w:ins w:id="53" w:author="James  Dougherty" w:date="2016-10-21T17:33:00Z">
+        <w:r>
+          <w:rPr>
+            <w:rFonts w:cs="Menlo"/>
+            <w:color w:val="000000"/>
+          </w:rPr>
+          <w:t xml:space="preserve">to the receiver (server). </w:t>
+        </w:r>
+      </w:ins>
     </w:p>
     <w:p/>
     <w:p>
@@ -1101,7 +1249,6 @@
         <w:keepNext/>
       </w:pPr>
       <w:r>
-        <w:lastRenderedPageBreak/>
         <w:t xml:space="preserve">There are a bunch of </w:t>
       </w:r>
       <w:hyperlink r:id="rId16" w:history="1">
@@ -1210,10 +1357,27 @@
     <w:p>
       <w:pPr>
         <w:keepNext/>
-        <w:rPr>
-          <w:del w:id="36" w:author="Greg Landry" w:date="2016-10-21T20:48:00Z"/>
-        </w:rPr>
-      </w:pPr>
+      </w:pPr>
+      <w:ins w:id="54" w:author="James  Dougherty" w:date="2016-10-21T17:34:00Z">
+        <w:r>
+          <w:t xml:space="preserve">These are typically referred to as “Well Known Ports” (WKP) and </w:t>
+        </w:r>
+      </w:ins>
+      <w:ins w:id="55" w:author="James  Dougherty" w:date="2016-10-21T17:35:00Z">
+        <w:r>
+          <w:t>are</w:t>
+        </w:r>
+      </w:ins>
+      <w:ins w:id="56" w:author="James  Dougherty" w:date="2016-10-21T17:34:00Z">
+        <w:r>
+          <w:t xml:space="preserve"> managed and maintained by the IETF Internet Assigned Numbers Authority (IANA)</w:t>
+        </w:r>
+      </w:ins>
+      <w:ins w:id="57" w:author="James  Dougherty" w:date="2016-10-21T17:35:00Z">
+        <w:r>
+          <w:t>; IANA ensures that no two applications designed for the Internet use the same port (whether for UDP or TCP)</w:t>
+        </w:r>
+      </w:ins>
     </w:p>
     <w:p>
       <w:pPr>
@@ -1222,47 +1386,182 @@
       <w:r>
         <w:t>WICED easily support</w:t>
       </w:r>
-      <w:ins w:id="37" w:author="Greg Landry" w:date="2016-10-21T20:48:00Z">
+      <w:ins w:id="58" w:author="Alan Hawse" w:date="2016-10-22T05:25:00Z">
         <w:r>
           <w:t>s</w:t>
         </w:r>
       </w:ins>
       <w:r>
-        <w:t xml:space="preserve"> TCP sockets (wiced_tcp_create_socket) and you could create your own protocol to talk between your I</w:t>
-      </w:r>
-      <w:ins w:id="38" w:author="Greg Landry" w:date="2016-10-21T20:50:00Z">
+        <w:t xml:space="preserve"> TCP sockets (</w:t>
+      </w:r>
+      <w:proofErr w:type="spellStart"/>
+      <w:r>
+        <w:t>wiced_tcp_create_socket</w:t>
+      </w:r>
+      <w:proofErr w:type="spellEnd"/>
+      <w:r>
+        <w:t xml:space="preserve">) and you could create your own protocol to talk between your </w:t>
+      </w:r>
+      <w:del w:id="59" w:author="Alan Hawse" w:date="2016-10-22T05:25:00Z">
+        <w:r>
+          <w:delText xml:space="preserve">IOT </w:delText>
+        </w:r>
+      </w:del>
+      <w:proofErr w:type="spellStart"/>
+      <w:ins w:id="60" w:author="Alan Hawse" w:date="2016-10-22T05:25:00Z">
+        <w:r>
+          <w:t>I</w:t>
+        </w:r>
         <w:r>
           <w:t>o</w:t>
         </w:r>
-      </w:ins>
-      <w:del w:id="39" w:author="Greg Landry" w:date="2016-10-21T20:50:00Z">
-        <w:r>
-          <w:delText>O</w:delText>
+        <w:r>
+          <w:t>T</w:t>
+        </w:r>
+        <w:proofErr w:type="spellEnd"/>
+        <w:r>
+          <w:t xml:space="preserve"> </w:t>
+        </w:r>
+      </w:ins>
+      <w:r>
+        <w:t>device and a server.  However, the protocol that you create would be proprietary and probably a bad idea as there are a bunch of very capable protocols for exchanging data (</w:t>
+      </w:r>
+      <w:proofErr w:type="spellStart"/>
+      <w:r>
+        <w:t>e.g</w:t>
+      </w:r>
+      <w:proofErr w:type="spellEnd"/>
+      <w:r>
+        <w:t xml:space="preserve"> HTTP, MQTT, COAP, AMQP).  </w:t>
+      </w:r>
+      <w:r>
+        <w:t xml:space="preserve">All of these protocols are built into WICED and </w:t>
+      </w:r>
+      <w:ins w:id="61" w:author="Alan Hawse" w:date="2016-10-22T05:26:00Z">
+        <w:r>
+          <w:t xml:space="preserve">sit </w:t>
+        </w:r>
+      </w:ins>
+      <w:r>
+        <w:t>on top of TCP</w:t>
+      </w:r>
+      <w:ins w:id="62" w:author="James  Dougherty" w:date="2016-10-21T17:28:00Z">
+        <w:r>
+          <w:t xml:space="preserve"> and</w:t>
+        </w:r>
+      </w:ins>
+      <w:ins w:id="63" w:author="James  Dougherty" w:date="2016-10-21T17:36:00Z">
+        <w:r>
+          <w:t>/</w:t>
+        </w:r>
+      </w:ins>
+      <w:ins w:id="64" w:author="James  Dougherty" w:date="2016-10-21T17:28:00Z">
+        <w:r>
+          <w:t>or UDP</w:t>
+        </w:r>
+      </w:ins>
+      <w:r>
+        <w:t xml:space="preserve"> Sockets</w:t>
+      </w:r>
+      <w:ins w:id="65" w:author="James  Dougherty" w:date="2016-10-21T17:28:00Z">
+        <w:r>
+          <w:t xml:space="preserve">, which is a much lower level of communication protocol </w:t>
+        </w:r>
+      </w:ins>
+      <w:ins w:id="66" w:author="James  Dougherty" w:date="2016-10-21T17:36:00Z">
+        <w:r>
+          <w:t xml:space="preserve">(binary </w:t>
+        </w:r>
+        <w:del w:id="67" w:author="Alan Hawse" w:date="2016-10-22T05:42:00Z">
+          <w:r>
+            <w:delText>spigot</w:delText>
+          </w:r>
+        </w:del>
+      </w:ins>
+      <w:ins w:id="68" w:author="Alan Hawse" w:date="2016-10-22T05:42:00Z">
+        <w:r>
+          <w:t>pipe</w:t>
+        </w:r>
+      </w:ins>
+      <w:ins w:id="69" w:author="James  Dougherty" w:date="2016-10-21T17:36:00Z">
+        <w:r>
+          <w:t xml:space="preserve">) that is </w:t>
+        </w:r>
+      </w:ins>
+      <w:ins w:id="70" w:author="James  Dougherty" w:date="2016-10-21T17:28:00Z">
+        <w:r>
+          <w:t xml:space="preserve">used to build network application level </w:t>
+        </w:r>
+      </w:ins>
+      <w:ins w:id="71" w:author="James  Dougherty" w:date="2016-10-21T17:30:00Z">
+        <w:r>
+          <w:t xml:space="preserve">(Layer-4) </w:t>
+        </w:r>
+      </w:ins>
+      <w:ins w:id="72" w:author="James  Dougherty" w:date="2016-10-21T17:28:00Z">
+        <w:r>
+          <w:t xml:space="preserve">protocols (e.g. HTTP, POP, </w:t>
+        </w:r>
+        <w:proofErr w:type="spellStart"/>
+        <w:r>
+          <w:t>etc</w:t>
+        </w:r>
+        <w:proofErr w:type="spellEnd"/>
+        <w:r>
+          <w:t>)</w:t>
+        </w:r>
+      </w:ins>
+      <w:ins w:id="73" w:author="Alan Hawse" w:date="2016-10-22T05:42:00Z">
+        <w:r>
+          <w:t xml:space="preserve">.  </w:t>
+        </w:r>
+      </w:ins>
+      <w:bookmarkStart w:id="74" w:name="_GoBack"/>
+      <w:bookmarkEnd w:id="74"/>
+      <w:del w:id="75" w:author="James  Dougherty" w:date="2016-10-21T17:28:00Z">
+        <w:r>
+          <w:delText xml:space="preserve">.  </w:delText>
         </w:r>
       </w:del>
-      <w:r>
-        <w:t xml:space="preserve">T device and a server.  However, the protocol that you create would be proprietary and probably a bad idea as there are a bunch of very capable protocols for exchanging data (e.g HTTP, MQTT, COAP, AMQP).  </w:t>
-      </w:r>
-      <w:r>
-        <w:t xml:space="preserve">All of these protocols are built into WICED and </w:t>
-      </w:r>
-      <w:ins w:id="40" w:author="Greg Landry" w:date="2016-10-21T20:56:00Z">
-        <w:r>
-          <w:t xml:space="preserve">sit </w:t>
-        </w:r>
-      </w:ins>
-      <w:r>
-        <w:t xml:space="preserve">on top of TCP Sockets.  </w:t>
-      </w:r>
-      <w:r>
-        <w:t xml:space="preserve">But, </w:t>
+      <w:ins w:id="76" w:author="James  Dougherty" w:date="2016-10-21T17:27:00Z">
+        <w:r>
+          <w:t>However</w:t>
+        </w:r>
+      </w:ins>
+      <w:del w:id="77" w:author="James  Dougherty" w:date="2016-10-21T17:27:00Z">
+        <w:r>
+          <w:delText>But</w:delText>
+        </w:r>
+      </w:del>
+      <w:r>
+        <w:t xml:space="preserve">, </w:t>
       </w:r>
       <w:r>
         <w:t>sockets are</w:t>
       </w:r>
       <w:r>
-        <w:t xml:space="preserve"> the way that people used to do this kind of task, which is why I called this section Old School.</w:t>
-      </w:r>
+        <w:t xml:space="preserve"> </w:t>
+      </w:r>
+      <w:del w:id="78" w:author="James  Dougherty" w:date="2016-10-21T17:29:00Z">
+        <w:r>
+          <w:delText>the way that people used to do this kind of task, which is why I called this section Old School.</w:delText>
+        </w:r>
+      </w:del>
+      <w:ins w:id="79" w:author="James  Dougherty" w:date="2016-10-21T17:29:00Z">
+        <w:r>
+          <w:t xml:space="preserve">available in WICED should you need to build your own custom protocol. </w:t>
+        </w:r>
+      </w:ins>
+      <w:ins w:id="80" w:author="James  Dougherty" w:date="2016-10-21T17:36:00Z">
+        <w:r>
+          <w:t>Extensions to HTTP and or MQTT usually involves reading/writing bytes with the sockets API</w:t>
+        </w:r>
+      </w:ins>
+      <w:ins w:id="81" w:author="James  Dougherty" w:date="2016-10-21T17:37:00Z">
+        <w:r>
+          <w:t xml:space="preserve">’s (which are similar to file IO calls). </w:t>
+        </w:r>
+      </w:ins>
     </w:p>
     <w:p>
       <w:pPr>
@@ -1324,7 +1623,20 @@
         <w:t xml:space="preserve">HTTP is </w:t>
       </w:r>
       <w:r>
-        <w:t>an Application Layer P</w:t>
+        <w:t>a</w:t>
+      </w:r>
+      <w:del w:id="82" w:author="James  Dougherty" w:date="2016-10-21T17:22:00Z">
+        <w:r>
+          <w:delText>n</w:delText>
+        </w:r>
+      </w:del>
+      <w:ins w:id="83" w:author="James  Dougherty" w:date="2016-10-21T17:22:00Z">
+        <w:r>
+          <w:t xml:space="preserve"> text-based</w:t>
+        </w:r>
+      </w:ins>
+      <w:r>
+        <w:t xml:space="preserve"> Application Layer P</w:t>
       </w:r>
       <w:r>
         <w:t xml:space="preserve">rotocol that </w:t>
@@ -1335,7 +1647,7 @@
       <w:r>
         <w:t>can perform the following functions</w:t>
       </w:r>
-      <w:ins w:id="41" w:author="Greg Landry" w:date="2016-10-21T20:56:00Z">
+      <w:ins w:id="84" w:author="Alan Hawse" w:date="2016-10-22T05:26:00Z">
         <w:r>
           <w:t>:</w:t>
         </w:r>
@@ -1379,402 +1691,251 @@
           <w:numId w:val="31"/>
         </w:numPr>
       </w:pPr>
-      <w:del w:id="42" w:author="Greg Landry" w:date="2016-10-21T20:56:00Z">
-        <w:r>
-          <w:delText xml:space="preserve">As well as </w:delText>
+      <w:r>
+        <w:t>As well as HEAD, PUT, DELETE, TRACE, OPTIONS, CONNECT, PATH (less commonly used)</w:t>
+      </w:r>
+    </w:p>
+    <w:p>
+      <w:r>
+        <w:t xml:space="preserve">To initiate these </w:t>
+      </w:r>
+      <w:r>
+        <w:t>commands,</w:t>
+      </w:r>
+      <w:r>
+        <w:t xml:space="preserve"> you open a socket generally to TCP port 80 and send the </w:t>
+      </w:r>
+      <w:ins w:id="85" w:author="James  Dougherty" w:date="2016-10-21T17:37:00Z">
+        <w:r>
+          <w:t>text based command (CRLF terminated) and read the replies. T</w:t>
+        </w:r>
+      </w:ins>
+      <w:ins w:id="86" w:author="James  Dougherty" w:date="2016-10-21T17:38:00Z">
+        <w:r>
+          <w:t xml:space="preserve">his request/reply protocol is used for every command; </w:t>
+        </w:r>
+      </w:ins>
+      <w:ins w:id="87" w:author="James  Dougherty" w:date="2016-10-21T17:39:00Z">
+        <w:r>
+          <w:t xml:space="preserve">replies are sent with a resulting Content-Type string which indicates the type of data encoding for the response. The content-type string uses a Multipurpose </w:t>
+        </w:r>
+      </w:ins>
+      <w:ins w:id="88" w:author="James  Dougherty" w:date="2016-10-21T17:40:00Z">
+        <w:r>
+          <w:t>Internet Mail Extension (MIME) type to indicate the type of data being received (e.g. text/html or image/jpeg)</w:t>
+        </w:r>
+      </w:ins>
+      <w:del w:id="89" w:author="James  Dougherty" w:date="2016-10-21T17:40:00Z">
+        <w:r>
+          <w:delText>request in a specific format</w:delText>
+        </w:r>
+        <w:r>
+          <w:delText>.</w:delText>
+        </w:r>
+        <w:r>
+          <w:delText xml:space="preserve"> </w:delText>
         </w:r>
       </w:del>
-      <w:r>
-        <w:t>HEAD, PUT, DELETE, TRACE, OPTIONS, CONNECT, PATH (less commonly used)</w:t>
-      </w:r>
-    </w:p>
-    <w:p>
-      <w:r>
-        <w:t xml:space="preserve">To initiate these </w:t>
-      </w:r>
-      <w:r>
-        <w:t>commands,</w:t>
-      </w:r>
-      <w:r>
-        <w:t xml:space="preserve"> you open a socket generally to TCP port 80 and send the request in a specific format</w:t>
-      </w:r>
+    </w:p>
+    <w:p/>
+    <w:p>
+      <w:r>
+        <w:lastRenderedPageBreak/>
+        <w:t>For instance, you can send an HTTP get request to open “/” on example.com:</w:t>
+      </w:r>
+    </w:p>
+    <w:p>
+      <w:r>
+        <w:t>GET /index.html HTTP/1.1</w:t>
+      </w:r>
+    </w:p>
+    <w:p>
+      <w:r>
+        <w:t xml:space="preserve">Host: </w:t>
+      </w:r>
+      <w:hyperlink r:id="rId18" w:history="1">
+        <w:r>
+          <w:rPr>
+            <w:rStyle w:val="Hyperlink"/>
+          </w:rPr>
+          <w:t>www.example.com</w:t>
+        </w:r>
+      </w:hyperlink>
+    </w:p>
+    <w:p>
+      <w:r>
+        <w:br/>
+        <w:t>Example.com will respond with:</w:t>
+      </w:r>
+    </w:p>
+    <w:p/>
+    <w:p>
+      <w:r>
+        <w:t>HTTP/1.1 200 OK</w:t>
+      </w:r>
+    </w:p>
+    <w:p>
+      <w:r>
+        <w:t>Date: Mon, 23 May 2005 22:38:34 GMT</w:t>
+      </w:r>
+    </w:p>
+    <w:p>
+      <w:r>
+        <w:t>Content-Type: text/html; charset=UTF-8</w:t>
+      </w:r>
+    </w:p>
+    <w:p>
+      <w:r>
+        <w:t>Content-Encoding: UTF-8</w:t>
+      </w:r>
+    </w:p>
+    <w:p>
+      <w:r>
+        <w:t>Content-Length: 138</w:t>
+      </w:r>
+    </w:p>
+    <w:p>
+      <w:r>
+        <w:t>Last-Modified: Wed, 08 Jan 2003 23:11:55 GMT</w:t>
+      </w:r>
+    </w:p>
+    <w:p>
+      <w:r>
+        <w:t>Server: Apache/1.3.3.7 (Unix) (Red-Hat/Linux)</w:t>
+      </w:r>
+    </w:p>
+    <w:p>
+      <w:proofErr w:type="spellStart"/>
+      <w:r>
+        <w:t>ETag</w:t>
+      </w:r>
+      <w:proofErr w:type="spellEnd"/>
+      <w:r>
+        <w:t>: "3f80f-1b6-3e1cb03b"</w:t>
+      </w:r>
+    </w:p>
+    <w:p>
+      <w:r>
+        <w:t>Accept-Ranges: bytes</w:t>
+      </w:r>
+    </w:p>
+    <w:p>
+      <w:r>
+        <w:t>Connection: close</w:t>
+      </w:r>
+    </w:p>
+    <w:p/>
+    <w:p>
+      <w:r>
+        <w:t>&lt;html&gt;</w:t>
+      </w:r>
+    </w:p>
+    <w:p>
+      <w:r>
+        <w:t>&lt;head&gt;</w:t>
+      </w:r>
+    </w:p>
+    <w:p>
+      <w:r>
+        <w:t xml:space="preserve">  &lt;title&gt;An Example Page&lt;/title&gt;</w:t>
+      </w:r>
+    </w:p>
+    <w:p>
+      <w:r>
+        <w:t>&lt;/head&gt;</w:t>
+      </w:r>
+    </w:p>
+    <w:p>
+      <w:r>
+        <w:t>&lt;body&gt;</w:t>
+      </w:r>
+    </w:p>
+    <w:p>
+      <w:r>
+        <w:t xml:space="preserve">  Hello World, this is a very simple HTML document.</w:t>
+      </w:r>
+    </w:p>
+    <w:p>
+      <w:r>
+        <w:t>&lt;/body&gt;</w:t>
+      </w:r>
+    </w:p>
+    <w:p>
+      <w:r>
+        <w:t>&lt;/html&gt;</w:t>
+      </w:r>
+    </w:p>
+    <w:p/>
+    <w:p>
+      <w:r>
+        <w:t xml:space="preserve">It is possible (and semi-common) to build </w:t>
+      </w:r>
+      <w:proofErr w:type="spellStart"/>
+      <w:r>
+        <w:t>I</w:t>
+      </w:r>
+      <w:ins w:id="90" w:author="Alan Hawse" w:date="2016-10-22T05:26:00Z">
+        <w:r>
+          <w:t>o</w:t>
+        </w:r>
+      </w:ins>
+      <w:del w:id="91" w:author="Alan Hawse" w:date="2016-10-22T05:26:00Z">
+        <w:r>
+          <w:delText>O</w:delText>
+        </w:r>
+      </w:del>
+      <w:r>
+        <w:t>T</w:t>
+      </w:r>
+      <w:proofErr w:type="spellEnd"/>
+      <w:r>
+        <w:t xml:space="preserve"> devices that use HTTP to “PUT” their data to webservers in the cloud and “GET” their instructions</w:t>
+      </w:r>
+      <w:r>
+        <w:t>/data</w:t>
+      </w:r>
+      <w:r>
+        <w:t xml:space="preserve"> from webservers.  However, </w:t>
+      </w:r>
+      <w:r>
+        <w:t>HTTP</w:t>
+      </w:r>
+      <w:r>
+        <w:t xml:space="preserve"> is  somewhat heavy and is generally being displaced by </w:t>
+      </w:r>
+      <w:r>
+        <w:t xml:space="preserve">other </w:t>
+      </w:r>
+      <w:r>
+        <w:t xml:space="preserve">protocols that are more suited to </w:t>
+      </w:r>
+      <w:proofErr w:type="spellStart"/>
+      <w:r>
+        <w:t>I</w:t>
+      </w:r>
+      <w:ins w:id="92" w:author="Alan Hawse" w:date="2016-10-22T05:27:00Z">
+        <w:r>
+          <w:t>o</w:t>
+        </w:r>
+      </w:ins>
+      <w:del w:id="93" w:author="Alan Hawse" w:date="2016-10-22T05:27:00Z">
+        <w:r>
+          <w:delText>O</w:delText>
+        </w:r>
+      </w:del>
+      <w:r>
+        <w:t>T</w:t>
+      </w:r>
+      <w:proofErr w:type="spellEnd"/>
       <w:r>
         <w:t>.</w:t>
       </w:r>
-      <w:r>
-        <w:t xml:space="preserve"> </w:t>
-      </w:r>
-    </w:p>
-    <w:p>
-      <w:pPr>
-        <w:rPr>
-          <w:del w:id="43" w:author="Greg Landry" w:date="2016-10-21T20:48:00Z"/>
-        </w:rPr>
-      </w:pPr>
-    </w:p>
-    <w:p>
-      <w:r>
-        <w:t>For instance, you can send an HTTP get request to open “/” on example.com:</w:t>
-      </w:r>
-    </w:p>
-    <w:p>
-      <w:pPr>
-        <w:spacing w:after="0"/>
-        <w:ind w:left="720"/>
-        <w:pPrChange w:id="44" w:author="Greg Landry" w:date="2016-10-21T20:51:00Z">
-          <w:pPr/>
-        </w:pPrChange>
-      </w:pPr>
-      <w:r>
-        <w:t>GET /index.html HTTP/1.1</w:t>
-      </w:r>
-    </w:p>
-    <w:p>
-      <w:pPr>
-        <w:ind w:left="720"/>
-        <w:pPrChange w:id="45" w:author="Greg Landry" w:date="2016-10-21T20:51:00Z">
-          <w:pPr/>
-        </w:pPrChange>
-      </w:pPr>
-      <w:r>
-        <w:t xml:space="preserve">Host: </w:t>
-      </w:r>
-      <w:r>
-        <w:fldChar w:fldCharType="begin"/>
-      </w:r>
-      <w:r>
-        <w:instrText xml:space="preserve"> HYPERLINK "http://www.example.com" </w:instrText>
-      </w:r>
-      <w:r>
-        <w:fldChar w:fldCharType="separate"/>
-      </w:r>
-      <w:r>
-        <w:rPr>
-          <w:rStyle w:val="Hyperlink"/>
-        </w:rPr>
-        <w:t>www.example.com</w:t>
-      </w:r>
-      <w:r>
-        <w:rPr>
-          <w:rStyle w:val="Hyperlink"/>
-        </w:rPr>
-        <w:fldChar w:fldCharType="end"/>
-      </w:r>
-    </w:p>
-    <w:p>
-      <w:del w:id="46" w:author="Greg Landry" w:date="2016-10-21T20:48:00Z">
-        <w:r>
-          <w:br/>
-        </w:r>
-      </w:del>
-      <w:r>
-        <w:t>Example.com will respond with:</w:t>
-      </w:r>
-    </w:p>
-    <w:p>
-      <w:pPr>
-        <w:rPr>
-          <w:del w:id="47" w:author="Greg Landry" w:date="2016-10-21T20:48:00Z"/>
-        </w:rPr>
-      </w:pPr>
-    </w:p>
-    <w:p>
-      <w:pPr>
-        <w:spacing w:after="0"/>
-        <w:ind w:left="720"/>
-        <w:pPrChange w:id="48" w:author="Greg Landry" w:date="2016-10-21T20:51:00Z">
-          <w:pPr/>
-        </w:pPrChange>
-      </w:pPr>
-      <w:r>
-        <w:t>HTTP/1.1 200 OK</w:t>
-      </w:r>
-    </w:p>
-    <w:p>
-      <w:pPr>
-        <w:spacing w:after="0"/>
-        <w:ind w:left="720"/>
-        <w:pPrChange w:id="49" w:author="Greg Landry" w:date="2016-10-21T20:51:00Z">
-          <w:pPr/>
-        </w:pPrChange>
-      </w:pPr>
-      <w:r>
-        <w:t>Date: Mon, 23 May 2005 22:38:34 GMT</w:t>
-      </w:r>
-    </w:p>
-    <w:p>
-      <w:pPr>
-        <w:spacing w:after="0"/>
-        <w:ind w:left="720"/>
-        <w:pPrChange w:id="50" w:author="Greg Landry" w:date="2016-10-21T20:51:00Z">
-          <w:pPr/>
-        </w:pPrChange>
-      </w:pPr>
-      <w:r>
-        <w:t>Content-Type: text/html; charset=UTF-8</w:t>
-      </w:r>
-    </w:p>
-    <w:p>
-      <w:pPr>
-        <w:spacing w:after="0"/>
-        <w:ind w:left="720"/>
-        <w:pPrChange w:id="51" w:author="Greg Landry" w:date="2016-10-21T20:51:00Z">
-          <w:pPr/>
-        </w:pPrChange>
-      </w:pPr>
-      <w:r>
-        <w:t>Content-Encoding: UTF-8</w:t>
-      </w:r>
-    </w:p>
-    <w:p>
-      <w:pPr>
-        <w:spacing w:after="0"/>
-        <w:ind w:left="720"/>
-        <w:pPrChange w:id="52" w:author="Greg Landry" w:date="2016-10-21T20:51:00Z">
-          <w:pPr/>
-        </w:pPrChange>
-      </w:pPr>
-      <w:r>
-        <w:t>Content-Length: 138</w:t>
-      </w:r>
-    </w:p>
-    <w:p>
-      <w:pPr>
-        <w:spacing w:after="0"/>
-        <w:ind w:left="720"/>
-        <w:pPrChange w:id="53" w:author="Greg Landry" w:date="2016-10-21T20:51:00Z">
-          <w:pPr/>
-        </w:pPrChange>
-      </w:pPr>
-      <w:r>
-        <w:t>Last-Modified: Wed, 08 Jan 2003 23:11:55 GMT</w:t>
-      </w:r>
-    </w:p>
-    <w:p>
-      <w:pPr>
-        <w:spacing w:after="0"/>
-        <w:ind w:left="720"/>
-        <w:pPrChange w:id="54" w:author="Greg Landry" w:date="2016-10-21T20:51:00Z">
-          <w:pPr/>
-        </w:pPrChange>
-      </w:pPr>
-      <w:r>
-        <w:t>Server: Apache/1.3.3.7 (Unix) (Red-Hat/Linux)</w:t>
-      </w:r>
-    </w:p>
-    <w:p>
-      <w:pPr>
-        <w:spacing w:after="0"/>
-        <w:ind w:left="720"/>
-        <w:pPrChange w:id="55" w:author="Greg Landry" w:date="2016-10-21T20:51:00Z">
-          <w:pPr/>
-        </w:pPrChange>
-      </w:pPr>
-      <w:r>
-        <w:t>ETag: "3f80f-1b6-3e1cb03b"</w:t>
-      </w:r>
-    </w:p>
-    <w:p>
-      <w:pPr>
-        <w:spacing w:after="0"/>
-        <w:ind w:left="720"/>
-        <w:pPrChange w:id="56" w:author="Greg Landry" w:date="2016-10-21T20:51:00Z">
-          <w:pPr/>
-        </w:pPrChange>
-      </w:pPr>
-      <w:r>
-        <w:t>Accept-Ranges: bytes</w:t>
-      </w:r>
-    </w:p>
-    <w:p>
-      <w:pPr>
-        <w:spacing w:after="0"/>
-        <w:ind w:left="720"/>
-        <w:pPrChange w:id="57" w:author="Greg Landry" w:date="2016-10-21T20:51:00Z">
-          <w:pPr/>
-        </w:pPrChange>
-      </w:pPr>
-      <w:r>
-        <w:t>Connection: close</w:t>
-      </w:r>
-    </w:p>
-    <w:p>
-      <w:pPr>
-        <w:spacing w:after="0"/>
-        <w:ind w:left="720"/>
-        <w:rPr>
-          <w:del w:id="58" w:author="Greg Landry" w:date="2016-10-21T20:48:00Z"/>
-        </w:rPr>
-        <w:pPrChange w:id="59" w:author="Greg Landry" w:date="2016-10-21T20:51:00Z">
-          <w:pPr/>
-        </w:pPrChange>
-      </w:pPr>
-    </w:p>
-    <w:p>
-      <w:pPr>
-        <w:spacing w:after="0"/>
-        <w:ind w:left="720"/>
-        <w:pPrChange w:id="60" w:author="Greg Landry" w:date="2016-10-21T20:51:00Z">
-          <w:pPr/>
-        </w:pPrChange>
-      </w:pPr>
-      <w:r>
-        <w:t>&lt;html&gt;</w:t>
-      </w:r>
-    </w:p>
-    <w:p>
-      <w:pPr>
-        <w:spacing w:after="0"/>
-        <w:ind w:left="720"/>
-        <w:pPrChange w:id="61" w:author="Greg Landry" w:date="2016-10-21T20:51:00Z">
-          <w:pPr/>
-        </w:pPrChange>
-      </w:pPr>
-      <w:r>
-        <w:t>&lt;head&gt;</w:t>
-      </w:r>
-    </w:p>
-    <w:p>
-      <w:pPr>
-        <w:spacing w:after="0"/>
-        <w:ind w:left="720"/>
-        <w:pPrChange w:id="62" w:author="Greg Landry" w:date="2016-10-21T20:51:00Z">
-          <w:pPr/>
-        </w:pPrChange>
-      </w:pPr>
-      <w:r>
-        <w:t xml:space="preserve">  &lt;title&gt;An Example Page&lt;/title&gt;</w:t>
-      </w:r>
-    </w:p>
-    <w:p>
-      <w:pPr>
-        <w:spacing w:after="0"/>
-        <w:ind w:left="720"/>
-        <w:pPrChange w:id="63" w:author="Greg Landry" w:date="2016-10-21T20:51:00Z">
-          <w:pPr/>
-        </w:pPrChange>
-      </w:pPr>
-      <w:r>
-        <w:t>&lt;/head&gt;</w:t>
-      </w:r>
-    </w:p>
-    <w:p>
-      <w:pPr>
-        <w:spacing w:after="0"/>
-        <w:ind w:left="720"/>
-        <w:pPrChange w:id="64" w:author="Greg Landry" w:date="2016-10-21T20:51:00Z">
-          <w:pPr/>
-        </w:pPrChange>
-      </w:pPr>
-      <w:r>
-        <w:lastRenderedPageBreak/>
-        <w:t>&lt;body&gt;</w:t>
-      </w:r>
-    </w:p>
-    <w:p>
-      <w:pPr>
-        <w:spacing w:after="0"/>
-        <w:ind w:left="720"/>
-        <w:pPrChange w:id="65" w:author="Greg Landry" w:date="2016-10-21T20:51:00Z">
-          <w:pPr/>
-        </w:pPrChange>
-      </w:pPr>
-      <w:r>
-        <w:t xml:space="preserve">  Hello World, this is a very simple HTML document.</w:t>
-      </w:r>
-    </w:p>
-    <w:p>
-      <w:pPr>
-        <w:spacing w:after="0"/>
-        <w:ind w:left="720"/>
-        <w:pPrChange w:id="66" w:author="Greg Landry" w:date="2016-10-21T20:51:00Z">
-          <w:pPr/>
-        </w:pPrChange>
-      </w:pPr>
-      <w:r>
-        <w:t>&lt;/body&gt;</w:t>
-      </w:r>
-    </w:p>
-    <w:p>
-      <w:pPr>
-        <w:ind w:left="720"/>
-        <w:pPrChange w:id="67" w:author="Greg Landry" w:date="2016-10-21T20:51:00Z">
-          <w:pPr/>
-        </w:pPrChange>
-      </w:pPr>
-      <w:r>
-        <w:t>&lt;/html&gt;</w:t>
-      </w:r>
-    </w:p>
-    <w:p>
-      <w:pPr>
-        <w:rPr>
-          <w:del w:id="68" w:author="Greg Landry" w:date="2016-10-21T20:48:00Z"/>
-        </w:rPr>
-      </w:pPr>
-    </w:p>
-    <w:p>
-      <w:r>
-        <w:t>It is possible (and semi-common) to build I</w:t>
-      </w:r>
-      <w:ins w:id="69" w:author="Greg Landry" w:date="2016-10-21T20:50:00Z">
-        <w:r>
-          <w:t>o</w:t>
-        </w:r>
-      </w:ins>
-      <w:del w:id="70" w:author="Greg Landry" w:date="2016-10-21T20:50:00Z">
-        <w:r>
-          <w:delText>O</w:delText>
-        </w:r>
-      </w:del>
-      <w:r>
-        <w:t>T devices that use HTTP to “PUT” their data to webservers in the cloud and “GET” their instructions</w:t>
-      </w:r>
-      <w:r>
-        <w:t>/data</w:t>
-      </w:r>
-      <w:r>
-        <w:t xml:space="preserve"> from webservers.  However, </w:t>
-      </w:r>
-      <w:r>
-        <w:t>HTTP</w:t>
-      </w:r>
-      <w:r>
-        <w:t xml:space="preserve"> is </w:t>
-      </w:r>
-      <w:del w:id="71" w:author="Greg Landry" w:date="2016-10-21T20:51:00Z">
-        <w:r>
-          <w:delText xml:space="preserve"> </w:delText>
-        </w:r>
-      </w:del>
-      <w:r>
-        <w:t xml:space="preserve">somewhat heavy and is generally being displaced by </w:t>
-      </w:r>
-      <w:r>
-        <w:t xml:space="preserve">other </w:t>
-      </w:r>
-      <w:r>
-        <w:t>protocols that are more suited to I</w:t>
-      </w:r>
-      <w:ins w:id="72" w:author="Greg Landry" w:date="2016-10-21T20:50:00Z">
-        <w:r>
-          <w:t>o</w:t>
-        </w:r>
-      </w:ins>
-      <w:del w:id="73" w:author="Greg Landry" w:date="2016-10-21T20:50:00Z">
-        <w:r>
-          <w:delText>O</w:delText>
-        </w:r>
-      </w:del>
-      <w:r>
-        <w:t>T.</w:t>
-      </w:r>
     </w:p>
     <w:p>
       <w:pPr>
         <w:pStyle w:val="Heading3"/>
       </w:pPr>
-      <w:hyperlink r:id="rId18" w:history="1">
+      <w:hyperlink r:id="rId19" w:history="1">
         <w:r>
           <w:rPr>
             <w:rStyle w:val="Hyperlink"/>
@@ -1854,43 +2015,39 @@
         <w:t xml:space="preserve"> to that topic.</w:t>
       </w:r>
     </w:p>
-    <w:p>
-      <w:pPr>
-        <w:rPr>
-          <w:del w:id="74" w:author="Greg Landry" w:date="2016-10-21T20:49:00Z"/>
-        </w:rPr>
-      </w:pPr>
-    </w:p>
-    <w:p>
-      <w:r>
-        <w:t xml:space="preserve">A Topic is simply the name of a message queue </w:t>
-      </w:r>
-      <w:ins w:id="75" w:author="Greg Landry" w:date="2016-10-21T20:57:00Z">
-        <w:r>
-          <w:t xml:space="preserve">- </w:t>
-        </w:r>
-      </w:ins>
-      <w:r>
-        <w:t>e.g. “mydevice/status” or “mydevice/pressure”.</w:t>
-      </w:r>
-    </w:p>
-    <w:p>
-      <w:pPr>
-        <w:rPr>
-          <w:del w:id="76" w:author="Greg Landry" w:date="2016-10-21T20:49:00Z"/>
-        </w:rPr>
-      </w:pPr>
-    </w:p>
+    <w:p/>
+    <w:p>
+      <w:r>
+        <w:t>A Topic is simply the name of a message queue e.g. “</w:t>
+      </w:r>
+      <w:proofErr w:type="spellStart"/>
+      <w:r>
+        <w:t>mydevice</w:t>
+      </w:r>
+      <w:proofErr w:type="spellEnd"/>
+      <w:r>
+        <w:t>/status” or “</w:t>
+      </w:r>
+      <w:proofErr w:type="spellStart"/>
+      <w:r>
+        <w:t>mydevice</w:t>
+      </w:r>
+      <w:proofErr w:type="spellEnd"/>
+      <w:r>
+        <w:t>/pressure”.</w:t>
+      </w:r>
+    </w:p>
+    <w:p/>
     <w:p>
       <w:r>
         <w:t xml:space="preserve">A Subscription is just the request by a client to have all messages </w:t>
       </w:r>
-      <w:del w:id="77" w:author="Greg Landry" w:date="2016-10-21T20:58:00Z">
+      <w:del w:id="94" w:author="Alan Hawse" w:date="2016-10-22T05:27:00Z">
         <w:r>
           <w:delText xml:space="preserve">sent </w:delText>
         </w:r>
       </w:del>
-      <w:ins w:id="78" w:author="Greg Landry" w:date="2016-10-21T20:58:00Z">
+      <w:ins w:id="95" w:author="Alan Hawse" w:date="2016-10-22T05:27:00Z">
         <w:r>
           <w:t>published</w:t>
         </w:r>
@@ -1901,50 +2058,21 @@
       <w:r>
         <w:t>to a specific topic sent to the client</w:t>
       </w:r>
-      <w:ins w:id="79" w:author="Greg Landry" w:date="2016-10-21T20:58:00Z">
-        <w:r>
-          <w:t>.</w:t>
-        </w:r>
-      </w:ins>
       <w:r>
         <w:t xml:space="preserve"> </w:t>
       </w:r>
     </w:p>
-    <w:p>
-      <w:pPr>
-        <w:rPr>
-          <w:del w:id="80" w:author="Greg Landry" w:date="2016-10-21T20:49:00Z"/>
-        </w:rPr>
-      </w:pPr>
-    </w:p>
+    <w:p/>
     <w:p>
       <w:r>
         <w:t xml:space="preserve">Publishing is just the process by which a client sends a blob of data to a specific topic on the message broker.  </w:t>
       </w:r>
     </w:p>
-    <w:p>
-      <w:pPr>
-        <w:rPr>
-          <w:del w:id="81" w:author="Greg Landry" w:date="2016-10-21T20:49:00Z"/>
-        </w:rPr>
-      </w:pPr>
-    </w:p>
-    <w:p>
-      <w:r>
-        <w:t>A Me</w:t>
-      </w:r>
-      <w:ins w:id="82" w:author="Greg Landry" w:date="2016-10-21T20:58:00Z">
-        <w:r>
-          <w:t>s</w:t>
-        </w:r>
-      </w:ins>
-      <w:del w:id="83" w:author="Greg Landry" w:date="2016-10-21T20:58:00Z">
-        <w:r>
-          <w:delText>s</w:delText>
-        </w:r>
-      </w:del>
-      <w:r>
-        <w:t>sage Broker is just a server that handles the tasks:</w:t>
+    <w:p/>
+    <w:p>
+      <w:r>
+        <w:lastRenderedPageBreak/>
+        <w:t>A Message Broker is just a server that handles the tasks:</w:t>
       </w:r>
     </w:p>
     <w:p>
@@ -2007,13 +2135,7 @@
         <w:t>Accepting messages from clients and pushing them to the subscribers (MQTT Publish)</w:t>
       </w:r>
     </w:p>
-    <w:p>
-      <w:pPr>
-        <w:rPr>
-          <w:del w:id="84" w:author="Greg Landry" w:date="2016-10-21T20:49:00Z"/>
-        </w:rPr>
-      </w:pPr>
-    </w:p>
+    <w:p/>
     <w:p>
       <w:r>
         <w:t>The format of the messages being sent in MQTT is unspecified. The message broker does not know (or care) anything about the format of the data and it is up to the system designer to specify an overall format of the data.  All that being said</w:t>
@@ -2024,7 +2146,7 @@
       <w:r>
         <w:t xml:space="preserve"> </w:t>
       </w:r>
-      <w:hyperlink r:id="rId19" w:history="1">
+      <w:hyperlink r:id="rId20" w:history="1">
         <w:r>
           <w:rPr>
             <w:rStyle w:val="Hyperlink"/>
@@ -2035,33 +2157,29 @@
       <w:r>
         <w:t xml:space="preserve"> has become the lingua franca of </w:t>
       </w:r>
-      <w:del w:id="85" w:author="Greg Landry" w:date="2016-10-21T20:49:00Z">
-        <w:r>
-          <w:delText>IOT</w:delText>
+      <w:proofErr w:type="spellStart"/>
+      <w:r>
+        <w:t>I</w:t>
+      </w:r>
+      <w:ins w:id="96" w:author="Alan Hawse" w:date="2016-10-22T05:27:00Z">
+        <w:r>
+          <w:t>o</w:t>
+        </w:r>
+      </w:ins>
+      <w:del w:id="97" w:author="Alan Hawse" w:date="2016-10-22T05:27:00Z">
+        <w:r>
+          <w:delText>O</w:delText>
         </w:r>
       </w:del>
-      <w:ins w:id="86" w:author="Greg Landry" w:date="2016-10-21T20:49:00Z">
-        <w:r>
-          <w:t>I</w:t>
-        </w:r>
-        <w:r>
-          <w:t>o</w:t>
-        </w:r>
-        <w:r>
-          <w:t>T</w:t>
-        </w:r>
-      </w:ins>
+      <w:r>
+        <w:t>T</w:t>
+      </w:r>
+      <w:proofErr w:type="spellEnd"/>
       <w:r>
         <w:t>.</w:t>
       </w:r>
     </w:p>
-    <w:p>
-      <w:pPr>
-        <w:rPr>
-          <w:del w:id="87" w:author="Greg Landry" w:date="2016-10-21T20:49:00Z"/>
-        </w:rPr>
-      </w:pPr>
-    </w:p>
+    <w:p/>
     <w:p>
       <w:r>
         <w:t xml:space="preserve">Cloud providers that use MQTT include Amazon AWS, </w:t>
@@ -2071,7 +2189,7 @@
       <w:pPr>
         <w:pStyle w:val="Heading3"/>
       </w:pPr>
-      <w:hyperlink r:id="rId20" w:history="1">
+      <w:hyperlink r:id="rId21" w:history="1">
         <w:r>
           <w:rPr>
             <w:rStyle w:val="Hyperlink"/>
@@ -2131,7 +2249,7 @@
       <w:pPr>
         <w:pStyle w:val="Heading3"/>
       </w:pPr>
-      <w:hyperlink r:id="rId21" w:history="1">
+      <w:hyperlink r:id="rId22" w:history="1">
         <w:r>
           <w:rPr>
             <w:rStyle w:val="Hyperlink"/>
@@ -2182,30 +2300,31 @@
         </w:r>
       </w:hyperlink>
     </w:p>
-    <w:p>
-      <w:pPr>
-        <w:rPr>
-          <w:del w:id="88" w:author="Greg Landry" w:date="2016-10-21T20:49:00Z"/>
-        </w:rPr>
-      </w:pPr>
-    </w:p>
+    <w:p/>
     <w:p>
       <w:r>
         <w:t xml:space="preserve">Cloud providers that use AMQP include </w:t>
       </w:r>
-    </w:p>
-    <w:p>
-      <w:pPr>
-        <w:rPr>
-          <w:del w:id="89" w:author="Greg Landry" w:date="2016-10-21T20:49:00Z"/>
-        </w:rPr>
-      </w:pPr>
-    </w:p>
+      <w:ins w:id="98" w:author="James  Dougherty" w:date="2016-10-21T17:48:00Z">
+        <w:r>
+          <w:t xml:space="preserve">Microsoft (e.g. Windows Azure), VMWare, and </w:t>
+        </w:r>
+        <w:proofErr w:type="spellStart"/>
+        <w:r>
+          <w:t>Redhat</w:t>
+        </w:r>
+        <w:proofErr w:type="spellEnd"/>
+        <w:r>
+          <w:t>.</w:t>
+        </w:r>
+      </w:ins>
+    </w:p>
+    <w:p/>
     <w:p>
       <w:pPr>
         <w:pStyle w:val="Heading3"/>
       </w:pPr>
-      <w:hyperlink r:id="rId22" w:history="1">
+      <w:hyperlink r:id="rId23" w:history="1">
         <w:r>
           <w:rPr>
             <w:rStyle w:val="Hyperlink"/>
@@ -2263,11 +2382,6 @@
       <w:r>
         <w:t>data types</w:t>
       </w:r>
-      <w:ins w:id="90" w:author="Greg Landry" w:date="2016-10-21T20:59:00Z">
-        <w:r>
-          <w:t>:</w:t>
-        </w:r>
-      </w:ins>
     </w:p>
     <w:p>
       <w:pPr>
@@ -2278,7 +2392,6 @@
         </w:numPr>
       </w:pPr>
       <w:r>
-        <w:lastRenderedPageBreak/>
         <w:t>Double precision floating point</w:t>
       </w:r>
     </w:p>
@@ -2330,10 +2443,23 @@
         </w:numPr>
       </w:pPr>
       <w:r>
-        <w:t>Key/Value pairs as “key”:value</w:t>
-      </w:r>
-      <w:r>
-        <w:t xml:space="preserve"> (use “{}” to specify the keymap)</w:t>
+        <w:t>Key/Value pairs as “</w:t>
+      </w:r>
+      <w:proofErr w:type="spellStart"/>
+      <w:r>
+        <w:t>key”:value</w:t>
+      </w:r>
+      <w:proofErr w:type="spellEnd"/>
+      <w:r>
+        <w:t xml:space="preserve"> (use “{}” to specify the </w:t>
+      </w:r>
+      <w:proofErr w:type="spellStart"/>
+      <w:r>
+        <w:t>keymap</w:t>
+      </w:r>
+      <w:proofErr w:type="spellEnd"/>
+      <w:r>
+        <w:t>)</w:t>
       </w:r>
     </w:p>
     <w:p>
@@ -2346,45 +2472,57 @@
       <w:r>
         <w:t xml:space="preserve"> a legal JSON file looks</w:t>
       </w:r>
-      <w:ins w:id="91" w:author="Greg Landry" w:date="2016-10-21T20:52:00Z">
-        <w:r>
-          <w:t xml:space="preserve"> like this:</w:t>
-        </w:r>
-      </w:ins>
-    </w:p>
-    <w:p>
-      <w:pPr>
-        <w:spacing w:after="0"/>
-        <w:pPrChange w:id="92" w:author="Greg Landry" w:date="2016-10-21T20:52:00Z">
-          <w:pPr/>
-        </w:pPrChange>
-      </w:pPr>
+      <w:ins w:id="99" w:author="Alan Hawse" w:date="2016-10-22T05:27:00Z">
+        <w:r>
+          <w:t xml:space="preserve"> like this</w:t>
+        </w:r>
+      </w:ins>
+      <w:ins w:id="100" w:author="Alan Hawse" w:date="2016-10-22T05:28:00Z">
+        <w:r>
+          <w:t>:</w:t>
+        </w:r>
+      </w:ins>
+    </w:p>
+    <w:p>
       <w:r>
         <w:t>{</w:t>
       </w:r>
     </w:p>
     <w:p>
-      <w:pPr>
-        <w:spacing w:after="0"/>
-        <w:pPrChange w:id="93" w:author="Greg Landry" w:date="2016-10-21T20:52:00Z">
-          <w:pPr/>
-        </w:pPrChange>
-      </w:pPr>
       <w:r>
         <w:tab/>
-        <w:t>“astringkey” : “alan”,</w:t>
-      </w:r>
-    </w:p>
-    <w:p>
-      <w:pPr>
-        <w:spacing w:after="0"/>
-        <w:pPrChange w:id="94" w:author="Greg Landry" w:date="2016-10-21T20:52:00Z">
-          <w:pPr/>
-        </w:pPrChange>
-      </w:pPr>
+        <w:t>“</w:t>
+      </w:r>
+      <w:proofErr w:type="spellStart"/>
+      <w:r>
+        <w:t>astringkey</w:t>
+      </w:r>
+      <w:proofErr w:type="spellEnd"/>
+      <w:proofErr w:type="gramStart"/>
+      <w:r>
+        <w:t>” :</w:t>
+      </w:r>
+      <w:proofErr w:type="gramEnd"/>
+      <w:r>
+        <w:t xml:space="preserve"> “</w:t>
+      </w:r>
+      <w:proofErr w:type="spellStart"/>
+      <w:r>
+        <w:t>alan</w:t>
+      </w:r>
+      <w:proofErr w:type="spellEnd"/>
+      <w:r>
+        <w:t>”,</w:t>
+      </w:r>
+    </w:p>
+    <w:p>
       <w:r>
         <w:tab/>
-        <w:t>“age”</w:t>
+        <w:t>“age</w:t>
+      </w:r>
+      <w:proofErr w:type="gramStart"/>
+      <w:r>
+        <w:t>”</w:t>
       </w:r>
       <w:r>
         <w:t xml:space="preserve"> </w:t>
@@ -2392,6 +2530,7 @@
       <w:r>
         <w:t>:</w:t>
       </w:r>
+      <w:proofErr w:type="gramEnd"/>
       <w:r>
         <w:t xml:space="preserve"> </w:t>
       </w:r>
@@ -2400,64 +2539,62 @@
       </w:r>
     </w:p>
     <w:p>
-      <w:pPr>
-        <w:spacing w:after="0"/>
-        <w:pPrChange w:id="95" w:author="Greg Landry" w:date="2016-10-21T20:52:00Z">
-          <w:pPr/>
-        </w:pPrChange>
-      </w:pPr>
       <w:r>
         <w:tab/>
-        <w:t>“badass”</w:t>
-      </w:r>
-      <w:r>
-        <w:t xml:space="preserve"> : </w:t>
+        <w:t>“badass</w:t>
+      </w:r>
+      <w:proofErr w:type="gramStart"/>
+      <w:r>
+        <w:t>”</w:t>
+      </w:r>
+      <w:r>
+        <w:t xml:space="preserve"> :</w:t>
+      </w:r>
+      <w:proofErr w:type="gramEnd"/>
+      <w:r>
+        <w:t xml:space="preserve"> </w:t>
       </w:r>
       <w:r>
         <w:t>true,</w:t>
       </w:r>
     </w:p>
     <w:p>
-      <w:pPr>
-        <w:spacing w:after="0"/>
-        <w:pPrChange w:id="96" w:author="Greg Landry" w:date="2016-10-21T20:52:00Z">
-          <w:pPr/>
-        </w:pPrChange>
-      </w:pPr>
       <w:r>
         <w:tab/>
-        <w:t>“children”,  [“Anna”,”Nicholas</w:t>
-      </w:r>
-      <w:ins w:id="97" w:author="Greg Landry" w:date="2016-10-21T20:59:00Z">
-        <w:r>
-          <w:t>”</w:t>
-        </w:r>
-      </w:ins>
-      <w:bookmarkStart w:id="98" w:name="_GoBack"/>
-      <w:bookmarkEnd w:id="98"/>
+        <w:t>“children</w:t>
+      </w:r>
+      <w:proofErr w:type="gramStart"/>
+      <w:r>
+        <w:t>”,  [</w:t>
+      </w:r>
+      <w:proofErr w:type="gramEnd"/>
+      <w:r>
+        <w:t>“</w:t>
+      </w:r>
+      <w:proofErr w:type="spellStart"/>
+      <w:r>
+        <w:t>Anna”,”Nicholas</w:t>
+      </w:r>
+      <w:proofErr w:type="spellEnd"/>
       <w:r>
         <w:t>],</w:t>
       </w:r>
     </w:p>
     <w:p>
-      <w:pPr>
-        <w:spacing w:after="0"/>
-        <w:pPrChange w:id="99" w:author="Greg Landry" w:date="2016-10-21T20:52:00Z">
-          <w:pPr/>
-        </w:pPrChange>
-      </w:pPr>
       <w:r>
         <w:tab/>
-        <w:t>“address” : {</w:t>
-      </w:r>
-    </w:p>
-    <w:p>
-      <w:pPr>
-        <w:spacing w:after="0"/>
-        <w:pPrChange w:id="100" w:author="Greg Landry" w:date="2016-10-21T20:52:00Z">
-          <w:pPr/>
-        </w:pPrChange>
-      </w:pPr>
+        <w:t>“address</w:t>
+      </w:r>
+      <w:proofErr w:type="gramStart"/>
+      <w:r>
+        <w:t>” :</w:t>
+      </w:r>
+      <w:proofErr w:type="gramEnd"/>
+      <w:r>
+        <w:t xml:space="preserve"> {</w:t>
+      </w:r>
+    </w:p>
+    <w:p>
       <w:r>
         <w:tab/>
       </w:r>
@@ -2467,12 +2604,6 @@
       </w:r>
     </w:p>
     <w:p>
-      <w:pPr>
-        <w:spacing w:after="0"/>
-        <w:pPrChange w:id="101" w:author="Greg Landry" w:date="2016-10-21T20:52:00Z">
-          <w:pPr/>
-        </w:pPrChange>
-      </w:pPr>
       <w:r>
         <w:tab/>
       </w:r>
@@ -2488,12 +2619,6 @@
       </w:r>
     </w:p>
     <w:p>
-      <w:pPr>
-        <w:spacing w:after="0"/>
-        <w:pPrChange w:id="102" w:author="Greg Landry" w:date="2016-10-21T20:52:00Z">
-          <w:pPr/>
-        </w:pPrChange>
-      </w:pPr>
       <w:r>
         <w:tab/>
       </w:r>
@@ -2503,27 +2628,28 @@
       </w:r>
     </w:p>
     <w:p>
-      <w:pPr>
-        <w:spacing w:after="0"/>
-        <w:pPrChange w:id="103" w:author="Greg Landry" w:date="2016-10-21T20:52:00Z">
-          <w:pPr/>
-        </w:pPrChange>
-      </w:pPr>
       <w:r>
         <w:tab/>
       </w:r>
       <w:r>
         <w:tab/>
-        <w:t>“state”:”Kentucky”,</w:t>
-      </w:r>
-    </w:p>
-    <w:p>
-      <w:pPr>
-        <w:spacing w:after="0"/>
-        <w:pPrChange w:id="104" w:author="Greg Landry" w:date="2016-10-21T20:52:00Z">
-          <w:pPr/>
-        </w:pPrChange>
-      </w:pPr>
+        <w:t>“</w:t>
+      </w:r>
+      <w:proofErr w:type="spellStart"/>
+      <w:r>
+        <w:t>state”</w:t>
+      </w:r>
+      <w:proofErr w:type="gramStart"/>
+      <w:r>
+        <w:t>:”Kentucky</w:t>
+      </w:r>
+      <w:proofErr w:type="spellEnd"/>
+      <w:proofErr w:type="gramEnd"/>
+      <w:r>
+        <w:t>”,</w:t>
+      </w:r>
+    </w:p>
+    <w:p>
       <w:r>
         <w:tab/>
       </w:r>
@@ -2533,12 +2659,6 @@
       </w:r>
     </w:p>
     <w:p>
-      <w:pPr>
-        <w:spacing w:after="0"/>
-        <w:pPrChange w:id="105" w:author="Greg Landry" w:date="2016-10-21T20:52:00Z">
-          <w:pPr/>
-        </w:pPrChange>
-      </w:pPr>
       <w:r>
         <w:tab/>
         <w:t>}</w:t>
@@ -2549,52 +2669,443 @@
         <w:t>}</w:t>
       </w:r>
     </w:p>
-    <w:p>
-      <w:pPr>
+    <w:p/>
+    <w:p>
+      <w:r>
+        <w:t xml:space="preserve">The WICED-SDK has </w:t>
+      </w:r>
+      <w:r>
+        <w:t>a JSON parser built in.  You can find these function in the directory “Utilities</w:t>
+      </w:r>
+      <w:r>
+        <w:sym w:font="Wingdings" w:char="F0E0"/>
+      </w:r>
+      <w:proofErr w:type="spellStart"/>
+      <w:r>
+        <w:t>JSON_parser</w:t>
+      </w:r>
+      <w:proofErr w:type="spellEnd"/>
+      <w:r>
+        <w:t>”</w:t>
+      </w:r>
+    </w:p>
+    <w:p>
+      <w:pPr>
+        <w:pStyle w:val="Heading2"/>
         <w:rPr>
-          <w:del w:id="106" w:author="Greg Landry" w:date="2016-10-21T20:49:00Z"/>
+          <w:ins w:id="101" w:author="James  Dougherty" w:date="2016-10-21T17:23:00Z"/>
         </w:rPr>
       </w:pPr>
-    </w:p>
-    <w:p>
-      <w:r>
-        <w:t xml:space="preserve">The WICED-SDK has </w:t>
-      </w:r>
-      <w:r>
-        <w:t>a JSON parser built in.  You can find these function</w:t>
-      </w:r>
-      <w:ins w:id="107" w:author="Greg Landry" w:date="2016-10-21T20:52:00Z">
-        <w:r>
-          <w:t>s</w:t>
-        </w:r>
-      </w:ins>
-      <w:r>
-        <w:t xml:space="preserve"> in the directory “Utilities</w:t>
-      </w:r>
-      <w:r>
-        <w:sym w:font="Wingdings" w:char="F0E0"/>
-      </w:r>
-      <w:r>
-        <w:t>JSON_parser”</w:t>
-      </w:r>
-      <w:ins w:id="108" w:author="Greg Landry" w:date="2016-10-21T20:52:00Z">
-        <w:r>
-          <w:t>.</w:t>
-        </w:r>
-      </w:ins>
-    </w:p>
-    <w:p>
-      <w:pPr>
-        <w:pStyle w:val="Heading2"/>
-      </w:pPr>
-      <w:r>
-        <w:t>Known Errata + Enhancements + Comments</w:t>
-      </w:r>
+      <w:del w:id="102" w:author="James  Dougherty" w:date="2016-10-21T17:23:00Z">
+        <w:r>
+          <w:delText>Known Errata + Enhancements + Comments</w:delText>
+        </w:r>
+      </w:del>
+      <w:ins w:id="103" w:author="James  Dougherty" w:date="2016-10-21T17:23:00Z">
+        <w:r>
+          <w:t>Further Reading</w:t>
+        </w:r>
+      </w:ins>
     </w:p>
     <w:p>
       <w:pPr>
         <w:rPr>
-          <w:del w:id="109" w:author="Greg Landry" w:date="2016-10-21T20:49:00Z"/>
+          <w:ins w:id="104" w:author="James  Dougherty" w:date="2016-10-21T17:42:00Z"/>
+        </w:rPr>
+        <w:pPrChange w:id="105" w:author="James  Dougherty" w:date="2016-10-21T17:23:00Z">
+          <w:pPr>
+            <w:pStyle w:val="Heading2"/>
+          </w:pPr>
+        </w:pPrChange>
+      </w:pPr>
+      <w:ins w:id="106" w:author="James  Dougherty" w:date="2016-10-21T17:27:00Z">
+        <w:r>
+          <w:t>[1]</w:t>
+        </w:r>
+      </w:ins>
+      <w:ins w:id="107" w:author="James  Dougherty" w:date="2016-10-21T17:42:00Z">
+        <w:r>
+          <w:t xml:space="preserve"> RFC1700 – “Assigned Numbers”; Internet Engineering Task Force (IETF) - </w:t>
+        </w:r>
+      </w:ins>
+      <w:ins w:id="108" w:author="James  Dougherty" w:date="2016-10-21T17:43:00Z">
+        <w:r>
+          <w:t>https://www.ietf.org/rfc/rfc1700.txt</w:t>
+        </w:r>
+      </w:ins>
+    </w:p>
+    <w:p>
+      <w:pPr>
+        <w:rPr>
+          <w:ins w:id="109" w:author="James  Dougherty" w:date="2016-10-21T17:27:00Z"/>
+        </w:rPr>
+        <w:pPrChange w:id="110" w:author="James  Dougherty" w:date="2016-10-21T17:23:00Z">
+          <w:pPr>
+            <w:pStyle w:val="Heading2"/>
+          </w:pPr>
+        </w:pPrChange>
+      </w:pPr>
+      <w:ins w:id="111" w:author="James  Dougherty" w:date="2016-10-21T17:42:00Z">
+        <w:r>
+          <w:t>[2]</w:t>
+        </w:r>
+      </w:ins>
+      <w:ins w:id="112" w:author="James  Dougherty" w:date="2016-10-21T17:27:00Z">
+        <w:r>
+          <w:t xml:space="preserve"> </w:t>
+        </w:r>
+      </w:ins>
+      <w:ins w:id="113" w:author="James  Dougherty" w:date="2016-10-21T17:41:00Z">
+        <w:r>
+          <w:t>RFC2045 – “Multipurpose Internet Mail Extensions”; Internet Engineering Task Force (</w:t>
+        </w:r>
+        <w:proofErr w:type="gramStart"/>
+        <w:r>
+          <w:t>IETF)  -</w:t>
+        </w:r>
+        <w:proofErr w:type="gramEnd"/>
+        <w:r>
+          <w:t xml:space="preserve"> </w:t>
+        </w:r>
+        <w:r>
+          <w:t>https://tools.ietf.org/html/rfc2045</w:t>
+        </w:r>
+      </w:ins>
+    </w:p>
+    <w:p>
+      <w:pPr>
+        <w:rPr>
+          <w:ins w:id="114" w:author="James  Dougherty" w:date="2016-10-21T17:44:00Z"/>
+        </w:rPr>
+        <w:pPrChange w:id="115" w:author="James  Dougherty" w:date="2016-10-21T17:23:00Z">
+          <w:pPr>
+            <w:pStyle w:val="Heading2"/>
+          </w:pPr>
+        </w:pPrChange>
+      </w:pPr>
+      <w:ins w:id="116" w:author="James  Dougherty" w:date="2016-10-21T17:26:00Z">
+        <w:r>
+          <w:t>[</w:t>
+        </w:r>
+        <w:r>
+          <w:t>3</w:t>
+        </w:r>
+        <w:r>
+          <w:t xml:space="preserve">] </w:t>
+        </w:r>
+      </w:ins>
+      <w:ins w:id="117" w:author="James  Dougherty" w:date="2016-10-21T17:44:00Z">
+        <w:r>
+          <w:t xml:space="preserve">IANA Service Name and Port Registry - </w:t>
+        </w:r>
+        <w:r>
+          <w:fldChar w:fldCharType="begin"/>
+        </w:r>
+        <w:r>
+          <w:instrText xml:space="preserve"> HYPERLINK "</w:instrText>
+        </w:r>
+        <w:r>
+          <w:instrText>http://www.iana.org/assignments/service-names-port-numbers/service-names-port-numbers.xhtml</w:instrText>
+        </w:r>
+        <w:r>
+          <w:instrText xml:space="preserve">" </w:instrText>
+        </w:r>
+        <w:r>
+          <w:fldChar w:fldCharType="separate"/>
+        </w:r>
+        <w:r>
+          <w:rPr>
+            <w:rStyle w:val="Hyperlink"/>
+          </w:rPr>
+          <w:t>http://www.iana.org/assignments/service-names-port-numbers/service-names-port-numbers.xhtml</w:t>
+        </w:r>
+        <w:r>
+          <w:fldChar w:fldCharType="end"/>
+        </w:r>
+      </w:ins>
+    </w:p>
+    <w:p>
+      <w:pPr>
+        <w:rPr>
+          <w:ins w:id="118" w:author="James  Dougherty" w:date="2016-10-21T17:26:00Z"/>
+        </w:rPr>
+        <w:pPrChange w:id="119" w:author="James  Dougherty" w:date="2016-10-21T17:23:00Z">
+          <w:pPr>
+            <w:pStyle w:val="Heading2"/>
+          </w:pPr>
+        </w:pPrChange>
+      </w:pPr>
+      <w:ins w:id="120" w:author="James  Dougherty" w:date="2016-10-21T17:24:00Z">
+        <w:r>
+          <w:t>[4</w:t>
+        </w:r>
+        <w:r>
+          <w:t xml:space="preserve">] </w:t>
+        </w:r>
+      </w:ins>
+      <w:ins w:id="121" w:author="James  Dougherty" w:date="2016-10-21T17:26:00Z">
+        <w:r>
+          <w:t>RFC2616 – “</w:t>
+        </w:r>
+      </w:ins>
+      <w:ins w:id="122" w:author="James  Dougherty" w:date="2016-10-21T17:25:00Z">
+        <w:r>
+          <w:t xml:space="preserve">Hypertext Transfer Protocol (HTTP) </w:t>
+        </w:r>
+      </w:ins>
+      <w:ins w:id="123" w:author="James  Dougherty" w:date="2016-10-21T17:26:00Z">
+        <w:r>
+          <w:t xml:space="preserve">“ ; Internet Engineering Task Force (IETF) - </w:t>
+        </w:r>
+        <w:r>
+          <w:fldChar w:fldCharType="begin"/>
+        </w:r>
+        <w:r>
+          <w:instrText xml:space="preserve"> HYPERLINK "</w:instrText>
+        </w:r>
+        <w:r>
+          <w:instrText>https://tools.ietf.org/html/rfc2616</w:instrText>
+        </w:r>
+        <w:r>
+          <w:instrText xml:space="preserve">" </w:instrText>
+        </w:r>
+        <w:r>
+          <w:fldChar w:fldCharType="separate"/>
+        </w:r>
+        <w:r>
+          <w:rPr>
+            <w:rStyle w:val="Hyperlink"/>
+          </w:rPr>
+          <w:t>https://tools.ietf.org/html/rfc2616</w:t>
+        </w:r>
+        <w:r>
+          <w:fldChar w:fldCharType="end"/>
+        </w:r>
+      </w:ins>
+    </w:p>
+    <w:p>
+      <w:pPr>
+        <w:rPr>
+          <w:ins w:id="124" w:author="James  Dougherty" w:date="2016-10-21T17:45:00Z"/>
+        </w:rPr>
+        <w:pPrChange w:id="125" w:author="James  Dougherty" w:date="2016-10-21T17:23:00Z">
+          <w:pPr>
+            <w:pStyle w:val="Heading2"/>
+          </w:pPr>
+        </w:pPrChange>
+      </w:pPr>
+      <w:ins w:id="126" w:author="James  Dougherty" w:date="2016-10-21T17:44:00Z">
+        <w:r>
+          <w:t xml:space="preserve">[5] RFC7159 – “The </w:t>
+        </w:r>
+        <w:proofErr w:type="spellStart"/>
+        <w:r>
+          <w:t>Javascript</w:t>
+        </w:r>
+        <w:proofErr w:type="spellEnd"/>
+        <w:r>
+          <w:t xml:space="preserve"> Object Notation (JSON) Data Interchange Format”; Internet Engineering Task Force (IETF) - </w:t>
+        </w:r>
+      </w:ins>
+      <w:ins w:id="127" w:author="James  Dougherty" w:date="2016-10-21T17:45:00Z">
+        <w:r>
+          <w:fldChar w:fldCharType="begin"/>
+        </w:r>
+        <w:r>
+          <w:instrText xml:space="preserve"> HYPERLINK "</w:instrText>
+        </w:r>
+        <w:r>
+          <w:instrText>https://tools.ietf.org/html/rfc7159</w:instrText>
+        </w:r>
+        <w:r>
+          <w:instrText xml:space="preserve">" </w:instrText>
+        </w:r>
+        <w:r>
+          <w:fldChar w:fldCharType="separate"/>
+        </w:r>
+        <w:r>
+          <w:rPr>
+            <w:rStyle w:val="Hyperlink"/>
+          </w:rPr>
+          <w:t>https://tools.ietf.org/html/rfc7159</w:t>
+        </w:r>
+        <w:r>
+          <w:fldChar w:fldCharType="end"/>
+        </w:r>
+      </w:ins>
+    </w:p>
+    <w:p>
+      <w:pPr>
+        <w:rPr>
+          <w:ins w:id="128" w:author="James  Dougherty" w:date="2016-10-21T17:45:00Z"/>
+        </w:rPr>
+        <w:pPrChange w:id="129" w:author="James  Dougherty" w:date="2016-10-21T17:23:00Z">
+          <w:pPr>
+            <w:pStyle w:val="Heading2"/>
+          </w:pPr>
+        </w:pPrChange>
+      </w:pPr>
+      <w:ins w:id="130" w:author="James  Dougherty" w:date="2016-10-21T17:45:00Z">
+        <w:r>
+          <w:t xml:space="preserve">[6] MQTT - </w:t>
+        </w:r>
+        <w:r>
+          <w:fldChar w:fldCharType="begin"/>
+        </w:r>
+        <w:r>
+          <w:instrText xml:space="preserve"> HYPERLINK "</w:instrText>
+        </w:r>
+        <w:r>
+          <w:instrText>http://mqtt.org/</w:instrText>
+        </w:r>
+        <w:r>
+          <w:instrText xml:space="preserve">" </w:instrText>
+        </w:r>
+        <w:r>
+          <w:fldChar w:fldCharType="separate"/>
+        </w:r>
+        <w:r>
+          <w:rPr>
+            <w:rStyle w:val="Hyperlink"/>
+          </w:rPr>
+          <w:t>http://mqtt.org/</w:t>
+        </w:r>
+        <w:r>
+          <w:fldChar w:fldCharType="end"/>
+        </w:r>
+      </w:ins>
+    </w:p>
+    <w:p>
+      <w:pPr>
+        <w:rPr>
+          <w:ins w:id="131" w:author="James  Dougherty" w:date="2016-10-21T17:46:00Z"/>
+        </w:rPr>
+        <w:pPrChange w:id="132" w:author="James  Dougherty" w:date="2016-10-21T17:23:00Z">
+          <w:pPr>
+            <w:pStyle w:val="Heading2"/>
+          </w:pPr>
+        </w:pPrChange>
+      </w:pPr>
+      <w:ins w:id="133" w:author="James  Dougherty" w:date="2016-10-21T17:45:00Z">
+        <w:r>
+          <w:t xml:space="preserve">[7] </w:t>
+        </w:r>
+      </w:ins>
+      <w:ins w:id="134" w:author="James  Dougherty" w:date="2016-10-21T17:46:00Z">
+        <w:r>
+          <w:t>RFC7959 – “</w:t>
+        </w:r>
+      </w:ins>
+      <w:ins w:id="135" w:author="James  Dougherty" w:date="2016-10-21T17:45:00Z">
+        <w:r>
+          <w:t xml:space="preserve">The Constrained </w:t>
+        </w:r>
+      </w:ins>
+      <w:ins w:id="136" w:author="James  Dougherty" w:date="2016-10-21T17:46:00Z">
+        <w:r>
+          <w:t>Application Protocol (</w:t>
+        </w:r>
+        <w:proofErr w:type="spellStart"/>
+        <w:r>
+          <w:t>CoAP</w:t>
+        </w:r>
+        <w:proofErr w:type="spellEnd"/>
+        <w:r>
+          <w:t xml:space="preserve">)” ; Internet Engineering Task Force (IETF) - </w:t>
+        </w:r>
+        <w:r>
+          <w:fldChar w:fldCharType="begin"/>
+        </w:r>
+        <w:r>
+          <w:instrText xml:space="preserve"> HYPERLINK "</w:instrText>
+        </w:r>
+        <w:r>
+          <w:instrText>https://tools.ietf.org/html/rfc7252</w:instrText>
+        </w:r>
+        <w:r>
+          <w:instrText xml:space="preserve">" </w:instrText>
+        </w:r>
+        <w:r>
+          <w:fldChar w:fldCharType="separate"/>
+        </w:r>
+        <w:r>
+          <w:rPr>
+            <w:rStyle w:val="Hyperlink"/>
+          </w:rPr>
+          <w:t>https://tools.ietf.org/html/rfc7252</w:t>
+        </w:r>
+        <w:r>
+          <w:fldChar w:fldCharType="end"/>
+        </w:r>
+      </w:ins>
+    </w:p>
+    <w:p>
+      <w:pPr>
+        <w:rPr>
+          <w:ins w:id="137" w:author="James  Dougherty" w:date="2016-10-21T17:49:00Z"/>
+        </w:rPr>
+        <w:pPrChange w:id="138" w:author="James  Dougherty" w:date="2016-10-21T17:23:00Z">
+          <w:pPr>
+            <w:pStyle w:val="Heading2"/>
+          </w:pPr>
+        </w:pPrChange>
+      </w:pPr>
+      <w:ins w:id="139" w:author="James  Dougherty" w:date="2016-10-21T17:48:00Z">
+        <w:r>
+          <w:t xml:space="preserve">[8] AMQP - </w:t>
+        </w:r>
+      </w:ins>
+      <w:ins w:id="140" w:author="James  Dougherty" w:date="2016-10-21T17:49:00Z">
+        <w:r>
+          <w:fldChar w:fldCharType="begin"/>
+        </w:r>
+        <w:r>
+          <w:instrText xml:space="preserve"> HYPERLINK "</w:instrText>
+        </w:r>
+        <w:r>
+          <w:instrText>http://www.amqp.org/</w:instrText>
+        </w:r>
+        <w:r>
+          <w:instrText xml:space="preserve">" </w:instrText>
+        </w:r>
+        <w:r>
+          <w:fldChar w:fldCharType="separate"/>
+        </w:r>
+        <w:r>
+          <w:rPr>
+            <w:rStyle w:val="Hyperlink"/>
+          </w:rPr>
+          <w:t>http://www.amqp.org/</w:t>
+        </w:r>
+        <w:r>
+          <w:fldChar w:fldCharType="end"/>
+        </w:r>
+      </w:ins>
+    </w:p>
+    <w:p>
+      <w:pPr>
+        <w:rPr>
+          <w:ins w:id="141" w:author="James  Dougherty" w:date="2016-10-21T17:45:00Z"/>
+        </w:rPr>
+        <w:pPrChange w:id="142" w:author="James  Dougherty" w:date="2016-10-21T17:23:00Z">
+          <w:pPr>
+            <w:pStyle w:val="Heading2"/>
+          </w:pPr>
+        </w:pPrChange>
+      </w:pPr>
+    </w:p>
+    <w:p>
+      <w:pPr>
+        <w:pPrChange w:id="143" w:author="James  Dougherty" w:date="2016-10-21T17:23:00Z">
+          <w:pPr>
+            <w:pStyle w:val="Heading2"/>
+          </w:pPr>
+        </w:pPrChange>
+      </w:pPr>
+    </w:p>
+    <w:p>
+      <w:pPr>
+        <w:rPr>
           <w:rFonts w:ascii="Cambria" w:eastAsia="Times New Roman" w:hAnsi="Cambria"/>
           <w:color w:val="4F81BD"/>
           <w:sz w:val="26"/>
@@ -2605,14 +3116,11 @@
     <w:p>
       <w:pPr>
         <w:ind w:left="360"/>
-        <w:rPr>
-          <w:del w:id="110" w:author="Greg Landry" w:date="2016-10-21T20:49:00Z"/>
-        </w:rPr>
       </w:pPr>
     </w:p>
     <w:p/>
     <w:sectPr>
-      <w:footerReference w:type="default" r:id="rId23"/>
+      <w:footerReference w:type="default" r:id="rId24"/>
       <w:pgSz w:w="12240" w:h="15840"/>
       <w:pgMar w:top="1440" w:right="1440" w:bottom="1440" w:left="1440" w:header="720" w:footer="720" w:gutter="0"/>
       <w:cols w:space="720"/>
@@ -2623,7 +3131,7 @@
 </file>
 
 <file path=word/endnotes.xml><?xml version="1.0" encoding="utf-8"?>
-<w:endnotes xmlns:wpc="http://schemas.microsoft.com/office/word/2010/wordprocessingCanvas" xmlns:mc="http://schemas.openxmlformats.org/markup-compatibility/2006" xmlns:o="urn:schemas-microsoft-com:office:office" xmlns:r="http://schemas.openxmlformats.org/officeDocument/2006/relationships" xmlns:m="http://schemas.openxmlformats.org/officeDocument/2006/math" xmlns:v="urn:schemas-microsoft-com:vml" xmlns:wp14="http://schemas.microsoft.com/office/word/2010/wordprocessingDrawing" xmlns:wp="http://schemas.openxmlformats.org/drawingml/2006/wordprocessingDrawing" xmlns:w10="urn:schemas-microsoft-com:office:word" xmlns:w="http://schemas.openxmlformats.org/wordprocessingml/2006/main" xmlns:w14="http://schemas.microsoft.com/office/word/2010/wordml" xmlns:w15="http://schemas.microsoft.com/office/word/2012/wordml" xmlns:wpg="http://schemas.microsoft.com/office/word/2010/wordprocessingGroup" xmlns:wpi="http://schemas.microsoft.com/office/word/2010/wordprocessingInk" xmlns:wne="http://schemas.microsoft.com/office/word/2006/wordml" xmlns:wps="http://schemas.microsoft.com/office/word/2010/wordprocessingShape" mc:Ignorable="w14 w15 wp14">
+<w:endnotes xmlns:wpc="http://schemas.microsoft.com/office/word/2010/wordprocessingCanvas" xmlns:mo="http://schemas.microsoft.com/office/mac/office/2008/main" xmlns:mc="http://schemas.openxmlformats.org/markup-compatibility/2006" xmlns:mv="urn:schemas-microsoft-com:mac:vml" xmlns:o="urn:schemas-microsoft-com:office:office" xmlns:r="http://schemas.openxmlformats.org/officeDocument/2006/relationships" xmlns:m="http://schemas.openxmlformats.org/officeDocument/2006/math" xmlns:v="urn:schemas-microsoft-com:vml" xmlns:wp14="http://schemas.microsoft.com/office/word/2010/wordprocessingDrawing" xmlns:wp="http://schemas.openxmlformats.org/drawingml/2006/wordprocessingDrawing" xmlns:w10="urn:schemas-microsoft-com:office:word" xmlns:w="http://schemas.openxmlformats.org/wordprocessingml/2006/main" xmlns:w14="http://schemas.microsoft.com/office/word/2010/wordml" xmlns:w15="http://schemas.microsoft.com/office/word/2012/wordml" xmlns:wpg="http://schemas.microsoft.com/office/word/2010/wordprocessingGroup" xmlns:wpi="http://schemas.microsoft.com/office/word/2010/wordprocessingInk" xmlns:wne="http://schemas.microsoft.com/office/word/2006/wordml" xmlns:wps="http://schemas.microsoft.com/office/word/2010/wordprocessingShape" mc:Ignorable="w14 w15 wp14">
   <w:endnote w:type="separator" w:id="-1">
     <w:p>
       <w:r>
@@ -2642,7 +3150,7 @@
 </file>
 
 <file path=word/footer1.xml><?xml version="1.0" encoding="utf-8"?>
-<w:ftr xmlns:wpc="http://schemas.microsoft.com/office/word/2010/wordprocessingCanvas" xmlns:mc="http://schemas.openxmlformats.org/markup-compatibility/2006" xmlns:o="urn:schemas-microsoft-com:office:office" xmlns:r="http://schemas.openxmlformats.org/officeDocument/2006/relationships" xmlns:m="http://schemas.openxmlformats.org/officeDocument/2006/math" xmlns:v="urn:schemas-microsoft-com:vml" xmlns:wp14="http://schemas.microsoft.com/office/word/2010/wordprocessingDrawing" xmlns:wp="http://schemas.openxmlformats.org/drawingml/2006/wordprocessingDrawing" xmlns:w10="urn:schemas-microsoft-com:office:word" xmlns:w="http://schemas.openxmlformats.org/wordprocessingml/2006/main" xmlns:w14="http://schemas.microsoft.com/office/word/2010/wordml" xmlns:w15="http://schemas.microsoft.com/office/word/2012/wordml" xmlns:wpg="http://schemas.microsoft.com/office/word/2010/wordprocessingGroup" xmlns:wpi="http://schemas.microsoft.com/office/word/2010/wordprocessingInk" xmlns:wne="http://schemas.microsoft.com/office/word/2006/wordml" xmlns:wps="http://schemas.microsoft.com/office/word/2010/wordprocessingShape" mc:Ignorable="w14 w15 wp14">
+<w:ftr xmlns:wpc="http://schemas.microsoft.com/office/word/2010/wordprocessingCanvas" xmlns:mo="http://schemas.microsoft.com/office/mac/office/2008/main" xmlns:mc="http://schemas.openxmlformats.org/markup-compatibility/2006" xmlns:mv="urn:schemas-microsoft-com:mac:vml" xmlns:o="urn:schemas-microsoft-com:office:office" xmlns:r="http://schemas.openxmlformats.org/officeDocument/2006/relationships" xmlns:m="http://schemas.openxmlformats.org/officeDocument/2006/math" xmlns:v="urn:schemas-microsoft-com:vml" xmlns:wp14="http://schemas.microsoft.com/office/word/2010/wordprocessingDrawing" xmlns:wp="http://schemas.openxmlformats.org/drawingml/2006/wordprocessingDrawing" xmlns:w10="urn:schemas-microsoft-com:office:word" xmlns:w="http://schemas.openxmlformats.org/wordprocessingml/2006/main" xmlns:w14="http://schemas.microsoft.com/office/word/2010/wordml" xmlns:w15="http://schemas.microsoft.com/office/word/2012/wordml" xmlns:wpg="http://schemas.microsoft.com/office/word/2010/wordprocessingGroup" xmlns:wpi="http://schemas.microsoft.com/office/word/2010/wordprocessingInk" xmlns:wne="http://schemas.microsoft.com/office/word/2006/wordml" xmlns:wps="http://schemas.microsoft.com/office/word/2010/wordprocessingShape" mc:Ignorable="w14 w15 wp14">
   <w:sdt>
     <w:sdtPr>
       <w:id w:val="-2068479625"/>
@@ -2698,7 +3206,7 @@
                 <w:bCs/>
                 <w:noProof/>
               </w:rPr>
-              <w:t>6</w:t>
+              <w:t>7</w:t>
             </w:r>
             <w:r>
               <w:rPr>
@@ -2737,7 +3245,7 @@
                 <w:bCs/>
                 <w:noProof/>
               </w:rPr>
-              <w:t>6</w:t>
+              <w:t>7</w:t>
             </w:r>
             <w:r>
               <w:rPr>
@@ -2760,7 +3268,7 @@
 </file>
 
 <file path=word/footnotes.xml><?xml version="1.0" encoding="utf-8"?>
-<w:footnotes xmlns:wpc="http://schemas.microsoft.com/office/word/2010/wordprocessingCanvas" xmlns:mc="http://schemas.openxmlformats.org/markup-compatibility/2006" xmlns:o="urn:schemas-microsoft-com:office:office" xmlns:r="http://schemas.openxmlformats.org/officeDocument/2006/relationships" xmlns:m="http://schemas.openxmlformats.org/officeDocument/2006/math" xmlns:v="urn:schemas-microsoft-com:vml" xmlns:wp14="http://schemas.microsoft.com/office/word/2010/wordprocessingDrawing" xmlns:wp="http://schemas.openxmlformats.org/drawingml/2006/wordprocessingDrawing" xmlns:w10="urn:schemas-microsoft-com:office:word" xmlns:w="http://schemas.openxmlformats.org/wordprocessingml/2006/main" xmlns:w14="http://schemas.microsoft.com/office/word/2010/wordml" xmlns:w15="http://schemas.microsoft.com/office/word/2012/wordml" xmlns:wpg="http://schemas.microsoft.com/office/word/2010/wordprocessingGroup" xmlns:wpi="http://schemas.microsoft.com/office/word/2010/wordprocessingInk" xmlns:wne="http://schemas.microsoft.com/office/word/2006/wordml" xmlns:wps="http://schemas.microsoft.com/office/word/2010/wordprocessingShape" mc:Ignorable="w14 w15 wp14">
+<w:footnotes xmlns:wpc="http://schemas.microsoft.com/office/word/2010/wordprocessingCanvas" xmlns:mo="http://schemas.microsoft.com/office/mac/office/2008/main" xmlns:mc="http://schemas.openxmlformats.org/markup-compatibility/2006" xmlns:mv="urn:schemas-microsoft-com:mac:vml" xmlns:o="urn:schemas-microsoft-com:office:office" xmlns:r="http://schemas.openxmlformats.org/officeDocument/2006/relationships" xmlns:m="http://schemas.openxmlformats.org/officeDocument/2006/math" xmlns:v="urn:schemas-microsoft-com:vml" xmlns:wp14="http://schemas.microsoft.com/office/word/2010/wordprocessingDrawing" xmlns:wp="http://schemas.openxmlformats.org/drawingml/2006/wordprocessingDrawing" xmlns:w10="urn:schemas-microsoft-com:office:word" xmlns:w="http://schemas.openxmlformats.org/wordprocessingml/2006/main" xmlns:w14="http://schemas.microsoft.com/office/word/2010/wordml" xmlns:w15="http://schemas.microsoft.com/office/word/2012/wordml" xmlns:wpg="http://schemas.microsoft.com/office/word/2010/wordprocessingGroup" xmlns:wpi="http://schemas.microsoft.com/office/word/2010/wordprocessingInk" xmlns:wne="http://schemas.microsoft.com/office/word/2006/wordml" xmlns:wps="http://schemas.microsoft.com/office/word/2010/wordprocessingShape" mc:Ignorable="w14 w15 wp14">
   <w:footnote w:type="separator" w:id="-1">
     <w:p>
       <w:r>
@@ -2779,8 +3287,8 @@
 </file>
 
 <file path=word/numbering.xml><?xml version="1.0" encoding="utf-8"?>
-<w:numbering xmlns:wpc="http://schemas.microsoft.com/office/word/2010/wordprocessingCanvas" xmlns:mc="http://schemas.openxmlformats.org/markup-compatibility/2006" xmlns:o="urn:schemas-microsoft-com:office:office" xmlns:r="http://schemas.openxmlformats.org/officeDocument/2006/relationships" xmlns:m="http://schemas.openxmlformats.org/officeDocument/2006/math" xmlns:v="urn:schemas-microsoft-com:vml" xmlns:wp14="http://schemas.microsoft.com/office/word/2010/wordprocessingDrawing" xmlns:wp="http://schemas.openxmlformats.org/drawingml/2006/wordprocessingDrawing" xmlns:w10="urn:schemas-microsoft-com:office:word" xmlns:w="http://schemas.openxmlformats.org/wordprocessingml/2006/main" xmlns:w14="http://schemas.microsoft.com/office/word/2010/wordml" xmlns:w15="http://schemas.microsoft.com/office/word/2012/wordml" xmlns:wpg="http://schemas.microsoft.com/office/word/2010/wordprocessingGroup" xmlns:wpi="http://schemas.microsoft.com/office/word/2010/wordprocessingInk" xmlns:wne="http://schemas.microsoft.com/office/word/2006/wordml" xmlns:wps="http://schemas.microsoft.com/office/word/2010/wordprocessingShape" mc:Ignorable="w14 w15 wp14">
-  <w:abstractNum w:abstractNumId="0" w15:restartNumberingAfterBreak="0">
+<w:numbering xmlns:wpc="http://schemas.microsoft.com/office/word/2010/wordprocessingCanvas" xmlns:mo="http://schemas.microsoft.com/office/mac/office/2008/main" xmlns:mc="http://schemas.openxmlformats.org/markup-compatibility/2006" xmlns:mv="urn:schemas-microsoft-com:mac:vml" xmlns:o="urn:schemas-microsoft-com:office:office" xmlns:r="http://schemas.openxmlformats.org/officeDocument/2006/relationships" xmlns:m="http://schemas.openxmlformats.org/officeDocument/2006/math" xmlns:v="urn:schemas-microsoft-com:vml" xmlns:wp14="http://schemas.microsoft.com/office/word/2010/wordprocessingDrawing" xmlns:wp="http://schemas.openxmlformats.org/drawingml/2006/wordprocessingDrawing" xmlns:w10="urn:schemas-microsoft-com:office:word" xmlns:w="http://schemas.openxmlformats.org/wordprocessingml/2006/main" xmlns:w14="http://schemas.microsoft.com/office/word/2010/wordml" xmlns:w15="http://schemas.microsoft.com/office/word/2012/wordml" xmlns:wpg="http://schemas.microsoft.com/office/word/2010/wordprocessingGroup" xmlns:wpi="http://schemas.microsoft.com/office/word/2010/wordprocessingInk" xmlns:wne="http://schemas.microsoft.com/office/word/2006/wordml" xmlns:wps="http://schemas.microsoft.com/office/word/2010/wordprocessingShape" mc:Ignorable="w14 w15 wp14">
+  <w:abstractNum w:abstractNumId="0">
     <w:nsid w:val="01D61B4B"/>
     <w:multiLevelType w:val="hybridMultilevel"/>
     <w:tmpl w:val="98BE5DEC"/>
@@ -2875,7 +3383,7 @@
       </w:pPr>
     </w:lvl>
   </w:abstractNum>
-  <w:abstractNum w:abstractNumId="1" w15:restartNumberingAfterBreak="0">
+  <w:abstractNum w:abstractNumId="1">
     <w:nsid w:val="04543757"/>
     <w:multiLevelType w:val="hybridMultilevel"/>
     <w:tmpl w:val="6C4AC810"/>
@@ -2988,7 +3496,7 @@
       </w:rPr>
     </w:lvl>
   </w:abstractNum>
-  <w:abstractNum w:abstractNumId="2" w15:restartNumberingAfterBreak="0">
+  <w:abstractNum w:abstractNumId="2">
     <w:nsid w:val="07242344"/>
     <w:multiLevelType w:val="hybridMultilevel"/>
     <w:tmpl w:val="E5663FF2"/>
@@ -3077,7 +3585,7 @@
       </w:pPr>
     </w:lvl>
   </w:abstractNum>
-  <w:abstractNum w:abstractNumId="3" w15:restartNumberingAfterBreak="0">
+  <w:abstractNum w:abstractNumId="3">
     <w:nsid w:val="0BDF127C"/>
     <w:multiLevelType w:val="hybridMultilevel"/>
     <w:tmpl w:val="680C0D0A"/>
@@ -3163,7 +3671,7 @@
       </w:pPr>
     </w:lvl>
   </w:abstractNum>
-  <w:abstractNum w:abstractNumId="4" w15:restartNumberingAfterBreak="0">
+  <w:abstractNum w:abstractNumId="4">
     <w:nsid w:val="16CF3F66"/>
     <w:multiLevelType w:val="hybridMultilevel"/>
     <w:tmpl w:val="9640A3E6"/>
@@ -3252,7 +3760,7 @@
       </w:pPr>
     </w:lvl>
   </w:abstractNum>
-  <w:abstractNum w:abstractNumId="5" w15:restartNumberingAfterBreak="0">
+  <w:abstractNum w:abstractNumId="5">
     <w:nsid w:val="19B02049"/>
     <w:multiLevelType w:val="hybridMultilevel"/>
     <w:tmpl w:val="49B88726"/>
@@ -3338,7 +3846,7 @@
       </w:pPr>
     </w:lvl>
   </w:abstractNum>
-  <w:abstractNum w:abstractNumId="6" w15:restartNumberingAfterBreak="0">
+  <w:abstractNum w:abstractNumId="6">
     <w:nsid w:val="1C8B3026"/>
     <w:multiLevelType w:val="hybridMultilevel"/>
     <w:tmpl w:val="A21CAFF4"/>
@@ -3424,7 +3932,7 @@
       </w:pPr>
     </w:lvl>
   </w:abstractNum>
-  <w:abstractNum w:abstractNumId="7" w15:restartNumberingAfterBreak="0">
+  <w:abstractNum w:abstractNumId="7">
     <w:nsid w:val="21696B40"/>
     <w:multiLevelType w:val="hybridMultilevel"/>
     <w:tmpl w:val="AF1E8B50"/>
@@ -3510,7 +4018,7 @@
       </w:pPr>
     </w:lvl>
   </w:abstractNum>
-  <w:abstractNum w:abstractNumId="8" w15:restartNumberingAfterBreak="0">
+  <w:abstractNum w:abstractNumId="8">
     <w:nsid w:val="22321BD4"/>
     <w:multiLevelType w:val="hybridMultilevel"/>
     <w:tmpl w:val="932461D8"/>
@@ -3623,7 +4131,7 @@
       </w:rPr>
     </w:lvl>
   </w:abstractNum>
-  <w:abstractNum w:abstractNumId="9" w15:restartNumberingAfterBreak="0">
+  <w:abstractNum w:abstractNumId="9">
     <w:nsid w:val="22E43F91"/>
     <w:multiLevelType w:val="hybridMultilevel"/>
     <w:tmpl w:val="BDC4A790"/>
@@ -3736,7 +4244,7 @@
       </w:rPr>
     </w:lvl>
   </w:abstractNum>
-  <w:abstractNum w:abstractNumId="10" w15:restartNumberingAfterBreak="0">
+  <w:abstractNum w:abstractNumId="10">
     <w:nsid w:val="2694350F"/>
     <w:multiLevelType w:val="hybridMultilevel"/>
     <w:tmpl w:val="9CB8B1D8"/>
@@ -3849,7 +4357,7 @@
       </w:rPr>
     </w:lvl>
   </w:abstractNum>
-  <w:abstractNum w:abstractNumId="11" w15:restartNumberingAfterBreak="0">
+  <w:abstractNum w:abstractNumId="11">
     <w:nsid w:val="313B4EC7"/>
     <w:multiLevelType w:val="hybridMultilevel"/>
     <w:tmpl w:val="B7EAFA64"/>
@@ -3938,7 +4446,7 @@
       </w:pPr>
     </w:lvl>
   </w:abstractNum>
-  <w:abstractNum w:abstractNumId="12" w15:restartNumberingAfterBreak="0">
+  <w:abstractNum w:abstractNumId="12">
     <w:nsid w:val="336F6CA4"/>
     <w:multiLevelType w:val="hybridMultilevel"/>
     <w:tmpl w:val="23E2EA9A"/>
@@ -4051,7 +4559,7 @@
       </w:rPr>
     </w:lvl>
   </w:abstractNum>
-  <w:abstractNum w:abstractNumId="13" w15:restartNumberingAfterBreak="0">
+  <w:abstractNum w:abstractNumId="13">
     <w:nsid w:val="39C279C6"/>
     <w:multiLevelType w:val="hybridMultilevel"/>
     <w:tmpl w:val="0B5E56A8"/>
@@ -4137,7 +4645,7 @@
       </w:pPr>
     </w:lvl>
   </w:abstractNum>
-  <w:abstractNum w:abstractNumId="14" w15:restartNumberingAfterBreak="0">
+  <w:abstractNum w:abstractNumId="14">
     <w:nsid w:val="3DA51505"/>
     <w:multiLevelType w:val="hybridMultilevel"/>
     <w:tmpl w:val="257C8FDC"/>
@@ -4223,7 +4731,7 @@
       </w:pPr>
     </w:lvl>
   </w:abstractNum>
-  <w:abstractNum w:abstractNumId="15" w15:restartNumberingAfterBreak="0">
+  <w:abstractNum w:abstractNumId="15">
     <w:nsid w:val="3DB9289D"/>
     <w:multiLevelType w:val="hybridMultilevel"/>
     <w:tmpl w:val="929AB4D0"/>
@@ -4336,7 +4844,7 @@
       </w:rPr>
     </w:lvl>
   </w:abstractNum>
-  <w:abstractNum w:abstractNumId="16" w15:restartNumberingAfterBreak="0">
+  <w:abstractNum w:abstractNumId="16">
     <w:nsid w:val="3EE7742C"/>
     <w:multiLevelType w:val="hybridMultilevel"/>
     <w:tmpl w:val="0DDC1E74"/>
@@ -4425,7 +4933,7 @@
       </w:pPr>
     </w:lvl>
   </w:abstractNum>
-  <w:abstractNum w:abstractNumId="17" w15:restartNumberingAfterBreak="0">
+  <w:abstractNum w:abstractNumId="17">
     <w:nsid w:val="409E39A3"/>
     <w:multiLevelType w:val="hybridMultilevel"/>
     <w:tmpl w:val="C798BD04"/>
@@ -4538,7 +5046,7 @@
       </w:rPr>
     </w:lvl>
   </w:abstractNum>
-  <w:abstractNum w:abstractNumId="18" w15:restartNumberingAfterBreak="0">
+  <w:abstractNum w:abstractNumId="18">
     <w:nsid w:val="453A783B"/>
     <w:multiLevelType w:val="hybridMultilevel"/>
     <w:tmpl w:val="8C7CE1F8"/>
@@ -4651,7 +5159,7 @@
       </w:rPr>
     </w:lvl>
   </w:abstractNum>
-  <w:abstractNum w:abstractNumId="19" w15:restartNumberingAfterBreak="0">
+  <w:abstractNum w:abstractNumId="19">
     <w:nsid w:val="4D6B48A5"/>
     <w:multiLevelType w:val="hybridMultilevel"/>
     <w:tmpl w:val="CC2EABA6"/>
@@ -4737,7 +5245,7 @@
       </w:pPr>
     </w:lvl>
   </w:abstractNum>
-  <w:abstractNum w:abstractNumId="20" w15:restartNumberingAfterBreak="0">
+  <w:abstractNum w:abstractNumId="20">
     <w:nsid w:val="4DCB17C4"/>
     <w:multiLevelType w:val="hybridMultilevel"/>
     <w:tmpl w:val="847E7E30"/>
@@ -4823,7 +5331,7 @@
       </w:pPr>
     </w:lvl>
   </w:abstractNum>
-  <w:abstractNum w:abstractNumId="21" w15:restartNumberingAfterBreak="0">
+  <w:abstractNum w:abstractNumId="21">
     <w:nsid w:val="542008EC"/>
     <w:multiLevelType w:val="hybridMultilevel"/>
     <w:tmpl w:val="D3B098FA"/>
@@ -4936,7 +5444,7 @@
       </w:rPr>
     </w:lvl>
   </w:abstractNum>
-  <w:abstractNum w:abstractNumId="22" w15:restartNumberingAfterBreak="0">
+  <w:abstractNum w:abstractNumId="22">
     <w:nsid w:val="595017B9"/>
     <w:multiLevelType w:val="hybridMultilevel"/>
     <w:tmpl w:val="7E54FB58"/>
@@ -5049,7 +5557,7 @@
       </w:rPr>
     </w:lvl>
   </w:abstractNum>
-  <w:abstractNum w:abstractNumId="23" w15:restartNumberingAfterBreak="0">
+  <w:abstractNum w:abstractNumId="23">
     <w:nsid w:val="5A0D7024"/>
     <w:multiLevelType w:val="hybridMultilevel"/>
     <w:tmpl w:val="D06C6D70"/>
@@ -5162,7 +5670,7 @@
       </w:rPr>
     </w:lvl>
   </w:abstractNum>
-  <w:abstractNum w:abstractNumId="24" w15:restartNumberingAfterBreak="0">
+  <w:abstractNum w:abstractNumId="24">
     <w:nsid w:val="5AA82C44"/>
     <w:multiLevelType w:val="hybridMultilevel"/>
     <w:tmpl w:val="C1D25132"/>
@@ -5275,7 +5783,7 @@
       </w:rPr>
     </w:lvl>
   </w:abstractNum>
-  <w:abstractNum w:abstractNumId="25" w15:restartNumberingAfterBreak="0">
+  <w:abstractNum w:abstractNumId="25">
     <w:nsid w:val="5AB05BC1"/>
     <w:multiLevelType w:val="hybridMultilevel"/>
     <w:tmpl w:val="A43AB884"/>
@@ -5361,7 +5869,7 @@
       </w:pPr>
     </w:lvl>
   </w:abstractNum>
-  <w:abstractNum w:abstractNumId="26" w15:restartNumberingAfterBreak="0">
+  <w:abstractNum w:abstractNumId="26">
     <w:nsid w:val="5C781F7D"/>
     <w:multiLevelType w:val="hybridMultilevel"/>
     <w:tmpl w:val="64C8EB9A"/>
@@ -5450,7 +5958,7 @@
       </w:pPr>
     </w:lvl>
   </w:abstractNum>
-  <w:abstractNum w:abstractNumId="27" w15:restartNumberingAfterBreak="0">
+  <w:abstractNum w:abstractNumId="27">
     <w:nsid w:val="60124E8B"/>
     <w:multiLevelType w:val="hybridMultilevel"/>
     <w:tmpl w:val="69B4A572"/>
@@ -5563,7 +6071,7 @@
       </w:rPr>
     </w:lvl>
   </w:abstractNum>
-  <w:abstractNum w:abstractNumId="28" w15:restartNumberingAfterBreak="0">
+  <w:abstractNum w:abstractNumId="28">
     <w:nsid w:val="623C73FE"/>
     <w:multiLevelType w:val="hybridMultilevel"/>
     <w:tmpl w:val="3C3E7090"/>
@@ -5676,7 +6184,7 @@
       </w:rPr>
     </w:lvl>
   </w:abstractNum>
-  <w:abstractNum w:abstractNumId="29" w15:restartNumberingAfterBreak="0">
+  <w:abstractNum w:abstractNumId="29">
     <w:nsid w:val="67236A12"/>
     <w:multiLevelType w:val="hybridMultilevel"/>
     <w:tmpl w:val="19B0C604"/>
@@ -5762,7 +6270,7 @@
       </w:pPr>
     </w:lvl>
   </w:abstractNum>
-  <w:abstractNum w:abstractNumId="30" w15:restartNumberingAfterBreak="0">
+  <w:abstractNum w:abstractNumId="30">
     <w:nsid w:val="743739C9"/>
     <w:multiLevelType w:val="hybridMultilevel"/>
     <w:tmpl w:val="4D1694FC"/>
@@ -5875,7 +6383,7 @@
       </w:rPr>
     </w:lvl>
   </w:abstractNum>
-  <w:abstractNum w:abstractNumId="31" w15:restartNumberingAfterBreak="0">
+  <w:abstractNum w:abstractNumId="31">
     <w:nsid w:val="783E41CA"/>
     <w:multiLevelType w:val="hybridMultilevel"/>
     <w:tmpl w:val="664AA8DA"/>
@@ -5988,7 +6496,7 @@
       </w:rPr>
     </w:lvl>
   </w:abstractNum>
-  <w:abstractNum w:abstractNumId="32" w15:restartNumberingAfterBreak="0">
+  <w:abstractNum w:abstractNumId="32">
     <w:nsid w:val="7F9D6C64"/>
     <w:multiLevelType w:val="hybridMultilevel"/>
     <w:tmpl w:val="08C2464E"/>
@@ -6177,9 +6685,12 @@
 </file>
 
 <file path=word/people.xml><?xml version="1.0" encoding="utf-8"?>
-<w15:people xmlns:wpc="http://schemas.microsoft.com/office/word/2010/wordprocessingCanvas" xmlns:mc="http://schemas.openxmlformats.org/markup-compatibility/2006" xmlns:o="urn:schemas-microsoft-com:office:office" xmlns:r="http://schemas.openxmlformats.org/officeDocument/2006/relationships" xmlns:m="http://schemas.openxmlformats.org/officeDocument/2006/math" xmlns:v="urn:schemas-microsoft-com:vml" xmlns:wp14="http://schemas.microsoft.com/office/word/2010/wordprocessingDrawing" xmlns:wp="http://schemas.openxmlformats.org/drawingml/2006/wordprocessingDrawing" xmlns:w10="urn:schemas-microsoft-com:office:word" xmlns:w="http://schemas.openxmlformats.org/wordprocessingml/2006/main" xmlns:w14="http://schemas.microsoft.com/office/word/2010/wordml" xmlns:w15="http://schemas.microsoft.com/office/word/2012/wordml" xmlns:wpg="http://schemas.microsoft.com/office/word/2010/wordprocessingGroup" xmlns:wpi="http://schemas.microsoft.com/office/word/2010/wordprocessingInk" xmlns:wne="http://schemas.microsoft.com/office/word/2006/wordml" xmlns:wps="http://schemas.microsoft.com/office/word/2010/wordprocessingShape" mc:Ignorable="w14 w15 wp14">
-  <w15:person w15:author="Greg Landry">
-    <w15:presenceInfo w15:providerId="None" w15:userId="Greg Landry"/>
+<w15:people xmlns:wpc="http://schemas.microsoft.com/office/word/2010/wordprocessingCanvas" xmlns:mo="http://schemas.microsoft.com/office/mac/office/2008/main" xmlns:mc="http://schemas.openxmlformats.org/markup-compatibility/2006" xmlns:mv="urn:schemas-microsoft-com:mac:vml" xmlns:o="urn:schemas-microsoft-com:office:office" xmlns:r="http://schemas.openxmlformats.org/officeDocument/2006/relationships" xmlns:m="http://schemas.openxmlformats.org/officeDocument/2006/math" xmlns:v="urn:schemas-microsoft-com:vml" xmlns:wp14="http://schemas.microsoft.com/office/word/2010/wordprocessingDrawing" xmlns:wp="http://schemas.openxmlformats.org/drawingml/2006/wordprocessingDrawing" xmlns:w10="urn:schemas-microsoft-com:office:word" xmlns:w="http://schemas.openxmlformats.org/wordprocessingml/2006/main" xmlns:w14="http://schemas.microsoft.com/office/word/2010/wordml" xmlns:w15="http://schemas.microsoft.com/office/word/2012/wordml" xmlns:wpg="http://schemas.microsoft.com/office/word/2010/wordprocessingGroup" xmlns:wpi="http://schemas.microsoft.com/office/word/2010/wordprocessingInk" xmlns:wne="http://schemas.microsoft.com/office/word/2006/wordml" xmlns:wps="http://schemas.microsoft.com/office/word/2010/wordprocessingShape" mc:Ignorable="w14 w15 wp14">
+  <w15:person w15:author="Alan Hawse">
+    <w15:presenceInfo w15:providerId="None" w15:userId="Alan Hawse"/>
+  </w15:person>
+  <w15:person w15:author="James  Dougherty">
+    <w15:presenceInfo w15:providerId="None" w15:userId="James  Dougherty"/>
   </w15:person>
 </w15:people>
 </file>
@@ -6201,7 +6712,7 @@
       </w:pPr>
     </w:pPrDefault>
   </w:docDefaults>
-  <w:latentStyles w:defLockedState="0" w:defUIPriority="99" w:defSemiHidden="0" w:defUnhideWhenUsed="0" w:defQFormat="0" w:count="371">
+  <w:latentStyles w:defLockedState="0" w:defUIPriority="99" w:defSemiHidden="0" w:defUnhideWhenUsed="0" w:defQFormat="0" w:count="380">
     <w:lsdException w:name="Normal" w:uiPriority="0" w:qFormat="1"/>
     <w:lsdException w:name="heading 1" w:uiPriority="9" w:qFormat="1"/>
     <w:lsdException w:name="heading 2" w:semiHidden="1" w:uiPriority="9" w:unhideWhenUsed="1" w:qFormat="1"/>
@@ -6577,7 +7088,14 @@
   <w:style w:type="paragraph" w:default="1" w:styleId="Normal">
     <w:name w:val="Normal"/>
     <w:qFormat/>
-    <w:rsid w:val="004B4C28"/>
+    <w:rsid w:val="005B444D"/>
+    <w:pPr>
+      <w:spacing w:after="0" w:line="240" w:lineRule="auto"/>
+    </w:pPr>
+    <w:rPr>
+      <w:sz w:val="24"/>
+      <w:szCs w:val="24"/>
+    </w:rPr>
   </w:style>
   <w:style w:type="paragraph" w:styleId="Heading1">
     <w:name w:val="heading 1"/>
@@ -6697,7 +7215,7 @@
     <w:uiPriority w:val="1"/>
     <w:semiHidden/>
     <w:unhideWhenUsed/>
-    <w:rsid w:val="004B4C28"/>
+    <w:rsid w:val="005B444D"/>
   </w:style>
   <w:style w:type="table" w:default="1" w:styleId="TableNormal">
     <w:name w:val="Normal Table"/>
@@ -6719,7 +7237,7 @@
     <w:uiPriority w:val="99"/>
     <w:semiHidden/>
     <w:unhideWhenUsed/>
-    <w:rsid w:val="004B4C28"/>
+    <w:rsid w:val="005B444D"/>
   </w:style>
   <w:style w:type="paragraph" w:styleId="ListParagraph">
     <w:name w:val="List Paragraph"/>
@@ -7131,6 +7649,7 @@
       <w:szCs w:val="20"/>
     </w:rPr>
     <w:tblPr>
+      <w:tblInd w:w="0" w:type="dxa"/>
       <w:tblBorders>
         <w:top w:val="single" w:sz="4" w:space="0" w:color="auto"/>
         <w:left w:val="single" w:sz="4" w:space="0" w:color="auto"/>
@@ -7139,6 +7658,12 @@
         <w:insideH w:val="single" w:sz="4" w:space="0" w:color="auto"/>
         <w:insideV w:val="single" w:sz="4" w:space="0" w:color="auto"/>
       </w:tblBorders>
+      <w:tblCellMar>
+        <w:top w:w="0" w:type="dxa"/>
+        <w:left w:w="108" w:type="dxa"/>
+        <w:bottom w:w="0" w:type="dxa"/>
+        <w:right w:w="108" w:type="dxa"/>
+      </w:tblCellMar>
     </w:tblPr>
   </w:style>
   <w:style w:type="character" w:styleId="PlaceholderText">
@@ -7496,7 +8021,7 @@
 </file>
 
 <file path=customXml/itemProps1.xml><?xml version="1.0" encoding="utf-8"?>
-<ds:datastoreItem xmlns:ds="http://schemas.openxmlformats.org/officeDocument/2006/customXml" ds:itemID="{CE8BF333-B098-4AEA-A007-E5F0BCC8E9F3}">
+<ds:datastoreItem xmlns:ds="http://schemas.openxmlformats.org/officeDocument/2006/customXml" ds:itemID="{72AE8143-3036-144A-BC33-3B0EFE33B097}">
   <ds:schemaRefs>
     <ds:schemaRef ds:uri="http://schemas.openxmlformats.org/officeDocument/2006/bibliography"/>
   </ds:schemaRefs>

</xml_diff>